<commit_message>
Misrarules Updated by Hemanth
</commit_message>
<xml_diff>
--- a/static_analysis/misrarules.docx
+++ b/static_analysis/misrarules.docx
@@ -132,195 +132,196 @@
       <style:text-properties officeooo:paragraph-rsid="003669fd"/>
     </style:style>
     <style:style style:name="P18" style:family="paragraph" style:parent-style-name="Standard">
-      <style:text-properties officeooo:paragraph-rsid="004d27e5"/>
+      <style:text-properties officeooo:paragraph-rsid="004ef3b1"/>
     </style:style>
     <style:style style:name="P19" style:family="paragraph" style:parent-style-name="Standard">
-      <style:text-properties officeooo:paragraph-rsid="004ef3b1"/>
+      <style:text-properties officeooo:paragraph-rsid="00539976"/>
     </style:style>
     <style:style style:name="P20" style:family="paragraph" style:parent-style-name="Standard">
-      <style:text-properties officeooo:paragraph-rsid="0050af27"/>
+      <style:text-properties officeooo:paragraph-rsid="0054735d"/>
     </style:style>
     <style:style style:name="P21" style:family="paragraph" style:parent-style-name="Standard">
-      <style:text-properties officeooo:paragraph-rsid="005126b6"/>
-    </style:style>
-    <style:style style:name="P22" style:family="paragraph" style:parent-style-name="Standard">
-      <style:text-properties officeooo:paragraph-rsid="0052153e"/>
-    </style:style>
-    <style:style style:name="P23" style:family="paragraph" style:parent-style-name="Standard">
-      <style:text-properties officeooo:paragraph-rsid="00539976"/>
-    </style:style>
-    <style:style style:name="P24" style:family="paragraph" style:parent-style-name="Standard">
-      <style:text-properties officeooo:paragraph-rsid="0054735d"/>
+      <style:text-properties officeooo:rsid="0082bd08" officeooo:paragraph-rsid="0082bd08"/>
+    </style:style>
+    <style:style style:name="P22" style:family="paragraph" style:parent-style-name="Preformatted_20_Text">
+      <style:paragraph-properties fo:margin-top="0cm" fo:margin-bottom="0.499cm" loext:contextual-spacing="false"/>
+    </style:style>
+    <style:style style:name="P23" style:family="paragraph" style:parent-style-name="Preformatted_20_Text">
+      <style:paragraph-properties fo:margin-top="0cm" fo:margin-bottom="0.499cm" loext:contextual-spacing="false"/>
+      <style:text-properties officeooo:paragraph-rsid="002fcab1"/>
+    </style:style>
+    <style:style style:name="P24" style:family="paragraph" style:parent-style-name="Preformatted_20_Text">
+      <style:paragraph-properties fo:margin-top="0cm" fo:margin-bottom="0.499cm" loext:contextual-spacing="false"/>
+      <style:text-properties officeooo:rsid="002fcab1" officeooo:paragraph-rsid="002fcab1"/>
     </style:style>
     <style:style style:name="P25" style:family="paragraph" style:parent-style-name="Preformatted_20_Text">
       <style:paragraph-properties fo:margin-top="0cm" fo:margin-bottom="0.499cm" loext:contextual-spacing="false"/>
+      <style:text-properties style:font-name="Liberation Mono" fo:font-size="10pt" officeooo:rsid="002fcab1" officeooo:paragraph-rsid="002fcab1" style:font-name-asian="Nimbus Mono L" style:font-size-asian="10pt" style:font-name-complex="Liberation Mono" style:font-size-complex="10pt"/>
     </style:style>
     <style:style style:name="P26" style:family="paragraph" style:parent-style-name="Preformatted_20_Text">
       <style:paragraph-properties fo:margin-top="0cm" fo:margin-bottom="0.499cm" loext:contextual-spacing="false"/>
-      <style:text-properties officeooo:paragraph-rsid="002fcab1"/>
+      <style:text-properties style:font-name="Liberation Serif" fo:font-size="12pt" officeooo:rsid="001b56e6" officeooo:paragraph-rsid="003669fd" style:font-size-asian="12pt" style:font-size-complex="12pt"/>
     </style:style>
     <style:style style:name="P27" style:family="paragraph" style:parent-style-name="Preformatted_20_Text">
       <style:paragraph-properties fo:margin-top="0cm" fo:margin-bottom="0.499cm" loext:contextual-spacing="false"/>
-      <style:text-properties officeooo:rsid="002fcab1" officeooo:paragraph-rsid="002fcab1"/>
+      <style:text-properties style:font-name="Liberation Serif" fo:font-size="12pt" officeooo:rsid="003669fd" officeooo:paragraph-rsid="003669fd" style:font-size-asian="12pt" style:font-size-complex="12pt"/>
     </style:style>
     <style:style style:name="P28" style:family="paragraph" style:parent-style-name="Preformatted_20_Text">
       <style:paragraph-properties fo:margin-top="0cm" fo:margin-bottom="0.499cm" loext:contextual-spacing="false"/>
-      <style:text-properties style:font-name="Liberation Mono" fo:font-size="10pt" officeooo:rsid="002fcab1" officeooo:paragraph-rsid="002fcab1" style:font-name-asian="Nimbus Mono L" style:font-size-asian="10pt" style:font-name-complex="Liberation Mono" style:font-size-complex="10pt"/>
+      <style:text-properties style:font-name="Liberation Serif" fo:font-size="12pt" officeooo:rsid="003669fd" officeooo:paragraph-rsid="0044d250" style:font-size-asian="12pt" style:font-size-complex="12pt"/>
     </style:style>
     <style:style style:name="P29" style:family="paragraph" style:parent-style-name="Preformatted_20_Text">
       <style:paragraph-properties fo:margin-top="0cm" fo:margin-bottom="0.499cm" loext:contextual-spacing="false"/>
-      <style:text-properties style:font-name="Liberation Serif" fo:font-size="12pt" officeooo:rsid="001b56e6" officeooo:paragraph-rsid="003669fd" style:font-size-asian="12pt" style:font-size-complex="12pt"/>
+      <style:text-properties style:font-name="Liberation Serif" fo:font-size="12pt" officeooo:rsid="0048af22" officeooo:paragraph-rsid="0044d250" style:font-size-asian="12pt" style:font-size-complex="12pt"/>
     </style:style>
     <style:style style:name="P30" style:family="paragraph" style:parent-style-name="Preformatted_20_Text">
       <style:paragraph-properties fo:margin-top="0cm" fo:margin-bottom="0.499cm" loext:contextual-spacing="false"/>
-      <style:text-properties style:font-name="Liberation Serif" fo:font-size="12pt" officeooo:rsid="003669fd" officeooo:paragraph-rsid="003669fd" style:font-size-asian="12pt" style:font-size-complex="12pt"/>
+      <style:text-properties style:font-name="Liberation Serif" fo:font-size="12pt" officeooo:rsid="002f43be" officeooo:paragraph-rsid="0038bffe" style:font-size-asian="12pt" style:font-size-complex="12pt"/>
     </style:style>
     <style:style style:name="P31" style:family="paragraph" style:parent-style-name="Preformatted_20_Text">
       <style:paragraph-properties fo:margin-top="0cm" fo:margin-bottom="0.499cm" loext:contextual-spacing="false"/>
-      <style:text-properties style:font-name="Liberation Serif" fo:font-size="12pt" officeooo:rsid="003669fd" officeooo:paragraph-rsid="0044d250" style:font-size-asian="12pt" style:font-size-complex="12pt"/>
+      <style:text-properties style:font-name="Liberation Serif" fo:font-size="12pt" fo:font-weight="bold" officeooo:rsid="003669fd" officeooo:paragraph-rsid="0044d250" style:font-size-asian="12pt" style:font-weight-asian="bold" style:font-size-complex="12pt" style:font-weight-complex="bold"/>
     </style:style>
     <style:style style:name="P32" style:family="paragraph" style:parent-style-name="Preformatted_20_Text">
       <style:paragraph-properties fo:margin-top="0cm" fo:margin-bottom="0.499cm" loext:contextual-spacing="false"/>
-      <style:text-properties style:font-name="Liberation Serif" fo:font-size="12pt" officeooo:rsid="0048af22" officeooo:paragraph-rsid="0044d250" style:font-size-asian="12pt" style:font-size-complex="12pt"/>
+      <style:text-properties style:font-name="Liberation Serif" fo:font-size="12pt" fo:font-weight="bold" officeooo:rsid="003669fd" officeooo:paragraph-rsid="00731d05" style:font-size-asian="12pt" style:font-weight-asian="bold" style:font-size-complex="12pt" style:font-weight-complex="bold"/>
     </style:style>
     <style:style style:name="P33" style:family="paragraph" style:parent-style-name="Preformatted_20_Text">
       <style:paragraph-properties fo:margin-top="0cm" fo:margin-bottom="0.499cm" loext:contextual-spacing="false"/>
-      <style:text-properties style:font-name="Liberation Serif" fo:font-size="12pt" officeooo:rsid="002f43be" officeooo:paragraph-rsid="0038bffe" style:font-size-asian="12pt" style:font-size-complex="12pt"/>
+      <style:text-properties style:font-name="Liberation Serif" fo:font-size="12pt" fo:font-weight="normal" officeooo:rsid="00663e37" officeooo:paragraph-rsid="00663e37" style:font-size-asian="12pt" style:font-weight-asian="normal" style:font-size-complex="12pt" style:font-weight-complex="normal"/>
     </style:style>
     <style:style style:name="P34" style:family="paragraph" style:parent-style-name="Preformatted_20_Text">
       <style:paragraph-properties fo:margin-top="0cm" fo:margin-bottom="0.499cm" loext:contextual-spacing="false"/>
-      <style:text-properties style:font-name="Liberation Serif" fo:font-size="12pt" fo:font-weight="bold" officeooo:rsid="003669fd" officeooo:paragraph-rsid="0044d250" style:font-size-asian="12pt" style:font-weight-asian="bold" style:font-size-complex="12pt" style:font-weight-complex="bold"/>
+      <style:text-properties style:font-name="Liberation Serif" fo:font-size="12pt" fo:font-weight="normal" officeooo:rsid="003669fd" officeooo:paragraph-rsid="006e975f" style:font-size-asian="12pt" style:font-weight-asian="normal" style:font-size-complex="12pt" style:font-weight-complex="normal"/>
     </style:style>
     <style:style style:name="P35" style:family="paragraph" style:parent-style-name="Preformatted_20_Text">
       <style:paragraph-properties fo:margin-top="0cm" fo:margin-bottom="0.499cm" loext:contextual-spacing="false"/>
-      <style:text-properties style:font-name="Liberation Serif" fo:font-size="12pt" fo:font-weight="bold" officeooo:rsid="003669fd" officeooo:paragraph-rsid="00731d05" style:font-size-asian="12pt" style:font-weight-asian="bold" style:font-size-complex="12pt" style:font-weight-complex="bold"/>
+      <style:text-properties style:font-name="Liberation Serif" fo:font-size="12pt" fo:font-weight="normal" officeooo:rsid="003669fd" officeooo:paragraph-rsid="0070684b" style:font-size-asian="12pt" style:font-weight-asian="normal" style:font-size-complex="12pt" style:font-weight-complex="normal"/>
     </style:style>
     <style:style style:name="P36" style:family="paragraph" style:parent-style-name="Preformatted_20_Text">
       <style:paragraph-properties fo:margin-top="0cm" fo:margin-bottom="0.499cm" loext:contextual-spacing="false"/>
-      <style:text-properties style:font-name="Liberation Serif" fo:font-size="12pt" fo:font-weight="normal" officeooo:rsid="00663e37" officeooo:paragraph-rsid="00663e37" style:font-size-asian="12pt" style:font-weight-asian="normal" style:font-size-complex="12pt" style:font-weight-complex="normal"/>
+      <style:text-properties style:font-name="Liberation Serif" fo:font-size="12pt" fo:font-weight="normal" officeooo:rsid="00766514" officeooo:paragraph-rsid="00766514" style:font-size-asian="12pt" style:font-weight-asian="normal" style:font-size-complex="12pt" style:font-weight-complex="normal"/>
     </style:style>
     <style:style style:name="P37" style:family="paragraph" style:parent-style-name="Preformatted_20_Text">
       <style:paragraph-properties fo:margin-top="0cm" fo:margin-bottom="0.499cm" loext:contextual-spacing="false"/>
-      <style:text-properties style:font-name="Liberation Serif" fo:font-size="12pt" fo:font-weight="normal" officeooo:rsid="003669fd" officeooo:paragraph-rsid="006e975f" style:font-size-asian="12pt" style:font-weight-asian="normal" style:font-size-complex="12pt" style:font-weight-complex="normal"/>
+      <style:text-properties style:font-name="Liberation Serif" fo:font-size="12pt" fo:font-weight="normal" officeooo:rsid="006e975f" officeooo:paragraph-rsid="006e975f" style:font-size-asian="12pt" style:font-weight-asian="normal" style:font-size-complex="12pt" style:font-weight-complex="normal"/>
     </style:style>
     <style:style style:name="P38" style:family="paragraph" style:parent-style-name="Preformatted_20_Text">
       <style:paragraph-properties fo:margin-top="0cm" fo:margin-bottom="0.499cm" loext:contextual-spacing="false"/>
-      <style:text-properties style:font-name="Liberation Serif" fo:font-size="12pt" fo:font-weight="normal" officeooo:rsid="003669fd" officeooo:paragraph-rsid="0070684b" style:font-size-asian="12pt" style:font-weight-asian="normal" style:font-size-complex="12pt" style:font-weight-complex="normal"/>
+      <style:text-properties officeooo:paragraph-rsid="003669fd"/>
     </style:style>
     <style:style style:name="P39" style:family="paragraph" style:parent-style-name="Preformatted_20_Text">
       <style:paragraph-properties fo:margin-top="0cm" fo:margin-bottom="0.499cm" loext:contextual-spacing="false"/>
-      <style:text-properties style:font-name="Liberation Serif" fo:font-size="12pt" fo:font-weight="normal" officeooo:rsid="00766514" officeooo:paragraph-rsid="00766514" style:font-size-asian="12pt" style:font-weight-asian="normal" style:font-size-complex="12pt" style:font-weight-complex="normal"/>
+      <style:text-properties officeooo:rsid="0044d250" officeooo:paragraph-rsid="0044d250"/>
     </style:style>
     <style:style style:name="P40" style:family="paragraph" style:parent-style-name="Preformatted_20_Text">
       <style:paragraph-properties fo:margin-top="0cm" fo:margin-bottom="0.499cm" loext:contextual-spacing="false"/>
-      <style:text-properties style:font-name="Liberation Serif" fo:font-size="12pt" fo:font-weight="normal" officeooo:rsid="006e975f" officeooo:paragraph-rsid="006e975f" style:font-size-asian="12pt" style:font-weight-asian="normal" style:font-size-complex="12pt" style:font-weight-complex="normal"/>
+      <style:text-properties officeooo:paragraph-rsid="0044d250"/>
     </style:style>
     <style:style style:name="P41" style:family="paragraph" style:parent-style-name="Preformatted_20_Text">
       <style:paragraph-properties fo:margin-top="0cm" fo:margin-bottom="0.499cm" loext:contextual-spacing="false"/>
-      <style:text-properties officeooo:paragraph-rsid="003669fd"/>
+      <style:text-properties fo:font-weight="bold" officeooo:rsid="0044d250" officeooo:paragraph-rsid="005fe6d6" style:font-weight-asian="bold" style:font-weight-complex="bold"/>
     </style:style>
     <style:style style:name="P42" style:family="paragraph" style:parent-style-name="Preformatted_20_Text">
       <style:paragraph-properties fo:margin-top="0cm" fo:margin-bottom="0.499cm" loext:contextual-spacing="false"/>
-      <style:text-properties officeooo:rsid="0044d250" officeooo:paragraph-rsid="0044d250"/>
+      <style:text-properties fo:font-weight="bold" officeooo:rsid="0044d250" officeooo:paragraph-rsid="00663e37" style:font-weight-asian="bold" style:font-weight-complex="bold"/>
     </style:style>
     <style:style style:name="P43" style:family="paragraph" style:parent-style-name="Preformatted_20_Text">
       <style:paragraph-properties fo:margin-top="0cm" fo:margin-bottom="0.499cm" loext:contextual-spacing="false"/>
-      <style:text-properties officeooo:paragraph-rsid="0044d250"/>
+      <style:text-properties fo:font-weight="bold" officeooo:rsid="0044d250" officeooo:paragraph-rsid="0068143d" style:font-weight-asian="bold" style:font-weight-complex="bold"/>
     </style:style>
     <style:style style:name="P44" style:family="paragraph" style:parent-style-name="Preformatted_20_Text">
       <style:paragraph-properties fo:margin-top="0cm" fo:margin-bottom="0.499cm" loext:contextual-spacing="false"/>
-      <style:text-properties fo:font-weight="bold" officeooo:rsid="0044d250" officeooo:paragraph-rsid="005fe6d6" style:font-weight-asian="bold" style:font-weight-complex="bold"/>
-    </style:style>
-    <style:style style:name="P45" style:family="paragraph" style:parent-style-name="Preformatted_20_Text">
-      <style:paragraph-properties fo:margin-top="0cm" fo:margin-bottom="0.499cm" loext:contextual-spacing="false"/>
-      <style:text-properties fo:font-weight="bold" officeooo:rsid="0044d250" officeooo:paragraph-rsid="00663e37" style:font-weight-asian="bold" style:font-weight-complex="bold"/>
+      <style:text-properties fo:font-weight="bold" officeooo:rsid="0044d250" officeooo:paragraph-rsid="006b103b" style:font-weight-asian="bold" style:font-weight-complex="bold"/>
+    </style:style>
+    <style:style style:name="P45" style:family="paragraph" style:parent-style-name="Standard">
+      <style:paragraph-properties fo:margin-top="0cm" fo:margin-bottom="0.499cm" loext:contextual-spacing="false"/>
+      <style:text-properties style:font-name="Liberation Mono" fo:font-size="10pt" officeooo:rsid="001b56e6" officeooo:paragraph-rsid="0030cdcd" style:font-name-asian="Nimbus Mono L" style:font-size-asian="10pt" style:font-name-complex="Liberation Mono" style:font-size-complex="10pt"/>
     </style:style>
     <style:style style:name="P46" style:family="paragraph" style:parent-style-name="Preformatted_20_Text">
-      <style:paragraph-properties fo:margin-top="0cm" fo:margin-bottom="0.499cm" loext:contextual-spacing="false"/>
-      <style:text-properties fo:font-weight="bold" officeooo:rsid="0044d250" officeooo:paragraph-rsid="0068143d" style:font-weight-asian="bold" style:font-weight-complex="bold"/>
-    </style:style>
-    <style:style style:name="P47" style:family="paragraph" style:parent-style-name="Preformatted_20_Text">
-      <style:paragraph-properties fo:margin-top="0cm" fo:margin-bottom="0.499cm" loext:contextual-spacing="false"/>
-      <style:text-properties fo:font-weight="bold" officeooo:rsid="0044d250" officeooo:paragraph-rsid="006b103b" style:font-weight-asian="bold" style:font-weight-complex="bold"/>
-    </style:style>
-    <style:style style:name="P48" style:family="paragraph" style:parent-style-name="Standard">
+      <style:text-properties style:font-name="Liberation Serif" fo:font-size="12pt" officeooo:rsid="002261ff" officeooo:paragraph-rsid="002261ff" style:font-size-asian="12pt" style:font-size-complex="12pt"/>
+    </style:style>
+    <style:style style:name="P47" style:family="paragraph" style:parent-style-name="Table_20_Contents">
+      <style:text-properties officeooo:rsid="004d27e5" officeooo:paragraph-rsid="004d27e5"/>
+    </style:style>
+    <style:style style:name="P48" style:family="paragraph" style:parent-style-name="Table_20_Contents">
+      <style:text-properties officeooo:rsid="004ef3b1" officeooo:paragraph-rsid="004ef3b1"/>
+    </style:style>
+    <style:style style:name="P49" style:family="paragraph" style:parent-style-name="Table_20_Contents">
+      <style:text-properties officeooo:rsid="004ef3b1" officeooo:paragraph-rsid="005126b6"/>
+    </style:style>
+    <style:style style:name="P50" style:family="paragraph" style:parent-style-name="Table_20_Contents">
+      <style:text-properties officeooo:rsid="004f0a0b" officeooo:paragraph-rsid="004f0a0b"/>
+    </style:style>
+    <style:style style:name="P51" style:family="paragraph" style:parent-style-name="Table_20_Contents">
+      <style:text-properties officeooo:rsid="005126b6" officeooo:paragraph-rsid="005126b6"/>
+    </style:style>
+    <style:style style:name="P52" style:family="paragraph" style:parent-style-name="Table_20_Contents">
+      <style:text-properties officeooo:rsid="00520e4d" officeooo:paragraph-rsid="00520e4d"/>
+    </style:style>
+    <style:style style:name="P53" style:family="paragraph" style:parent-style-name="Table_20_Contents">
+      <style:text-properties officeooo:rsid="0052153e" officeooo:paragraph-rsid="0052153e"/>
+    </style:style>
+    <style:style style:name="P54" style:family="paragraph" style:parent-style-name="Table_20_Contents">
+      <style:text-properties officeooo:rsid="00539976" officeooo:paragraph-rsid="00539976"/>
+    </style:style>
+    <style:style style:name="P55" style:family="paragraph" style:parent-style-name="Table_20_Contents">
+      <style:text-properties officeooo:rsid="0054735d" officeooo:paragraph-rsid="0054735d"/>
+    </style:style>
+    <style:style style:name="P56" style:family="paragraph" style:parent-style-name="Table_20_Contents">
+      <style:text-properties officeooo:rsid="00553ae7" officeooo:paragraph-rsid="00553ae7"/>
+    </style:style>
+    <style:style style:name="P57" style:family="paragraph" style:parent-style-name="Table_20_Contents">
+      <style:text-properties officeooo:rsid="00553ae7" officeooo:paragraph-rsid="00569a11"/>
+    </style:style>
+    <style:style style:name="P58" style:family="paragraph" style:parent-style-name="Table_20_Contents">
+      <style:text-properties officeooo:rsid="00553ae7" officeooo:paragraph-rsid="0057fc44"/>
+    </style:style>
+    <style:style style:name="P59" style:family="paragraph" style:parent-style-name="Table_20_Contents">
+      <style:text-properties officeooo:rsid="00553ae7" officeooo:paragraph-rsid="005b7fa7"/>
+    </style:style>
+    <style:style style:name="P60" style:family="paragraph" style:parent-style-name="Table_20_Contents">
+      <style:text-properties officeooo:rsid="00569a11" officeooo:paragraph-rsid="00569a11"/>
+    </style:style>
+    <style:style style:name="P61" style:family="paragraph" style:parent-style-name="Table_20_Contents">
+      <style:text-properties officeooo:rsid="0057fc44" officeooo:paragraph-rsid="0057fc44"/>
+    </style:style>
+    <style:style style:name="P62" style:family="paragraph" style:parent-style-name="Table_20_Contents">
+      <style:text-properties officeooo:rsid="0059cba6" officeooo:paragraph-rsid="0059cba6"/>
+    </style:style>
+    <style:style style:name="P63" style:family="paragraph" style:parent-style-name="Table_20_Contents">
+      <style:text-properties officeooo:rsid="005b7fa7" officeooo:paragraph-rsid="005b7fa7"/>
+    </style:style>
+    <style:style style:name="P64" style:family="paragraph" style:parent-style-name="Table_20_Contents">
+      <style:text-properties officeooo:rsid="005c84e4" officeooo:paragraph-rsid="005c84e4"/>
+    </style:style>
+    <style:style style:name="P65" style:family="paragraph" style:parent-style-name="Table_20_Contents">
+      <style:text-properties officeooo:rsid="005e5931" officeooo:paragraph-rsid="005e5931"/>
+    </style:style>
+    <style:style style:name="P66" style:family="paragraph" style:parent-style-name="Standard" style:list-style-name="L1">
+      <style:text-properties officeooo:rsid="0016d1b1" officeooo:paragraph-rsid="0016d1b1"/>
+    </style:style>
+    <style:style style:name="P67" style:family="paragraph" style:parent-style-name="Standard" style:list-style-name="L1">
+      <style:text-properties officeooo:rsid="0016d1b1" officeooo:paragraph-rsid="0017d6dc"/>
+    </style:style>
+    <style:style style:name="P68" style:family="paragraph" style:parent-style-name="Standard">
+      <style:text-properties style:font-name="Liberation Serif" fo:font-size="12pt" officeooo:rsid="003e0176" officeooo:paragraph-rsid="004d27e5" style:font-size-asian="12pt" style:font-size-complex="12pt"/>
+    </style:style>
+    <style:style style:name="P69" style:family="paragraph" style:parent-style-name="Standard">
+      <style:text-properties style:font-name="Liberation Serif" fo:font-size="12pt" officeooo:rsid="004ef3b1" officeooo:paragraph-rsid="0050af27" style:font-size-asian="12pt" style:font-size-complex="12pt"/>
+    </style:style>
+    <style:style style:name="P70" style:family="paragraph" style:parent-style-name="Standard">
+      <style:text-properties style:font-name="Liberation Serif" fo:font-size="12pt" officeooo:rsid="0050af27" officeooo:paragraph-rsid="005126b6" style:font-size-asian="12pt" style:font-size-complex="12pt"/>
+    </style:style>
+    <style:style style:name="P71" style:family="paragraph" style:parent-style-name="Standard">
+      <style:text-properties style:font-name="Liberation Serif" fo:font-size="12pt" officeooo:rsid="005126b6" officeooo:paragraph-rsid="0052153e" style:font-size-asian="12pt" style:font-size-complex="12pt"/>
+    </style:style>
+    <style:style style:name="P72" style:family="paragraph" style:parent-style-name="Standard">
+      <style:text-properties style:font-name="Liberation Serif" fo:font-size="12pt" fo:font-weight="bold" officeooo:rsid="008463bb" officeooo:paragraph-rsid="008463bb" style:font-size-asian="12pt" style:font-weight-asian="bold" style:font-size-complex="12pt" style:font-weight-complex="bold"/>
+    </style:style>
+    <style:style style:name="P73" style:family="paragraph" style:parent-style-name="Standard">
       <style:paragraph-properties fo:margin-top="0cm" fo:margin-bottom="0.499cm" loext:contextual-spacing="false"/>
       <style:text-properties style:font-name="Liberation Mono" fo:font-size="10pt" officeooo:rsid="001b56e6" officeooo:paragraph-rsid="0030cdcd" style:font-name-asian="Nimbus Mono L" style:font-size-asian="10pt" style:font-name-complex="Liberation Mono" style:font-size-complex="10pt"/>
-    </style:style>
-    <style:style style:name="P49" style:family="paragraph" style:parent-style-name="Preformatted_20_Text">
-      <style:text-properties style:font-name="Liberation Serif" fo:font-size="12pt" officeooo:rsid="002261ff" officeooo:paragraph-rsid="002261ff" style:font-size-asian="12pt" style:font-size-complex="12pt"/>
-    </style:style>
-    <style:style style:name="P50" style:family="paragraph" style:parent-style-name="Table_20_Contents">
-      <style:text-properties officeooo:rsid="004d27e5" officeooo:paragraph-rsid="004d27e5"/>
-    </style:style>
-    <style:style style:name="P51" style:family="paragraph" style:parent-style-name="Table_20_Contents">
-      <style:text-properties officeooo:rsid="004ef3b1" officeooo:paragraph-rsid="004ef3b1"/>
-    </style:style>
-    <style:style style:name="P52" style:family="paragraph" style:parent-style-name="Table_20_Contents">
-      <style:text-properties officeooo:rsid="004ef3b1" officeooo:paragraph-rsid="005126b6"/>
-    </style:style>
-    <style:style style:name="P53" style:family="paragraph" style:parent-style-name="Table_20_Contents">
-      <style:text-properties officeooo:rsid="004f0a0b" officeooo:paragraph-rsid="004f0a0b"/>
-    </style:style>
-    <style:style style:name="P54" style:family="paragraph" style:parent-style-name="Table_20_Contents">
-      <style:text-properties officeooo:rsid="005126b6" officeooo:paragraph-rsid="005126b6"/>
-    </style:style>
-    <style:style style:name="P55" style:family="paragraph" style:parent-style-name="Table_20_Contents">
-      <style:text-properties officeooo:rsid="00520e4d" officeooo:paragraph-rsid="00520e4d"/>
-    </style:style>
-    <style:style style:name="P56" style:family="paragraph" style:parent-style-name="Table_20_Contents">
-      <style:text-properties officeooo:rsid="0052153e" officeooo:paragraph-rsid="0052153e"/>
-    </style:style>
-    <style:style style:name="P57" style:family="paragraph" style:parent-style-name="Table_20_Contents">
-      <style:text-properties officeooo:rsid="00539976" officeooo:paragraph-rsid="00539976"/>
-    </style:style>
-    <style:style style:name="P58" style:family="paragraph" style:parent-style-name="Table_20_Contents">
-      <style:text-properties officeooo:rsid="0054735d" officeooo:paragraph-rsid="0054735d"/>
-    </style:style>
-    <style:style style:name="P59" style:family="paragraph" style:parent-style-name="Table_20_Contents">
-      <style:text-properties officeooo:rsid="00553ae7" officeooo:paragraph-rsid="00553ae7"/>
-    </style:style>
-    <style:style style:name="P60" style:family="paragraph" style:parent-style-name="Table_20_Contents">
-      <style:text-properties officeooo:rsid="00553ae7" officeooo:paragraph-rsid="00569a11"/>
-    </style:style>
-    <style:style style:name="P61" style:family="paragraph" style:parent-style-name="Table_20_Contents">
-      <style:text-properties officeooo:rsid="00553ae7" officeooo:paragraph-rsid="0057fc44"/>
-    </style:style>
-    <style:style style:name="P62" style:family="paragraph" style:parent-style-name="Table_20_Contents">
-      <style:text-properties officeooo:rsid="00553ae7" officeooo:paragraph-rsid="005b7fa7"/>
-    </style:style>
-    <style:style style:name="P63" style:family="paragraph" style:parent-style-name="Table_20_Contents">
-      <style:text-properties officeooo:rsid="00569a11" officeooo:paragraph-rsid="00569a11"/>
-    </style:style>
-    <style:style style:name="P64" style:family="paragraph" style:parent-style-name="Table_20_Contents">
-      <style:text-properties officeooo:rsid="0057fc44" officeooo:paragraph-rsid="0057fc44"/>
-    </style:style>
-    <style:style style:name="P65" style:family="paragraph" style:parent-style-name="Table_20_Contents">
-      <style:text-properties officeooo:rsid="0059cba6" officeooo:paragraph-rsid="0059cba6"/>
-    </style:style>
-    <style:style style:name="P66" style:family="paragraph" style:parent-style-name="Table_20_Contents">
-      <style:text-properties officeooo:rsid="005b7fa7" officeooo:paragraph-rsid="005b7fa7"/>
-    </style:style>
-    <style:style style:name="P67" style:family="paragraph" style:parent-style-name="Table_20_Contents">
-      <style:text-properties officeooo:rsid="005c84e4" officeooo:paragraph-rsid="005c84e4"/>
-    </style:style>
-    <style:style style:name="P68" style:family="paragraph" style:parent-style-name="Table_20_Contents">
-      <style:text-properties officeooo:rsid="005e5931" officeooo:paragraph-rsid="005e5931"/>
-    </style:style>
-    <style:style style:name="P69" style:family="paragraph" style:parent-style-name="Standard" style:list-style-name="L1">
-      <style:text-properties officeooo:rsid="0016d1b1" officeooo:paragraph-rsid="0016d1b1"/>
-    </style:style>
-    <style:style style:name="P70" style:family="paragraph" style:parent-style-name="Standard" style:list-style-name="L1">
-      <style:text-properties officeooo:rsid="0016d1b1" officeooo:paragraph-rsid="0017d6dc"/>
-    </style:style>
-    <style:style style:name="P71" style:family="paragraph" style:parent-style-name="Standard">
-      <style:text-properties officeooo:paragraph-rsid="003669fd"/>
-    </style:style>
-    <style:style style:name="P72" style:family="paragraph" style:parent-style-name="Standard">
-      <style:text-properties officeooo:rsid="0082bd08" officeooo:paragraph-rsid="0082bd08"/>
-    </style:style>
-    <style:style style:name="P73" style:family="paragraph" style:parent-style-name="Standard">
-      <style:text-properties officeooo:paragraph-rsid="008463bb"/>
     </style:style>
     <style:style style:name="T1" style:family="text">
       <style:text-properties fo:font-weight="bold" style:font-weight-asian="bold" style:font-weight-complex="bold"/>
@@ -350,103 +351,85 @@
       <style:text-properties style:font-name="Liberation Serif" fo:font-size="12pt" officeooo:rsid="00350e65" style:font-size-asian="12pt" style:font-size-complex="12pt"/>
     </style:style>
     <style:style style:name="T10" style:family="text">
-      <style:text-properties style:font-name="Liberation Serif" fo:font-size="12pt" officeooo:rsid="003e0176" style:font-size-asian="12pt" style:font-size-complex="12pt"/>
+      <style:text-properties style:font-name="Liberation Serif" fo:font-size="12pt" officeooo:rsid="0048af22" style:font-size-asian="12pt" style:font-size-complex="12pt"/>
     </style:style>
     <style:style style:name="T11" style:family="text">
-      <style:text-properties style:font-name="Liberation Serif" fo:font-size="12pt" officeooo:rsid="0048af22" style:font-size-asian="12pt" style:font-size-complex="12pt"/>
+      <style:text-properties style:font-name="Liberation Serif" fo:font-size="12pt" officeooo:rsid="004d27e5" style:font-size-asian="12pt" style:font-size-complex="12pt"/>
     </style:style>
     <style:style style:name="T12" style:family="text">
-      <style:text-properties style:font-name="Liberation Serif" fo:font-size="12pt" officeooo:rsid="004d27e5" style:font-size-asian="12pt" style:font-size-complex="12pt"/>
+      <style:text-properties style:font-name="Liberation Serif" fo:font-size="12pt" officeooo:rsid="0052153e" style:font-size-asian="12pt" style:font-size-complex="12pt"/>
     </style:style>
     <style:style style:name="T13" style:family="text">
-      <style:text-properties style:font-name="Liberation Serif" fo:font-size="12pt" officeooo:rsid="004ef3b1" style:font-size-asian="12pt" style:font-size-complex="12pt"/>
+      <style:text-properties style:font-name="Liberation Serif" fo:font-size="12pt" officeooo:rsid="00539976" style:font-size-asian="12pt" style:font-size-complex="12pt"/>
     </style:style>
     <style:style style:name="T14" style:family="text">
-      <style:text-properties style:font-name="Liberation Serif" fo:font-size="12pt" officeooo:rsid="0050af27" style:font-size-asian="12pt" style:font-size-complex="12pt"/>
+      <style:text-properties style:font-name="Liberation Serif" fo:font-size="12pt" officeooo:rsid="0054735d" style:font-size-asian="12pt" style:font-size-complex="12pt"/>
     </style:style>
     <style:style style:name="T15" style:family="text">
-      <style:text-properties style:font-name="Liberation Serif" fo:font-size="12pt" officeooo:rsid="005126b6" style:font-size-asian="12pt" style:font-size-complex="12pt"/>
+      <style:text-properties style:font-name="Liberation Serif" fo:font-size="12pt" officeooo:rsid="005fe6d6" style:font-size-asian="12pt" style:font-size-complex="12pt"/>
     </style:style>
     <style:style style:name="T16" style:family="text">
-      <style:text-properties style:font-name="Liberation Serif" fo:font-size="12pt" officeooo:rsid="0052153e" style:font-size-asian="12pt" style:font-size-complex="12pt"/>
+      <style:text-properties style:font-name="Liberation Serif" fo:font-size="12pt" officeooo:rsid="006b103b" style:font-size-asian="12pt" style:font-size-complex="12pt"/>
     </style:style>
     <style:style style:name="T17" style:family="text">
-      <style:text-properties style:font-name="Liberation Serif" fo:font-size="12pt" officeooo:rsid="00539976" style:font-size-asian="12pt" style:font-size-complex="12pt"/>
+      <style:text-properties style:font-name="Liberation Serif" fo:font-size="12pt" fo:font-weight="bold" officeooo:rsid="001b56e6" style:font-size-asian="12pt" style:font-weight-asian="bold" style:font-size-complex="12pt" style:font-weight-complex="bold"/>
     </style:style>
     <style:style style:name="T18" style:family="text">
-      <style:text-properties style:font-name="Liberation Serif" fo:font-size="12pt" officeooo:rsid="0054735d" style:font-size-asian="12pt" style:font-size-complex="12pt"/>
+      <style:text-properties style:font-name="Liberation Serif" fo:font-size="12pt" fo:font-weight="normal" officeooo:rsid="00644715" style:font-size-asian="12pt" style:font-weight-asian="normal" style:font-size-complex="12pt" style:font-weight-complex="normal"/>
     </style:style>
     <style:style style:name="T19" style:family="text">
-      <style:text-properties style:font-name="Liberation Serif" fo:font-size="12pt" officeooo:rsid="005fe6d6" style:font-size-asian="12pt" style:font-size-complex="12pt"/>
+      <style:text-properties style:font-name="Liberation Serif" fo:font-size="12pt" fo:font-weight="normal" officeooo:rsid="00663e37" style:font-size-asian="12pt" style:font-weight-asian="normal" style:font-size-complex="12pt" style:font-weight-complex="normal"/>
     </style:style>
     <style:style style:name="T20" style:family="text">
-      <style:text-properties style:font-name="Liberation Serif" fo:font-size="12pt" officeooo:rsid="006b103b" style:font-size-asian="12pt" style:font-size-complex="12pt"/>
+      <style:text-properties style:font-name="Liberation Serif" fo:font-size="12pt" fo:font-weight="normal" officeooo:rsid="0068143d" style:font-size-asian="12pt" style:font-weight-asian="normal" style:font-size-complex="12pt" style:font-weight-complex="normal"/>
     </style:style>
     <style:style style:name="T21" style:family="text">
-      <style:text-properties style:font-name="Liberation Serif" fo:font-size="12pt" fo:font-weight="bold" officeooo:rsid="001b56e6" style:font-size-asian="12pt" style:font-weight-asian="bold" style:font-size-complex="12pt" style:font-weight-complex="bold"/>
+      <style:text-properties style:font-name="Liberation Serif" fo:font-size="12pt" fo:font-weight="normal" officeooo:rsid="00692db9" style:font-size-asian="12pt" style:font-weight-asian="normal" style:font-size-complex="12pt" style:font-weight-complex="normal"/>
     </style:style>
     <style:style style:name="T22" style:family="text">
-      <style:text-properties style:font-name="Liberation Serif" fo:font-size="12pt" fo:font-weight="bold" officeooo:rsid="008463bb" style:font-size-asian="12pt" style:font-weight-asian="bold" style:font-size-complex="12pt" style:font-weight-complex="bold"/>
+      <style:text-properties officeooo:rsid="0020d91f"/>
     </style:style>
     <style:style style:name="T23" style:family="text">
-      <style:text-properties style:font-name="Liberation Serif" fo:font-size="12pt" fo:font-weight="normal" officeooo:rsid="00644715" style:font-size-asian="12pt" style:font-weight-asian="normal" style:font-size-complex="12pt" style:font-weight-complex="normal"/>
+      <style:text-properties officeooo:rsid="002d487e"/>
     </style:style>
     <style:style style:name="T24" style:family="text">
-      <style:text-properties style:font-name="Liberation Serif" fo:font-size="12pt" fo:font-weight="normal" officeooo:rsid="00663e37" style:font-size-asian="12pt" style:font-weight-asian="normal" style:font-size-complex="12pt" style:font-weight-complex="normal"/>
+      <style:text-properties officeooo:rsid="002eecc7"/>
     </style:style>
     <style:style style:name="T25" style:family="text">
-      <style:text-properties style:font-name="Liberation Serif" fo:font-size="12pt" fo:font-weight="normal" officeooo:rsid="0068143d" style:font-size-asian="12pt" style:font-weight-asian="normal" style:font-size-complex="12pt" style:font-weight-complex="normal"/>
+      <style:text-properties style:font-name="Liberation Mono" fo:font-size="10pt" style:font-name-asian="Nimbus Mono L" style:font-size-asian="10pt" style:font-name-complex="Liberation Mono" style:font-size-complex="10pt"/>
     </style:style>
     <style:style style:name="T26" style:family="text">
-      <style:text-properties style:font-name="Liberation Serif" fo:font-size="12pt" fo:font-weight="normal" officeooo:rsid="00692db9" style:font-size-asian="12pt" style:font-weight-asian="normal" style:font-size-complex="12pt" style:font-weight-complex="normal"/>
+      <style:text-properties style:font-name="Liberation Mono" fo:font-size="10pt" officeooo:rsid="002f43be" style:font-name-asian="Nimbus Mono L" style:font-size-asian="10pt" style:font-name-complex="Liberation Mono" style:font-size-complex="10pt"/>
     </style:style>
     <style:style style:name="T27" style:family="text">
-      <style:text-properties officeooo:rsid="0020d91f"/>
+      <style:text-properties style:font-name="Liberation Mono" fo:font-size="10pt" officeooo:rsid="002fcab1" style:font-name-asian="Nimbus Mono L" style:font-size-asian="10pt" style:font-name-complex="Liberation Mono" style:font-size-complex="10pt"/>
     </style:style>
     <style:style style:name="T28" style:family="text">
-      <style:text-properties officeooo:rsid="002d487e"/>
+      <style:text-properties style:font-name="Liberation Mono" fo:font-size="10pt" officeooo:rsid="0032c249" style:font-name-asian="Nimbus Mono L" style:font-size-asian="10pt" style:font-name-complex="Liberation Mono" style:font-size-complex="10pt"/>
     </style:style>
     <style:style style:name="T29" style:family="text">
-      <style:text-properties officeooo:rsid="002eecc7"/>
+      <style:text-properties officeooo:rsid="003669fd"/>
     </style:style>
     <style:style style:name="T30" style:family="text">
-      <style:text-properties style:font-name="Liberation Mono" fo:font-size="10pt" style:font-name-asian="Nimbus Mono L" style:font-size-asian="10pt" style:font-name-complex="Liberation Mono" style:font-size-complex="10pt"/>
+      <style:text-properties officeooo:rsid="00569a11"/>
     </style:style>
     <style:style style:name="T31" style:family="text">
-      <style:text-properties style:font-name="Liberation Mono" fo:font-size="10pt" officeooo:rsid="002f43be" style:font-name-asian="Nimbus Mono L" style:font-size-asian="10pt" style:font-name-complex="Liberation Mono" style:font-size-complex="10pt"/>
+      <style:text-properties officeooo:rsid="0057fc44"/>
     </style:style>
     <style:style style:name="T32" style:family="text">
-      <style:text-properties style:font-name="Liberation Mono" fo:font-size="10pt" officeooo:rsid="002fcab1" style:font-name-asian="Nimbus Mono L" style:font-size-asian="10pt" style:font-name-complex="Liberation Mono" style:font-size-complex="10pt"/>
+      <style:text-properties officeooo:rsid="0059cba6"/>
     </style:style>
     <style:style style:name="T33" style:family="text">
-      <style:text-properties style:font-name="Liberation Mono" fo:font-size="10pt" officeooo:rsid="0032c249" style:font-name-asian="Nimbus Mono L" style:font-size-asian="10pt" style:font-name-complex="Liberation Mono" style:font-size-complex="10pt"/>
+      <style:text-properties officeooo:rsid="005b7fa7"/>
     </style:style>
     <style:style style:name="T34" style:family="text">
-      <style:text-properties officeooo:rsid="003669fd"/>
+      <style:text-properties officeooo:rsid="006e975f"/>
     </style:style>
     <style:style style:name="T35" style:family="text">
-      <style:text-properties officeooo:rsid="00569a11"/>
+      <style:text-properties officeooo:rsid="006f87ac"/>
     </style:style>
     <style:style style:name="T36" style:family="text">
-      <style:text-properties officeooo:rsid="0057fc44"/>
-    </style:style>
-    <style:style style:name="T37" style:family="text">
-      <style:text-properties officeooo:rsid="0059cba6"/>
-    </style:style>
-    <style:style style:name="T38" style:family="text">
-      <style:text-properties officeooo:rsid="005b7fa7"/>
-    </style:style>
-    <style:style style:name="T39" style:family="text">
-      <style:text-properties officeooo:rsid="006e975f"/>
-    </style:style>
-    <style:style style:name="T40" style:family="text">
-      <style:text-properties officeooo:rsid="006f87ac"/>
-    </style:style>
-    <style:style style:name="T41" style:family="text">
       <style:text-properties officeooo:rsid="007a5872"/>
-    </style:style>
-    <style:style style:name="T42" style:family="text">
-      <style:text-properties officeooo:rsid="0080ac72"/>
     </style:style>
     <text:list-style style:name="L1">
       <text:list-level-style-bullet text:level="1" text:style-name="Bullet_20_Symbols" text:bullet-char="•">
@@ -525,15 +508,15 @@
         <text:span text:style-name="T1">Misra Rule checker</text:span>
       </text:p>
       <text:p text:style-name="P1"/>
-      <text:list xml:id="list1565531726176793882" text:style-name="L1">
+      <text:list xml:id="list2068795976619665970" text:style-name="L1">
         <text:list-item>
-          <text:p text:style-name="P69">Misra Rule checker has 143 rules that defines the coding standards.</text:p>
+          <text:p text:style-name="P66">Misra Rule checker has 143 rules that defines the coding standards.</text:p>
         </text:list-item>
         <text:list-item>
-          <text:p text:style-name="P69">The 143 rules are divided into 3 categorizes</text:p>
+          <text:p text:style-name="P66">The 143 rules are divided into 3 categorizes</text:p>
           <text:list>
             <text:list-header>
-              <text:p text:style-name="P69">
+              <text:p text:style-name="P66">
                 - Adviosry 
                 <text:s text:c="4"/>
                 ------ 
@@ -541,7 +524,7 @@
                 32 
                 <text:span text:style-name="T2">(Recommendations to be followed)</text:span>
               </text:p>
-              <text:p text:style-name="P70">
+              <text:p text:style-name="P67">
                 - Required 
                 <text:s text:c="4"/>
                 ------ 
@@ -556,7 +539,7 @@
                   deviation)
                 </text:span>
               </text:p>
-              <text:p text:style-name="P69">
+              <text:p text:style-name="P66">
                 - Mand
                 <text:span text:style-name="T2">a</text:span>
                 tory 
@@ -595,7 +578,7 @@
         </table:table-row>
         <table:table-row>
           <table:table-cell table:style-name="Table1.A2" office:value-type="string">
-            <text:p text:style-name="P72">
+            <text:p text:style-name="P21">
               <text:reference-ref text:reference-format="text" text:ref-name="ref8.1">Rule 8.1:</text:reference-ref>
             </text:p>
           </table:table-cell>
@@ -608,10 +591,8 @@
         </table:table-row>
         <table:table-row>
           <table:table-cell table:style-name="Table1.A2" office:value-type="string">
-            <text:p text:style-name="P18">
-              <text:span text:style-name="T10">
-                <text:reference-ref text:reference-format="text" text:ref-name="ref8.2">Rule 8.2:</text:reference-ref>
-              </text:span>
+            <text:p text:style-name="P68">
+              <text:reference-ref text:reference-format="text" text:ref-name="ref8.2">Rule 8.2:</text:reference-ref>
             </text:p>
           </table:table-cell>
           <table:table-cell table:style-name="Table1.A2" office:value-type="string">
@@ -623,172 +604,166 @@
         </table:table-row>
         <table:table-row>
           <table:table-cell table:style-name="Table1.A2" office:value-type="string">
+            <text:p text:style-name="P18">
+              <text:span text:style-name="T9">Rule 8.</text:span>
+              <text:span text:style-name="T11">3</text:span>
+            </text:p>
+          </table:table-cell>
+          <table:table-cell table:style-name="Table1.A2" office:value-type="string">
+            <text:p text:style-name="P47">Required</text:p>
+          </table:table-cell>
+          <table:table-cell table:style-name="Table1.C2" office:value-type="string">
+            <text:p text:style-name="P48">All declarations of an object or function shall use the same names and type qualifiers</text:p>
+          </table:table-cell>
+        </table:table-row>
+        <table:table-row>
+          <table:table-cell table:style-name="Table1.A2" office:value-type="string">
+            <text:p text:style-name="P69">
+              <text:reference-ref text:reference-format="text" text:ref-name="ref8.4">Rule 8.4:</text:reference-ref>
+            </text:p>
+          </table:table-cell>
+          <table:table-cell table:style-name="Table1.A2" office:value-type="string">
+            <text:p text:style-name="P48">Required</text:p>
+          </table:table-cell>
+          <table:table-cell table:style-name="Table1.C2" office:value-type="string">
+            <text:p text:style-name="P48">A compatible declaration shall be visible when an object or function with external linkage is d efi ned</text:p>
+          </table:table-cell>
+        </table:table-row>
+        <table:table-row>
+          <table:table-cell table:style-name="Table1.A2" office:value-type="string">
+            <text:p text:style-name="P70">
+              <text:reference-ref text:reference-format="text" text:ref-name="ref8.5">Rule 8.5:</text:reference-ref>
+            </text:p>
+          </table:table-cell>
+          <table:table-cell table:style-name="Table1.A2" office:value-type="string">
+            <text:p text:style-name="P49">Required</text:p>
+          </table:table-cell>
+          <table:table-cell table:style-name="Table1.C2" office:value-type="string">
+            <text:p text:style-name="P50">An external object or function shall be declared once in one and only one file</text:p>
+          </table:table-cell>
+        </table:table-row>
+        <table:table-row>
+          <table:table-cell table:style-name="Table1.A2" office:value-type="string">
+            <text:p text:style-name="P71">
+              <text:reference-ref text:reference-format="text" text:ref-name="ref8.6">Rule 8.6:</text:reference-ref>
+            </text:p>
+          </table:table-cell>
+          <table:table-cell table:style-name="Table1.A2" office:value-type="string">
+            <text:p text:style-name="P49">Required</text:p>
+          </table:table-cell>
+          <table:table-cell table:style-name="Table1.C2" office:value-type="string">
+            <text:p text:style-name="P51">An identifier with external linkage shall have exactly one external definition</text:p>
+          </table:table-cell>
+        </table:table-row>
+        <table:table-row>
+          <table:table-cell table:style-name="Table1.A2" office:value-type="string">
             <text:p text:style-name="P19">
               <text:span text:style-name="T9">Rule 8.</text:span>
-              <text:span text:style-name="T12">3</text:span>
+              <text:span text:style-name="T12">7</text:span>
             </text:p>
           </table:table-cell>
           <table:table-cell table:style-name="Table1.A2" office:value-type="string">
-            <text:p text:style-name="P50">Required</text:p>
+            <text:p text:style-name="P53">Advisory</text:p>
           </table:table-cell>
           <table:table-cell table:style-name="Table1.C2" office:value-type="string">
-            <text:p text:style-name="P51">All declarations of an object or function shall use the same names and type qualifiers</text:p>
+            <text:p text:style-name="P52">Functions and objects should not be defi ned with external linkage if they are referenced in only one translation unit</text:p>
+          </table:table-cell>
+        </table:table-row>
+        <table:table-row>
+          <table:table-cell table:style-name="Table1.A2" office:value-type="string">
+            <text:p text:style-name="P19">
+              <text:span text:style-name="T9">Rule 8.</text:span>
+              <text:span text:style-name="T13">8</text:span>
+            </text:p>
+          </table:table-cell>
+          <table:table-cell table:style-name="Table1.A2" office:value-type="string">
+            <text:p text:style-name="P49">Required</text:p>
+          </table:table-cell>
+          <table:table-cell table:style-name="Table1.C2" office:value-type="string">
+            <text:p text:style-name="P54">The static storage class specifi er shall be used in all declarations of objects and functions that have internal linkage</text:p>
           </table:table-cell>
         </table:table-row>
         <table:table-row>
           <table:table-cell table:style-name="Table1.A2" office:value-type="string">
             <text:p text:style-name="P20">
-              <text:span text:style-name="T13">
-                <text:reference-ref text:reference-format="text" text:ref-name="ref8.4">Rule 8.4:</text:reference-ref>
-              </text:span>
+              <text:span text:style-name="T9">Rule 8.</text:span>
+              <text:span text:style-name="T14">9</text:span>
             </text:p>
           </table:table-cell>
           <table:table-cell table:style-name="Table1.A2" office:value-type="string">
-            <text:p text:style-name="P51">Required</text:p>
+            <text:p text:style-name="P55">Advisory</text:p>
           </table:table-cell>
           <table:table-cell table:style-name="Table1.C2" office:value-type="string">
-            <text:p text:style-name="P51">A compatible declaration shall be visible when an object or function with external linkage is d efi ned</text:p>
-          </table:table-cell>
-        </table:table-row>
-        <table:table-row>
-          <table:table-cell table:style-name="Table1.A2" office:value-type="string">
-            <text:p text:style-name="P21">
-              <text:span text:style-name="T14">
-                <text:reference-ref text:reference-format="text" text:ref-name="ref8.5">Rule 8.5:</text:reference-ref>
-              </text:span>
+            <text:p text:style-name="P55">An object should be defi ned at block scope if its identifi er only</text:p>
+            <text:p text:style-name="P55">appears in a single function</text:p>
+          </table:table-cell>
+        </table:table-row>
+        <table:table-row>
+          <table:table-cell table:style-name="Table1.A2" office:value-type="string">
+            <text:p text:style-name="P57">Rule 8.10</text:p>
+          </table:table-cell>
+          <table:table-cell table:style-name="Table1.A2" office:value-type="string">
+            <text:p text:style-name="P56">Required</text:p>
+          </table:table-cell>
+          <table:table-cell table:style-name="Table1.C2" office:value-type="string">
+            <text:p text:style-name="P56">An inline function shall be declared with the static storage class</text:p>
+          </table:table-cell>
+        </table:table-row>
+        <table:table-row>
+          <table:table-cell table:style-name="Table1.A2" office:value-type="string">
+            <text:p text:style-name="P57">
+              Rule 8.1
+              <text:span text:style-name="T30">1</text:span>
             </text:p>
           </table:table-cell>
           <table:table-cell table:style-name="Table1.A2" office:value-type="string">
-            <text:p text:style-name="P52">Required</text:p>
+            <text:p text:style-name="P60">Advisory</text:p>
           </table:table-cell>
           <table:table-cell table:style-name="Table1.C2" office:value-type="string">
-            <text:p text:style-name="P53">An external object or function shall be declared once in one and only one file</text:p>
-          </table:table-cell>
-        </table:table-row>
-        <table:table-row>
-          <table:table-cell table:style-name="Table1.A2" office:value-type="string">
-            <text:p text:style-name="P22">
-              <text:span text:style-name="T15">
-                <text:reference-ref text:reference-format="text" text:ref-name="ref8.6">Rule 8.6:</text:reference-ref>
-              </text:span>
+            <text:p text:style-name="P56">When an array with external linkage is declared, its size should be explicitly specifi ed</text:p>
+          </table:table-cell>
+        </table:table-row>
+        <table:table-row>
+          <table:table-cell table:style-name="Table1.A2" office:value-type="string">
+            <text:p text:style-name="P58">
+              Rule 8.1
+              <text:span text:style-name="T31">2</text:span>
             </text:p>
           </table:table-cell>
           <table:table-cell table:style-name="Table1.A2" office:value-type="string">
-            <text:p text:style-name="P52">Required</text:p>
+            <text:p text:style-name="P61">Required</text:p>
           </table:table-cell>
           <table:table-cell table:style-name="Table1.C2" office:value-type="string">
-            <text:p text:style-name="P54">An identifier with external linkage shall have exactly one external definition</text:p>
-          </table:table-cell>
-        </table:table-row>
-        <table:table-row>
-          <table:table-cell table:style-name="Table1.A2" office:value-type="string">
-            <text:p text:style-name="P23">
-              <text:span text:style-name="T9">Rule 8.</text:span>
-              <text:span text:style-name="T16">7</text:span>
+            <text:p text:style-name="P61">Within a n enumerator list, the value of an implicitly-specifi ed</text:p>
+            <text:p text:style-name="P61">enumeration constant shall be unique</text:p>
+          </table:table-cell>
+        </table:table-row>
+        <table:table-row>
+          <table:table-cell table:style-name="Table1.A2" office:value-type="string">
+            <text:p text:style-name="P59">
+              Rule 8.1
+              <text:span text:style-name="T32">3</text:span>
             </text:p>
           </table:table-cell>
           <table:table-cell table:style-name="Table1.A2" office:value-type="string">
-            <text:p text:style-name="P56">Advisory</text:p>
+            <text:p text:style-name="P62">Advisory</text:p>
           </table:table-cell>
           <table:table-cell table:style-name="Table1.C2" office:value-type="string">
-            <text:p text:style-name="P55">Functions and objects should not be defi ned with external linkage if they are referenced in only one translation unit</text:p>
-          </table:table-cell>
-        </table:table-row>
-        <table:table-row>
-          <table:table-cell table:style-name="Table1.A2" office:value-type="string">
-            <text:p text:style-name="P23">
-              <text:span text:style-name="T9">Rule 8.</text:span>
-              <text:span text:style-name="T17">8</text:span>
+            <text:p text:style-name="P62">A pointe r should point to a const-qualifi ed type whenever possible</text:p>
+          </table:table-cell>
+        </table:table-row>
+        <table:table-row>
+          <table:table-cell table:style-name="Table1.A2" office:value-type="string">
+            <text:p text:style-name="P59">
+              Rule 8.1
+              <text:span text:style-name="T33">4</text:span>
             </text:p>
           </table:table-cell>
           <table:table-cell table:style-name="Table1.A2" office:value-type="string">
-            <text:p text:style-name="P52">Required</text:p>
+            <text:p text:style-name="P63">Required</text:p>
           </table:table-cell>
           <table:table-cell table:style-name="Table1.C2" office:value-type="string">
-            <text:p text:style-name="P57">The static storage class specifi er shall be used in all declarations of objects and functions that have internal linkage</text:p>
-          </table:table-cell>
-        </table:table-row>
-        <table:table-row>
-          <table:table-cell table:style-name="Table1.A2" office:value-type="string">
-            <text:p text:style-name="P24">
-              <text:span text:style-name="T9">Rule 8.</text:span>
-              <text:span text:style-name="T18">9</text:span>
-            </text:p>
-          </table:table-cell>
-          <table:table-cell table:style-name="Table1.A2" office:value-type="string">
-            <text:p text:style-name="P58">Advisory</text:p>
-          </table:table-cell>
-          <table:table-cell table:style-name="Table1.C2" office:value-type="string">
-            <text:p text:style-name="P58">An object should be defi ned at block scope if its identifi er only</text:p>
-            <text:p text:style-name="P58">appears in a single function</text:p>
-          </table:table-cell>
-        </table:table-row>
-        <table:table-row>
-          <table:table-cell table:style-name="Table1.A2" office:value-type="string">
-            <text:p text:style-name="P60">Rule 8.10</text:p>
-          </table:table-cell>
-          <table:table-cell table:style-name="Table1.A2" office:value-type="string">
-            <text:p text:style-name="P59">Required</text:p>
-          </table:table-cell>
-          <table:table-cell table:style-name="Table1.C2" office:value-type="string">
-            <text:p text:style-name="P59">An inline function shall be declared with the static storage class</text:p>
-          </table:table-cell>
-        </table:table-row>
-        <table:table-row>
-          <table:table-cell table:style-name="Table1.A2" office:value-type="string">
-            <text:p text:style-name="P60">
-              Rule 8.1
-              <text:span text:style-name="T35">1</text:span>
-            </text:p>
-          </table:table-cell>
-          <table:table-cell table:style-name="Table1.A2" office:value-type="string">
-            <text:p text:style-name="P63">Advisory</text:p>
-          </table:table-cell>
-          <table:table-cell table:style-name="Table1.C2" office:value-type="string">
-            <text:p text:style-name="P59">When an array with external linkage is declared, its size should be explicitly specifi ed</text:p>
-          </table:table-cell>
-        </table:table-row>
-        <table:table-row>
-          <table:table-cell table:style-name="Table1.A2" office:value-type="string">
-            <text:p text:style-name="P61">
-              Rule 8.1
-              <text:span text:style-name="T36">2</text:span>
-            </text:p>
-          </table:table-cell>
-          <table:table-cell table:style-name="Table1.A2" office:value-type="string">
-            <text:p text:style-name="P64">Required</text:p>
-          </table:table-cell>
-          <table:table-cell table:style-name="Table1.C2" office:value-type="string">
-            <text:p text:style-name="P64">Within a n enumerator list, the value of an implicitly-specifi ed</text:p>
-            <text:p text:style-name="P64">enumeration constant shall be unique</text:p>
-          </table:table-cell>
-        </table:table-row>
-        <table:table-row>
-          <table:table-cell table:style-name="Table1.A2" office:value-type="string">
-            <text:p text:style-name="P62">
-              Rule 8.1
-              <text:span text:style-name="T37">3</text:span>
-            </text:p>
-          </table:table-cell>
-          <table:table-cell table:style-name="Table1.A2" office:value-type="string">
-            <text:p text:style-name="P65">Advisory</text:p>
-          </table:table-cell>
-          <table:table-cell table:style-name="Table1.C2" office:value-type="string">
-            <text:p text:style-name="P65">A pointe r should point to a const-qualifi ed type whenever possible</text:p>
-          </table:table-cell>
-        </table:table-row>
-        <table:table-row>
-          <table:table-cell table:style-name="Table1.A2" office:value-type="string">
-            <text:p text:style-name="P62">
-              Rule 8.1
-              <text:span text:style-name="T38">4</text:span>
-            </text:p>
-          </table:table-cell>
-          <table:table-cell table:style-name="Table1.A2" office:value-type="string">
-            <text:p text:style-name="P66">Required</text:p>
-          </table:table-cell>
-          <table:table-cell table:style-name="Table1.C2" office:value-type="string">
-            <text:p text:style-name="P66">The restrict type qualifier shall not be used</text:p>
+            <text:p text:style-name="P63">The restrict type qualifier shall not be used</text:p>
           </table:table-cell>
         </table:table-row>
       </table:table>
@@ -798,13 +773,13 @@
         <table:table-column table:style-name="Table2.C"/>
         <table:table-row>
           <table:table-cell table:style-name="Table2.A1" office:value-type="string">
-            <text:p text:style-name="P68">Rule 9.1</text:p>
+            <text:p text:style-name="P65">Rule 9.1</text:p>
           </table:table-cell>
           <table:table-cell table:style-name="Table2.A1" office:value-type="string">
-            <text:p text:style-name="P68">Mandatory</text:p>
+            <text:p text:style-name="P65">Mandatory</text:p>
           </table:table-cell>
           <table:table-cell table:style-name="Table2.C1" office:value-type="string">
-            <text:p text:style-name="P67">The value of an object with automatic storage duration shall not be read before it has been set</text:p>
+            <text:p text:style-name="P64">The value of an object with automatic storage duration shall not be read before it has been set</text:p>
           </table:table-cell>
         </table:table-row>
         <table:table-row>
@@ -825,19 +800,17 @@
       <text:p text:style-name="P10">
         <text:soft-page-break/>
         E
-        <text:span text:style-name="T27">xample Set for above Misra rules:</text:span>
+        <text:span text:style-name="T22">xample Set for above Misra rules:</text:span>
       </text:p>
       <text:p text:style-name="P17"/>
-      <text:p text:style-name="P73">
+      <text:p text:style-name="P72">
         <text:reference-mark-start text:name="ref8.1"/>
-        <text:span text:style-name="T22">Rule 8.1:</text:span>
+        Rule 8.1:
         <text:reference-mark-end text:name="ref8.1"/>
       </text:p>
-      <text:p text:style-name="P73">
-        <text:span text:style-name="T22"/>
-      </text:p>
+      <text:p text:style-name="P72"/>
       <text:p text:style-name="P17">
-        <text:span text:style-name="T21">
+        <text:span text:style-name="T17">
           <text:tab/>
         </text:span>
         <text:span text:style-name="T4">
@@ -846,17 +819,17 @@
           // wrong
         </text:span>
       </text:p>
-      <text:p text:style-name="P30">
+      <text:p text:style-name="P27">
         <text:s text:c="12"/>
         const x; // wrong
       </text:p>
-      <text:p text:style-name="P30">
+      <text:p text:style-name="P27">
         <text:s text:c="4"/>
         Fixture
       </text:p>
-      <text:p text:style-name="P29">
-        <text:tab/>
-        <text:span text:style-name="T34">
+      <text:p text:style-name="P26">
+        <text:tab/>
+        <text:span text:style-name="T29">
           extern int32_t 
           <text:s/>
           x; 
@@ -864,7 +837,7 @@
           //datatype of the variable should be mentioned
         </text:span>
       </text:p>
-      <text:p text:style-name="P41">
+      <text:p text:style-name="P38">
         <text:span text:style-name="T4">
           <text:tab/>
         </text:span>
@@ -874,114 +847,114 @@
           //datatype of the constanst variable should be mentioned
         </text:span>
       </text:p>
-      <text:p text:style-name="P30"/>
-      <text:p text:style-name="P34">
+      <text:p text:style-name="P27"/>
+      <text:p text:style-name="P31">
         <text:reference-mark-start text:name="ref8.2"/>
         Rule 8.2:
         <text:reference-mark-end text:name="ref8.2"/>
       </text:p>
-      <text:p text:style-name="P31">
+      <text:p text:style-name="P28">
         <text:tab/>
         extern void func1 ( int16_t ); 
         <text:s text:c="3"/>
         // wrong parameter name is not mentioned
       </text:p>
-      <text:p text:style-name="P31">
+      <text:p text:style-name="P28">
         <text:tab/>
         static int16_t func2 ( ); 
         <text:s/>
         // wrong for null parameters atleast void should be mentioned
       </text:p>
-      <text:p text:style-name="P31">Fixture</text:p>
-      <text:p text:style-name="P42">
+      <text:p text:style-name="P28">Fixture</text:p>
+      <text:p text:style-name="P39">
         <text:span text:style-name="T8">
           <text:tab/>
           extern int16_t func1 ( int16_t n ); 
           <text:s text:c="2"/>
           // 
         </text:span>
-        <text:span text:style-name="T11">Function parameter name is mentioned as n</text:span>
-      </text:p>
-      <text:p text:style-name="P43">
+        <text:span text:style-name="T10">Function parameter name is mentioned as n</text:span>
+      </text:p>
+      <text:p text:style-name="P40">
         <text:span text:style-name="T8">
           <text:tab/>
           static int16_t func2 ( void ); 
           <text:s/>
           // 
         </text:span>
-        <text:span text:style-name="T11">For null parameters it is passed with void</text:span>
-      </text:p>
-      <text:p text:style-name="P32"/>
-      <text:p text:style-name="P44">
+        <text:span text:style-name="T10">For null parameters it is passed with void</text:span>
+      </text:p>
+      <text:p text:style-name="P29"/>
+      <text:p text:style-name="P41">
         <text:reference-mark-start text:name="ref8.4"/>
         <text:span text:style-name="T8">Rule 8.</text:span>
-        <text:span text:style-name="T19">4</text:span>
+        <text:span text:style-name="T15">4</text:span>
         <text:span text:style-name="T8">:</text:span>
         <text:reference-mark-end text:name="ref8.4"/>
       </text:p>
-      <text:p text:style-name="P45">
+      <text:p text:style-name="P42">
         <text:span text:style-name="T8">
           <text:tab/>
         </text:span>
-        <text:span text:style-name="T23">
+        <text:span text:style-name="T18">
           extern uint16_t speed = 6000u; 
           <text:s/>
           // Wrong no declaration is specified before this definition
         </text:span>
       </text:p>
-      <text:p text:style-name="P36">Fixture</text:p>
-      <text:p text:style-name="P46">
-        <text:span text:style-name="T24">
+      <text:p text:style-name="P33">Fixture</text:p>
+      <text:p text:style-name="P43">
+        <text:span text:style-name="T19">
           <text:tab/>
         </text:span>
-        <text:span text:style-name="T25">extern int16_t </text:span>
-        <text:span text:style-name="T23">speed</text:span>
-        <text:span text:style-name="T25">
+        <text:span text:style-name="T20">extern int16_t </text:span>
+        <text:span text:style-name="T18">speed</text:span>
+        <text:span text:style-name="T20">
           ; 
           <text:s text:c="2"/>
           // 
         </text:span>
-        <text:span text:style-name="T26">declaration</text:span>
-      </text:p>
-      <text:p text:style-name="P46">
-        <text:span text:style-name="T25">
+        <text:span text:style-name="T21">declaration</text:span>
+      </text:p>
+      <text:p text:style-name="P43">
+        <text:span text:style-name="T20">
           <text:tab/>
           int16_t 
         </text:span>
-        <text:span text:style-name="T23">speed</text:span>
-        <text:span text:style-name="T25"> = 0;</text:span>
-        <text:span text:style-name="T23">
+        <text:span text:style-name="T18">speed</text:span>
+        <text:span text:style-name="T20"> = 0;</text:span>
+        <text:span text:style-name="T18">
           <text:s/>
           // 
         </text:span>
-        <text:span text:style-name="T26">And this is definition after it is decelared</text:span>
-      </text:p>
-      <text:p text:style-name="P47">
+        <text:span text:style-name="T21">And this is definition after it is decelared</text:span>
+      </text:p>
+      <text:p text:style-name="P44">
         <text:reference-mark-start text:name="ref8.5"/>
         <text:span text:style-name="T8">Rule 8.</text:span>
-        <text:span text:style-name="T20">5</text:span>
+        <text:span text:style-name="T16">5</text:span>
         <text:span text:style-name="T8">:</text:span>
         <text:reference-mark-end text:name="ref8.5"/>
       </text:p>
+      <text:p text:style-name="P34">
+        <text:tab/>
+        /* 
+        <text:span text:style-name="T34">featureX.h */ </text:span>
+      </text:p>
       <text:p text:style-name="P37">
-        <text:tab/>
-        /* 
-        <text:span text:style-name="T39">featureX.h */ </text:span>
-      </text:p>
-      <text:p text:style-name="P40">
         <text:tab/>
         extern int16_t a; 
         <text:s text:c="3"/>
         //Declare a
       </text:p>
-      <text:p text:style-name="P37">
+      <text:p text:style-name="P34">
         <text:tab/>
         /*
-        <text:span text:style-name="T40">featureY.h */</text:span>
-      </text:p>
-      <text:p text:style-name="P38">
-        <text:tab/>
-        <text:span text:style-name="T39">
+        <text:span text:style-name="T35">featureY.h */</text:span>
+      </text:p>
+      <text:p text:style-name="P35">
+        <text:tab/>
+        <text:span text:style-name="T34">
           extern int16_t a; 
           <text:s/>
           //wrong a is already decelaerd in 
@@ -994,21 +967,21 @@
           in one file
         </text:span>
       </text:p>
-      <text:p text:style-name="P38"/>
-      <text:p text:style-name="P35">
+      <text:p text:style-name="P35"/>
+      <text:p text:style-name="P32">
         <text:soft-page-break/>
         <text:reference-mark-start text:name="ref8.6"/>
         Rule 8.6:
         <text:reference-mark-end text:name="ref8.6"/>
       </text:p>
-      <text:p text:style-name="P39">/* file1.c */</text:p>
-      <text:p text:style-name="P39">int16_t i = 10;</text:p>
-      <text:p text:style-name="P39">/* file2.c */</text:p>
-      <text:p text:style-name="P39">
+      <text:p text:style-name="P36">/* file1.c */</text:p>
+      <text:p text:style-name="P36">int16_t i = 10;</text:p>
+      <text:p text:style-name="P36">/* file2.c */</text:p>
+      <text:p text:style-name="P36">
         int16_t i = 20; 
         <text:s text:c="6"/>
         /* 
-        <text:span text:style-name="T41">wrong</text:span>
+        <text:span text:style-name="T36">wrong</text:span>
         - two definitions of i*/
       </text:p>
       <text:p text:style-name="P11">
@@ -1018,7 +991,7 @@
         <text:span text:style-name="T5">:</text:span>
       </text:p>
       <text:p text:style-name="P4"/>
-      <text:p text:style-name="P49">void function(int flag, int b) {</text:p>
+      <text:p text:style-name="P46">void function(int flag, int b) {</text:p>
       <text:p text:style-name="Preformatted_20_Text">
         <text:s text:c="2"/>
         int a;
@@ -1040,45 +1013,45 @@
         return a; 
         <text:s text:c="2"/>
         // 
-        <text:span text:style-name="T29">wrong a is not intiliazed in all paths</text:span>
-      </text:p>
-      <text:p text:style-name="P25">}</text:p>
-      <text:p text:style-name="P33">Fixture</text:p>
-      <text:p text:style-name="P26">
-        <text:span text:style-name="T31">
+        <text:span text:style-name="T24">wrong a is not intiliazed in all paths</text:span>
+      </text:p>
+      <text:p text:style-name="P22">}</text:p>
+      <text:p text:style-name="P30">Fixture</text:p>
+      <text:p text:style-name="P23">
+        <text:span text:style-name="T26">
           <text:s text:c="4"/>
         </text:span>
-        <text:span text:style-name="T32">void function(int flag, int b) {</text:span>
-      </text:p>
-      <text:p text:style-name="P27">
-        <text:span text:style-name="T30">
+        <text:span text:style-name="T27">void function(int flag, int b) {</text:span>
+      </text:p>
+      <text:p text:style-name="P24">
+        <text:span text:style-name="T25">
           <text:s text:c="2"/>
           <text:tab/>
           int a = 0; // 
         </text:span>
-        <text:span text:style-name="T33">a is initiliazed</text:span>
-      </text:p>
-      <text:p text:style-name="P28">
+        <text:span text:style-name="T28">a is initiliazed</text:span>
+      </text:p>
+      <text:p text:style-name="P25">
         <text:s text:c="6"/>
         if (flag) {
       </text:p>
-      <text:p text:style-name="P28">
+      <text:p text:style-name="P25">
         <text:s text:c="4"/>
         <text:tab/>
         <text:tab/>
         a = b;
       </text:p>
-      <text:p text:style-name="P28">
+      <text:p text:style-name="P25">
         <text:s text:c="4"/>
         <text:tab/>
         <text:tab/>
         }
       </text:p>
-      <text:p text:style-name="P28">
+      <text:p text:style-name="P25">
         <text:s/>
         return a;
       </text:p>
-      <text:p text:style-name="P28">}</text:p>
+      <text:p text:style-name="P25">}</text:p>
       <text:p text:style-name="P12">
         <text:span text:style-name="T4">E</text:span>
         <text:span text:style-name="T5">xample for Rule 13.5:</text:span>
@@ -1131,35 +1104,36 @@
       <text:p text:style-name="P5">
         <text:tab/>
       </text:p>
-      <text:p text:style-name="P48">
+      <text:p text:style-name="P45">
         <text:tab/>
         }
       </text:p>
-      <text:p text:style-name="P48"/>
+      <text:p text:style-name="P45"/>
+      <text:p text:style-name="P45"/>
       <text:p text:style-name="P9">
+        <text:soft-page-break/>
         E
-        <text:span text:style-name="T27">xample for Rule 13.6:</text:span>
+        <text:span text:style-name="T22">xample for Rule 13.6:</text:span>
       </text:p>
       <text:p text:style-name="P3"/>
       <text:p text:style-name="P15">
-        <text:soft-page-break/>
         <text:span text:style-name="T4">
           <text:tab/>
         </text:span>
         j = sizeof( i = 1234 ); 
         <text:s text:c="4"/>
         // 
-        <text:span text:style-name="T28">wrong</text:span>
+        <text:span text:style-name="T23">wrong</text:span>
       </text:p>
       <text:p text:style-name="P15">
         <text:s text:c="4"/>
-        <text:span text:style-name="T28">Fixture</text:span>
+        <text:span text:style-name="T23">Fixture</text:span>
       </text:p>
       <text:p text:style-name="P15">
         <text:s text:c="11"/>
         i = 1234;
       </text:p>
-      <text:p text:style-name="P25">
+      <text:p text:style-name="P22">
         <text:s text:c="5"/>
         j = sizeof( i );
       </text:p>
@@ -1177,9 +1151,9 @@
 <office:document-meta xmlns:office="urn:oasis:names:tc:opendocument:xmlns:office:1.0" xmlns:xlink="http://www.w3.org/1999/xlink" xmlns:dc="http://purl.org/dc/elements/1.1/" xmlns:meta="urn:oasis:names:tc:opendocument:xmlns:meta:1.0" xmlns:ooo="http://openoffice.org/2004/office" xmlns:grddl="http://www.w3.org/2003/g/data-view#" office:version="1.2">
   <office:meta>
     <meta:creation-date>2020-08-26T16:04:34.035380228</meta:creation-date>
-    <dc:date>2020-08-31T09:54:51.183379481</dc:date>
-    <meta:editing-duration>P4DT5H29M36S</meta:editing-duration>
-    <meta:editing-cycles>93</meta:editing-cycles>
+    <dc:date>2020-08-31T11:14:24.785604976</dc:date>
+    <meta:editing-duration>P4DT5H39M33S</meta:editing-duration>
+    <meta:editing-cycles>94</meta:editing-cycles>
     <meta:generator>LibreOffice/5.1.6.2$Linux_X86_64 LibreOffice_project/10m0$Build-2</meta:generator>
     <meta:document-statistic meta:table-count="2" meta:image-count="0" meta:object-count="0" meta:page-count="4" meta:paragraph-count="117" meta:word-count="645" meta:character-count="3638" meta:non-whitespace-character-count="2879"/>
   </office:meta>
@@ -1190,21 +1164,21 @@
 <office:document-settings xmlns:office="urn:oasis:names:tc:opendocument:xmlns:office:1.0" xmlns:xlink="http://www.w3.org/1999/xlink" xmlns:config="urn:oasis:names:tc:opendocument:xmlns:config:1.0" xmlns:ooo="http://openoffice.org/2004/office" office:version="1.2">
   <office:settings>
     <config:config-item-set config:name="ooo:view-settings">
-      <config:config-item config:name="ViewAreaTop" config:type="long">6350</config:config-item>
+      <config:config-item config:name="ViewAreaTop" config:type="long">77682</config:config-item>
       <config:config-item config:name="ViewAreaLeft" config:type="long">0</config:config-item>
       <config:config-item config:name="ViewAreaWidth" config:type="long">32810</config:config-item>
-      <config:config-item config:name="ViewAreaHeight" config:type="long">14131</config:config-item>
+      <config:config-item config:name="ViewAreaHeight" config:type="long">15215</config:config-item>
       <config:config-item config:name="ShowRedlineChanges" config:type="boolean">true</config:config-item>
       <config:config-item config:name="InBrowseMode" config:type="boolean">false</config:config-item>
       <config:config-item-map-indexed config:name="Views">
         <config:config-item-map-entry>
           <config:config-item config:name="ViewId" config:type="string">view2</config:config-item>
-          <config:config-item config:name="ViewLeft" config:type="long">9435</config:config-item>
-          <config:config-item config:name="ViewTop" config:type="long">16222</config:config-item>
+          <config:config-item config:name="ViewLeft" config:type="long">7904</config:config-item>
+          <config:config-item config:name="ViewTop" config:type="long">87607</config:config-item>
           <config:config-item config:name="VisibleLeft" config:type="long">0</config:config-item>
-          <config:config-item config:name="VisibleTop" config:type="long">6350</config:config-item>
+          <config:config-item config:name="VisibleTop" config:type="long">77682</config:config-item>
           <config:config-item config:name="VisibleRight" config:type="long">32808</config:config-item>
-          <config:config-item config:name="VisibleBottom" config:type="long">20479</config:config-item>
+          <config:config-item config:name="VisibleBottom" config:type="long">92895</config:config-item>
           <config:config-item config:name="ZoomType" config:type="short">0</config:config-item>
           <config:config-item config:name="ViewLayoutColumns" config:type="short">1</config:config-item>
           <config:config-item config:name="ViewLayoutBookMode" config:type="boolean">false</config:config-item>
@@ -1254,7 +1228,7 @@
       <config:config-item config:name="InvertBorderSpacing" config:type="boolean">false</config:config-item>
       <config:config-item config:name="SaveGlobalDocumentLinks" config:type="boolean">false</config:config-item>
       <config:config-item config:name="TabsRelativeToIndent" config:type="boolean">true</config:config-item>
-      <config:config-item config:name="Rsid" config:type="int">9269836</config:config-item>
+      <config:config-item config:name="Rsid" config:type="int">9446319</config:config-item>
       <config:config-item config:name="PrintProspectRTL" config:type="boolean">false</config:config-item>
       <config:config-item config:name="PrintEmptyPages" config:type="boolean">false</config:config-item>
       <config:config-item config:name="ApplyUserData" config:type="boolean">true</config:config-item>

</xml_diff>

<commit_message>
Misra Rules updated by Hemanth
</commit_message>
<xml_diff>
--- a/static_analysis/misrarules.docx
+++ b/static_analysis/misrarules.docx
@@ -80,6 +80,54 @@
     <style:style style:name="Table2.C2" style:family="table-cell">
       <style:table-cell-properties fo:padding="0.097cm" fo:border-left="0.05pt solid #000000" fo:border-right="0.05pt solid #000000" fo:border-top="none" fo:border-bottom="0.05pt solid #000000"/>
     </style:style>
+    <style:style style:name="Table3" style:family="table">
+      <style:table-properties style:width="17.013cm" fo:margin-left="0cm" table:align="left"/>
+    </style:style>
+    <style:style style:name="Table3.A" style:family="table-column">
+      <style:table-column-properties style:column-width="3.096cm"/>
+    </style:style>
+    <style:style style:name="Table3.B" style:family="table-column">
+      <style:table-column-properties style:column-width="2.699cm"/>
+    </style:style>
+    <style:style style:name="Table3.C" style:family="table-column">
+      <style:table-column-properties style:column-width="11.218cm"/>
+    </style:style>
+    <style:style style:name="Table3.A1" style:family="table-cell">
+      <style:table-cell-properties fo:padding="0.097cm" fo:border-left="0.05pt solid #000000" fo:border-right="none" fo:border-top="0.05pt solid #000000" fo:border-bottom="0.05pt solid #000000"/>
+    </style:style>
+    <style:style style:name="Table3.C1" style:family="table-cell">
+      <style:table-cell-properties fo:padding="0.097cm" fo:border="0.05pt solid #000000"/>
+    </style:style>
+    <style:style style:name="Table3.A2" style:family="table-cell">
+      <style:table-cell-properties fo:padding="0.097cm" fo:border-left="0.05pt solid #000000" fo:border-right="none" fo:border-top="none" fo:border-bottom="0.05pt solid #000000"/>
+    </style:style>
+    <style:style style:name="Table3.C2" style:family="table-cell">
+      <style:table-cell-properties fo:padding="0.097cm" fo:border-left="0.05pt solid #000000" fo:border-right="0.05pt solid #000000" fo:border-top="none" fo:border-bottom="0.05pt solid #000000"/>
+    </style:style>
+    <style:style style:name="Table4" style:family="table">
+      <style:table-properties style:width="17.013cm" fo:margin-left="0cm" table:align="left"/>
+    </style:style>
+    <style:style style:name="Table4.A" style:family="table-column">
+      <style:table-column-properties style:column-width="3.096cm"/>
+    </style:style>
+    <style:style style:name="Table4.B" style:family="table-column">
+      <style:table-column-properties style:column-width="2.699cm"/>
+    </style:style>
+    <style:style style:name="Table4.C" style:family="table-column">
+      <style:table-column-properties style:column-width="11.218cm"/>
+    </style:style>
+    <style:style style:name="Table4.A1" style:family="table-cell">
+      <style:table-cell-properties fo:padding="0.097cm" fo:border-left="0.05pt solid #000000" fo:border-right="none" fo:border-top="0.05pt solid #000000" fo:border-bottom="0.05pt solid #000000"/>
+    </style:style>
+    <style:style style:name="Table4.C1" style:family="table-cell">
+      <style:table-cell-properties fo:padding="0.097cm" fo:border="0.05pt solid #000000"/>
+    </style:style>
+    <style:style style:name="Table4.A2" style:family="table-cell">
+      <style:table-cell-properties fo:padding="0.097cm" fo:border-left="0.05pt solid #000000" fo:border-right="none" fo:border-top="none" fo:border-bottom="0.05pt solid #000000"/>
+    </style:style>
+    <style:style style:name="Table4.C2" style:family="table-cell">
+      <style:table-cell-properties fo:padding="0.097cm" fo:border-left="0.05pt solid #000000" fo:border-right="0.05pt solid #000000" fo:border-top="none" fo:border-bottom="0.05pt solid #000000"/>
+    </style:style>
     <style:style style:name="P1" style:family="paragraph" style:parent-style-name="Standard">
       <style:text-properties officeooo:rsid="0016d1b1" officeooo:paragraph-rsid="0016d1b1"/>
     </style:style>
@@ -105,223 +153,348 @@
       <style:text-properties style:font-name="Liberation Serif" fo:font-size="12pt" officeooo:rsid="003669fd" officeooo:paragraph-rsid="001b56e6" style:font-size-asian="12pt" style:font-size-complex="12pt"/>
     </style:style>
     <style:style style:name="P9" style:family="paragraph" style:parent-style-name="Standard">
+      <style:text-properties style:font-name="Liberation Serif" fo:font-size="12pt" officeooo:rsid="003e0176" officeooo:paragraph-rsid="004d27e5" style:font-size-asian="12pt" style:font-size-complex="12pt"/>
+    </style:style>
+    <style:style style:name="P10" style:family="paragraph" style:parent-style-name="Standard">
+      <style:text-properties style:font-name="Liberation Serif" fo:font-size="12pt" officeooo:rsid="004ef3b1" officeooo:paragraph-rsid="0050af27" style:font-size-asian="12pt" style:font-size-complex="12pt"/>
+    </style:style>
+    <style:style style:name="P11" style:family="paragraph" style:parent-style-name="Standard">
+      <style:text-properties style:font-name="Liberation Serif" fo:font-size="12pt" officeooo:rsid="0050af27" officeooo:paragraph-rsid="005126b6" style:font-size-asian="12pt" style:font-size-complex="12pt"/>
+    </style:style>
+    <style:style style:name="P12" style:family="paragraph" style:parent-style-name="Standard">
+      <style:text-properties style:font-name="Liberation Serif" fo:font-size="12pt" officeooo:rsid="005126b6" officeooo:paragraph-rsid="0052153e" style:font-size-asian="12pt" style:font-size-complex="12pt"/>
+    </style:style>
+    <style:style style:name="P13" style:family="paragraph" style:parent-style-name="Standard">
+      <style:text-properties style:font-name="Liberation Serif" fo:font-size="12pt" officeooo:rsid="00539976" officeooo:paragraph-rsid="00539976" style:font-size-asian="12pt" style:font-size-complex="12pt"/>
+    </style:style>
+    <style:style style:name="P14" style:family="paragraph" style:parent-style-name="Standard">
       <style:text-properties style:font-name="Liberation Serif" fo:font-size="12pt" fo:font-weight="bold" officeooo:rsid="001b56e6" officeooo:paragraph-rsid="002b7ed4" style:font-size-asian="12pt" style:font-weight-asian="bold" style:font-size-complex="12pt" style:font-weight-complex="bold"/>
     </style:style>
-    <style:style style:name="P10" style:family="paragraph" style:parent-style-name="Standard">
+    <style:style style:name="P15" style:family="paragraph" style:parent-style-name="Standard">
       <style:text-properties style:font-name="Liberation Serif" fo:font-size="12pt" fo:font-weight="bold" officeooo:rsid="001b56e6" officeooo:paragraph-rsid="00635b5d" style:font-size-asian="12pt" style:font-weight-asian="bold" style:font-size-complex="12pt" style:font-weight-complex="bold"/>
     </style:style>
-    <style:style style:name="P11" style:family="paragraph" style:parent-style-name="Standard">
+    <style:style style:name="P16" style:family="paragraph" style:parent-style-name="Standard">
+      <style:text-properties style:font-name="Liberation Serif" fo:font-size="12pt" fo:font-weight="bold" officeooo:rsid="008463bb" officeooo:paragraph-rsid="008463bb" style:font-size-asian="12pt" style:font-weight-asian="bold" style:font-size-complex="12pt" style:font-weight-complex="bold"/>
+    </style:style>
+    <style:style style:name="P17" style:family="paragraph" style:parent-style-name="Standard">
       <style:text-properties fo:font-weight="bold" officeooo:paragraph-rsid="002261ff" style:font-weight-asian="bold" style:font-weight-complex="bold"/>
     </style:style>
-    <style:style style:name="P12" style:family="paragraph" style:parent-style-name="Standard">
+    <style:style style:name="P18" style:family="paragraph" style:parent-style-name="Standard">
       <style:text-properties fo:font-weight="bold" officeooo:paragraph-rsid="0030cdcd" style:font-weight-asian="bold" style:font-weight-complex="bold"/>
     </style:style>
-    <style:style style:name="P13" style:family="paragraph" style:parent-style-name="Standard">
+    <style:style style:name="P19" style:family="paragraph" style:parent-style-name="Standard">
       <style:text-properties fo:font-weight="bold" officeooo:rsid="001c8bd6" officeooo:paragraph-rsid="003e0176" style:font-weight-asian="bold" style:font-weight-complex="bold"/>
     </style:style>
-    <style:style style:name="P14" style:family="paragraph" style:parent-style-name="Standard">
+    <style:style style:name="P20" style:family="paragraph" style:parent-style-name="Standard">
       <style:text-properties officeooo:rsid="0020d91f" officeooo:paragraph-rsid="0030cdcd"/>
     </style:style>
-    <style:style style:name="P15" style:family="paragraph" style:parent-style-name="Standard">
+    <style:style style:name="P21" style:family="paragraph" style:parent-style-name="Standard">
       <style:text-properties officeooo:paragraph-rsid="002b7ed4"/>
     </style:style>
-    <style:style style:name="P16" style:family="paragraph" style:parent-style-name="Standard">
+    <style:style style:name="P22" style:family="paragraph" style:parent-style-name="Standard">
       <style:text-properties officeooo:rsid="001b56e6" officeooo:paragraph-rsid="001b56e6"/>
     </style:style>
-    <style:style style:name="P17" style:family="paragraph" style:parent-style-name="Standard">
+    <style:style style:name="P23" style:family="paragraph" style:parent-style-name="Standard">
       <style:text-properties officeooo:paragraph-rsid="003669fd"/>
     </style:style>
-    <style:style style:name="P18" style:family="paragraph" style:parent-style-name="Standard">
+    <style:style style:name="P24" style:family="paragraph" style:parent-style-name="Standard">
       <style:text-properties officeooo:paragraph-rsid="004ef3b1"/>
     </style:style>
-    <style:style style:name="P19" style:family="paragraph" style:parent-style-name="Standard">
+    <style:style style:name="P25" style:family="paragraph" style:parent-style-name="Standard">
       <style:text-properties officeooo:paragraph-rsid="00539976"/>
     </style:style>
-    <style:style style:name="P20" style:family="paragraph" style:parent-style-name="Standard">
+    <style:style style:name="P26" style:family="paragraph" style:parent-style-name="Standard">
       <style:text-properties officeooo:paragraph-rsid="0054735d"/>
     </style:style>
-    <style:style style:name="P21" style:family="paragraph" style:parent-style-name="Standard">
+    <style:style style:name="P27" style:family="paragraph" style:parent-style-name="Standard">
       <style:text-properties officeooo:rsid="0082bd08" officeooo:paragraph-rsid="0082bd08"/>
     </style:style>
-    <style:style style:name="P22" style:family="paragraph" style:parent-style-name="Preformatted_20_Text">
-      <style:paragraph-properties fo:margin-top="0cm" fo:margin-bottom="0.499cm" loext:contextual-spacing="false"/>
-    </style:style>
-    <style:style style:name="P23" style:family="paragraph" style:parent-style-name="Preformatted_20_Text">
+    <style:style style:name="P28" style:family="paragraph" style:parent-style-name="Preformatted_20_Text">
+      <style:paragraph-properties fo:margin-top="0cm" fo:margin-bottom="0.499cm" loext:contextual-spacing="false"/>
+    </style:style>
+    <style:style style:name="P29" style:family="paragraph" style:parent-style-name="Preformatted_20_Text">
       <style:paragraph-properties fo:margin-top="0cm" fo:margin-bottom="0.499cm" loext:contextual-spacing="false"/>
       <style:text-properties officeooo:paragraph-rsid="002fcab1"/>
     </style:style>
-    <style:style style:name="P24" style:family="paragraph" style:parent-style-name="Preformatted_20_Text">
+    <style:style style:name="P30" style:family="paragraph" style:parent-style-name="Preformatted_20_Text">
       <style:paragraph-properties fo:margin-top="0cm" fo:margin-bottom="0.499cm" loext:contextual-spacing="false"/>
       <style:text-properties officeooo:rsid="002fcab1" officeooo:paragraph-rsid="002fcab1"/>
     </style:style>
-    <style:style style:name="P25" style:family="paragraph" style:parent-style-name="Preformatted_20_Text">
+    <style:style style:name="P31" style:family="paragraph" style:parent-style-name="Preformatted_20_Text">
       <style:paragraph-properties fo:margin-top="0cm" fo:margin-bottom="0.499cm" loext:contextual-spacing="false"/>
       <style:text-properties style:font-name="Liberation Mono" fo:font-size="10pt" officeooo:rsid="002fcab1" officeooo:paragraph-rsid="002fcab1" style:font-name-asian="Nimbus Mono L" style:font-size-asian="10pt" style:font-name-complex="Liberation Mono" style:font-size-complex="10pt"/>
     </style:style>
-    <style:style style:name="P26" style:family="paragraph" style:parent-style-name="Preformatted_20_Text">
+    <style:style style:name="P32" style:family="paragraph" style:parent-style-name="Preformatted_20_Text">
       <style:paragraph-properties fo:margin-top="0cm" fo:margin-bottom="0.499cm" loext:contextual-spacing="false"/>
       <style:text-properties style:font-name="Liberation Serif" fo:font-size="12pt" officeooo:rsid="001b56e6" officeooo:paragraph-rsid="003669fd" style:font-size-asian="12pt" style:font-size-complex="12pt"/>
     </style:style>
-    <style:style style:name="P27" style:family="paragraph" style:parent-style-name="Preformatted_20_Text">
+    <style:style style:name="P33" style:family="paragraph" style:parent-style-name="Preformatted_20_Text">
       <style:paragraph-properties fo:margin-top="0cm" fo:margin-bottom="0.499cm" loext:contextual-spacing="false"/>
       <style:text-properties style:font-name="Liberation Serif" fo:font-size="12pt" officeooo:rsid="003669fd" officeooo:paragraph-rsid="003669fd" style:font-size-asian="12pt" style:font-size-complex="12pt"/>
     </style:style>
-    <style:style style:name="P28" style:family="paragraph" style:parent-style-name="Preformatted_20_Text">
+    <style:style style:name="P34" style:family="paragraph" style:parent-style-name="Preformatted_20_Text">
       <style:paragraph-properties fo:margin-top="0cm" fo:margin-bottom="0.499cm" loext:contextual-spacing="false"/>
       <style:text-properties style:font-name="Liberation Serif" fo:font-size="12pt" officeooo:rsid="003669fd" officeooo:paragraph-rsid="0044d250" style:font-size-asian="12pt" style:font-size-complex="12pt"/>
     </style:style>
-    <style:style style:name="P29" style:family="paragraph" style:parent-style-name="Preformatted_20_Text">
+    <style:style style:name="P35" style:family="paragraph" style:parent-style-name="Preformatted_20_Text">
       <style:paragraph-properties fo:margin-top="0cm" fo:margin-bottom="0.499cm" loext:contextual-spacing="false"/>
       <style:text-properties style:font-name="Liberation Serif" fo:font-size="12pt" officeooo:rsid="0048af22" officeooo:paragraph-rsid="0044d250" style:font-size-asian="12pt" style:font-size-complex="12pt"/>
     </style:style>
-    <style:style style:name="P30" style:family="paragraph" style:parent-style-name="Preformatted_20_Text">
+    <style:style style:name="P36" style:family="paragraph" style:parent-style-name="Preformatted_20_Text">
       <style:paragraph-properties fo:margin-top="0cm" fo:margin-bottom="0.499cm" loext:contextual-spacing="false"/>
       <style:text-properties style:font-name="Liberation Serif" fo:font-size="12pt" officeooo:rsid="002f43be" officeooo:paragraph-rsid="0038bffe" style:font-size-asian="12pt" style:font-size-complex="12pt"/>
     </style:style>
-    <style:style style:name="P31" style:family="paragraph" style:parent-style-name="Preformatted_20_Text">
+    <style:style style:name="P37" style:family="paragraph" style:parent-style-name="Preformatted_20_Text">
       <style:paragraph-properties fo:margin-top="0cm" fo:margin-bottom="0.499cm" loext:contextual-spacing="false"/>
       <style:text-properties style:font-name="Liberation Serif" fo:font-size="12pt" fo:font-weight="bold" officeooo:rsid="003669fd" officeooo:paragraph-rsid="0044d250" style:font-size-asian="12pt" style:font-weight-asian="bold" style:font-size-complex="12pt" style:font-weight-complex="bold"/>
     </style:style>
-    <style:style style:name="P32" style:family="paragraph" style:parent-style-name="Preformatted_20_Text">
+    <style:style style:name="P38" style:family="paragraph" style:parent-style-name="Preformatted_20_Text">
       <style:paragraph-properties fo:margin-top="0cm" fo:margin-bottom="0.499cm" loext:contextual-spacing="false"/>
       <style:text-properties style:font-name="Liberation Serif" fo:font-size="12pt" fo:font-weight="bold" officeooo:rsid="003669fd" officeooo:paragraph-rsid="00731d05" style:font-size-asian="12pt" style:font-weight-asian="bold" style:font-size-complex="12pt" style:font-weight-complex="bold"/>
     </style:style>
-    <style:style style:name="P33" style:family="paragraph" style:parent-style-name="Preformatted_20_Text">
+    <style:style style:name="P39" style:family="paragraph" style:parent-style-name="Preformatted_20_Text">
+      <style:paragraph-properties fo:margin-top="0cm" fo:margin-bottom="0.499cm" loext:contextual-spacing="false"/>
+      <style:text-properties style:font-name="Liberation Serif" fo:font-size="12pt" fo:font-weight="bold" officeooo:rsid="00911240" officeooo:paragraph-rsid="00911240" style:font-size-asian="12pt" style:font-weight-asian="bold" style:font-size-complex="12pt" style:font-weight-complex="bold"/>
+    </style:style>
+    <style:style style:name="P40" style:family="paragraph" style:parent-style-name="Preformatted_20_Text">
+      <style:paragraph-properties fo:margin-top="0cm" fo:margin-bottom="0.499cm" loext:contextual-spacing="false"/>
+      <style:text-properties style:font-name="Liberation Serif" fo:font-size="12pt" fo:font-weight="bold" officeooo:rsid="00953932" officeooo:paragraph-rsid="00953932" style:font-size-asian="12pt" style:font-weight-asian="bold" style:font-size-complex="12pt" style:font-weight-complex="bold"/>
+    </style:style>
+    <style:style style:name="P41" style:family="paragraph" style:parent-style-name="Preformatted_20_Text">
       <style:paragraph-properties fo:margin-top="0cm" fo:margin-bottom="0.499cm" loext:contextual-spacing="false"/>
       <style:text-properties style:font-name="Liberation Serif" fo:font-size="12pt" fo:font-weight="normal" officeooo:rsid="00663e37" officeooo:paragraph-rsid="00663e37" style:font-size-asian="12pt" style:font-weight-asian="normal" style:font-size-complex="12pt" style:font-weight-complex="normal"/>
     </style:style>
-    <style:style style:name="P34" style:family="paragraph" style:parent-style-name="Preformatted_20_Text">
+    <style:style style:name="P42" style:family="paragraph" style:parent-style-name="Preformatted_20_Text">
       <style:paragraph-properties fo:margin-top="0cm" fo:margin-bottom="0.499cm" loext:contextual-spacing="false"/>
       <style:text-properties style:font-name="Liberation Serif" fo:font-size="12pt" fo:font-weight="normal" officeooo:rsid="003669fd" officeooo:paragraph-rsid="006e975f" style:font-size-asian="12pt" style:font-weight-asian="normal" style:font-size-complex="12pt" style:font-weight-complex="normal"/>
     </style:style>
-    <style:style style:name="P35" style:family="paragraph" style:parent-style-name="Preformatted_20_Text">
+    <style:style style:name="P43" style:family="paragraph" style:parent-style-name="Preformatted_20_Text">
       <style:paragraph-properties fo:margin-top="0cm" fo:margin-bottom="0.499cm" loext:contextual-spacing="false"/>
       <style:text-properties style:font-name="Liberation Serif" fo:font-size="12pt" fo:font-weight="normal" officeooo:rsid="003669fd" officeooo:paragraph-rsid="0070684b" style:font-size-asian="12pt" style:font-weight-asian="normal" style:font-size-complex="12pt" style:font-weight-complex="normal"/>
     </style:style>
-    <style:style style:name="P36" style:family="paragraph" style:parent-style-name="Preformatted_20_Text">
+    <style:style style:name="P44" style:family="paragraph" style:parent-style-name="Preformatted_20_Text">
       <style:paragraph-properties fo:margin-top="0cm" fo:margin-bottom="0.499cm" loext:contextual-spacing="false"/>
       <style:text-properties style:font-name="Liberation Serif" fo:font-size="12pt" fo:font-weight="normal" officeooo:rsid="00766514" officeooo:paragraph-rsid="00766514" style:font-size-asian="12pt" style:font-weight-asian="normal" style:font-size-complex="12pt" style:font-weight-complex="normal"/>
     </style:style>
-    <style:style style:name="P37" style:family="paragraph" style:parent-style-name="Preformatted_20_Text">
+    <style:style style:name="P45" style:family="paragraph" style:parent-style-name="Preformatted_20_Text">
       <style:paragraph-properties fo:margin-top="0cm" fo:margin-bottom="0.499cm" loext:contextual-spacing="false"/>
       <style:text-properties style:font-name="Liberation Serif" fo:font-size="12pt" fo:font-weight="normal" officeooo:rsid="006e975f" officeooo:paragraph-rsid="006e975f" style:font-size-asian="12pt" style:font-weight-asian="normal" style:font-size-complex="12pt" style:font-weight-complex="normal"/>
     </style:style>
-    <style:style style:name="P38" style:family="paragraph" style:parent-style-name="Preformatted_20_Text">
+    <style:style style:name="P46" style:family="paragraph" style:parent-style-name="Preformatted_20_Text">
+      <style:paragraph-properties fo:margin-top="0cm" fo:margin-bottom="0.499cm" loext:contextual-spacing="false"/>
+      <style:text-properties style:font-name="Liberation Serif" fo:font-size="12pt" fo:font-weight="normal" officeooo:rsid="00911240" officeooo:paragraph-rsid="00911240" style:font-size-asian="12pt" style:font-weight-asian="normal" style:font-size-complex="12pt" style:font-weight-complex="normal"/>
+    </style:style>
+    <style:style style:name="P47" style:family="paragraph" style:parent-style-name="Preformatted_20_Text">
       <style:paragraph-properties fo:margin-top="0cm" fo:margin-bottom="0.499cm" loext:contextual-spacing="false"/>
       <style:text-properties officeooo:paragraph-rsid="003669fd"/>
     </style:style>
-    <style:style style:name="P39" style:family="paragraph" style:parent-style-name="Preformatted_20_Text">
+    <style:style style:name="P48" style:family="paragraph" style:parent-style-name="Preformatted_20_Text">
       <style:paragraph-properties fo:margin-top="0cm" fo:margin-bottom="0.499cm" loext:contextual-spacing="false"/>
       <style:text-properties officeooo:rsid="0044d250" officeooo:paragraph-rsid="0044d250"/>
     </style:style>
-    <style:style style:name="P40" style:family="paragraph" style:parent-style-name="Preformatted_20_Text">
+    <style:style style:name="P49" style:family="paragraph" style:parent-style-name="Preformatted_20_Text">
       <style:paragraph-properties fo:margin-top="0cm" fo:margin-bottom="0.499cm" loext:contextual-spacing="false"/>
       <style:text-properties officeooo:paragraph-rsid="0044d250"/>
     </style:style>
-    <style:style style:name="P41" style:family="paragraph" style:parent-style-name="Preformatted_20_Text">
+    <style:style style:name="P50" style:family="paragraph" style:parent-style-name="Preformatted_20_Text">
       <style:paragraph-properties fo:margin-top="0cm" fo:margin-bottom="0.499cm" loext:contextual-spacing="false"/>
       <style:text-properties fo:font-weight="bold" officeooo:rsid="0044d250" officeooo:paragraph-rsid="005fe6d6" style:font-weight-asian="bold" style:font-weight-complex="bold"/>
     </style:style>
-    <style:style style:name="P42" style:family="paragraph" style:parent-style-name="Preformatted_20_Text">
+    <style:style style:name="P51" style:family="paragraph" style:parent-style-name="Preformatted_20_Text">
       <style:paragraph-properties fo:margin-top="0cm" fo:margin-bottom="0.499cm" loext:contextual-spacing="false"/>
       <style:text-properties fo:font-weight="bold" officeooo:rsid="0044d250" officeooo:paragraph-rsid="00663e37" style:font-weight-asian="bold" style:font-weight-complex="bold"/>
     </style:style>
-    <style:style style:name="P43" style:family="paragraph" style:parent-style-name="Preformatted_20_Text">
+    <style:style style:name="P52" style:family="paragraph" style:parent-style-name="Preformatted_20_Text">
       <style:paragraph-properties fo:margin-top="0cm" fo:margin-bottom="0.499cm" loext:contextual-spacing="false"/>
       <style:text-properties fo:font-weight="bold" officeooo:rsid="0044d250" officeooo:paragraph-rsid="0068143d" style:font-weight-asian="bold" style:font-weight-complex="bold"/>
     </style:style>
-    <style:style style:name="P44" style:family="paragraph" style:parent-style-name="Preformatted_20_Text">
+    <style:style style:name="P53" style:family="paragraph" style:parent-style-name="Preformatted_20_Text">
       <style:paragraph-properties fo:margin-top="0cm" fo:margin-bottom="0.499cm" loext:contextual-spacing="false"/>
       <style:text-properties fo:font-weight="bold" officeooo:rsid="0044d250" officeooo:paragraph-rsid="006b103b" style:font-weight-asian="bold" style:font-weight-complex="bold"/>
     </style:style>
-    <style:style style:name="P45" style:family="paragraph" style:parent-style-name="Standard">
+    <style:style style:name="P54" style:family="paragraph" style:parent-style-name="Preformatted_20_Text">
+      <style:paragraph-properties fo:margin-top="0cm" fo:margin-bottom="0.499cm" loext:contextual-spacing="false"/>
+      <style:text-properties officeooo:paragraph-rsid="00953932"/>
+    </style:style>
+    <style:style style:name="P55" style:family="paragraph" style:parent-style-name="Preformatted_20_Text">
+      <style:paragraph-properties fo:margin-top="0cm" fo:margin-bottom="0.499cm" loext:contextual-spacing="false"/>
+      <style:text-properties officeooo:paragraph-rsid="00964503"/>
+    </style:style>
+    <style:style style:name="P56" style:family="paragraph" style:parent-style-name="Preformatted_20_Text">
+      <style:paragraph-properties fo:margin-top="0cm" fo:margin-bottom="0.499cm" loext:contextual-spacing="false"/>
+      <style:text-properties officeooo:paragraph-rsid="00a1bf49"/>
+    </style:style>
+    <style:style style:name="P57" style:family="paragraph" style:parent-style-name="Preformatted_20_Text">
+      <style:paragraph-properties fo:margin-top="0cm" fo:margin-bottom="0.499cm" loext:contextual-spacing="false"/>
+      <style:text-properties officeooo:paragraph-rsid="00a32a2f"/>
+    </style:style>
+    <style:style style:name="P58" style:family="paragraph" style:parent-style-name="Preformatted_20_Text">
+      <style:paragraph-properties fo:margin-top="0cm" fo:margin-bottom="0.499cm" loext:contextual-spacing="false"/>
+      <style:text-properties officeooo:paragraph-rsid="00a6c091"/>
+    </style:style>
+    <style:style style:name="P59" style:family="paragraph" style:parent-style-name="Preformatted_20_Text">
+      <style:paragraph-properties fo:margin-top="0cm" fo:margin-bottom="0.499cm" loext:contextual-spacing="false"/>
+      <style:text-properties officeooo:paragraph-rsid="00af1617"/>
+    </style:style>
+    <style:style style:name="P60" style:family="paragraph" style:parent-style-name="Preformatted_20_Text">
+      <style:paragraph-properties fo:margin-top="0cm" fo:margin-bottom="0.499cm" loext:contextual-spacing="false"/>
+      <style:text-properties officeooo:paragraph-rsid="00afb7ed"/>
+    </style:style>
+    <style:style style:name="P61" style:family="paragraph" style:parent-style-name="Preformatted_20_Text">
+      <style:paragraph-properties fo:margin-top="0cm" fo:margin-bottom="0.499cm" loext:contextual-spacing="false"/>
+      <style:text-properties officeooo:paragraph-rsid="00b05a4b"/>
+    </style:style>
+    <style:style style:name="P62" style:family="paragraph" style:parent-style-name="Preformatted_20_Text">
+      <style:paragraph-properties fo:margin-top="0cm" fo:margin-bottom="0.499cm" loext:contextual-spacing="false"/>
+      <style:text-properties officeooo:paragraph-rsid="00b0b1bf"/>
+    </style:style>
+    <style:style style:name="P63" style:family="paragraph" style:parent-style-name="Standard">
       <style:paragraph-properties fo:margin-top="0cm" fo:margin-bottom="0.499cm" loext:contextual-spacing="false"/>
       <style:text-properties style:font-name="Liberation Mono" fo:font-size="10pt" officeooo:rsid="001b56e6" officeooo:paragraph-rsid="0030cdcd" style:font-name-asian="Nimbus Mono L" style:font-size-asian="10pt" style:font-name-complex="Liberation Mono" style:font-size-complex="10pt"/>
     </style:style>
-    <style:style style:name="P46" style:family="paragraph" style:parent-style-name="Preformatted_20_Text">
+    <style:style style:name="P64" style:family="paragraph" style:parent-style-name="Preformatted_20_Text">
       <style:text-properties style:font-name="Liberation Serif" fo:font-size="12pt" officeooo:rsid="002261ff" officeooo:paragraph-rsid="002261ff" style:font-size-asian="12pt" style:font-size-complex="12pt"/>
     </style:style>
-    <style:style style:name="P47" style:family="paragraph" style:parent-style-name="Table_20_Contents">
+    <style:style style:name="P65" style:family="paragraph" style:parent-style-name="Table_20_Contents">
       <style:text-properties officeooo:rsid="004d27e5" officeooo:paragraph-rsid="004d27e5"/>
     </style:style>
-    <style:style style:name="P48" style:family="paragraph" style:parent-style-name="Table_20_Contents">
+    <style:style style:name="P66" style:family="paragraph" style:parent-style-name="Table_20_Contents">
       <style:text-properties officeooo:rsid="004ef3b1" officeooo:paragraph-rsid="004ef3b1"/>
     </style:style>
-    <style:style style:name="P49" style:family="paragraph" style:parent-style-name="Table_20_Contents">
+    <style:style style:name="P67" style:family="paragraph" style:parent-style-name="Table_20_Contents">
       <style:text-properties officeooo:rsid="004ef3b1" officeooo:paragraph-rsid="005126b6"/>
     </style:style>
-    <style:style style:name="P50" style:family="paragraph" style:parent-style-name="Table_20_Contents">
+    <style:style style:name="P68" style:family="paragraph" style:parent-style-name="Table_20_Contents">
       <style:text-properties officeooo:rsid="004f0a0b" officeooo:paragraph-rsid="004f0a0b"/>
     </style:style>
-    <style:style style:name="P51" style:family="paragraph" style:parent-style-name="Table_20_Contents">
+    <style:style style:name="P69" style:family="paragraph" style:parent-style-name="Table_20_Contents">
       <style:text-properties officeooo:rsid="005126b6" officeooo:paragraph-rsid="005126b6"/>
     </style:style>
-    <style:style style:name="P52" style:family="paragraph" style:parent-style-name="Table_20_Contents">
+    <style:style style:name="P70" style:family="paragraph" style:parent-style-name="Table_20_Contents">
       <style:text-properties officeooo:rsid="00520e4d" officeooo:paragraph-rsid="00520e4d"/>
     </style:style>
-    <style:style style:name="P53" style:family="paragraph" style:parent-style-name="Table_20_Contents">
+    <style:style style:name="P71" style:family="paragraph" style:parent-style-name="Table_20_Contents">
       <style:text-properties officeooo:rsid="0052153e" officeooo:paragraph-rsid="0052153e"/>
     </style:style>
-    <style:style style:name="P54" style:family="paragraph" style:parent-style-name="Table_20_Contents">
+    <style:style style:name="P72" style:family="paragraph" style:parent-style-name="Table_20_Contents">
       <style:text-properties officeooo:rsid="00539976" officeooo:paragraph-rsid="00539976"/>
     </style:style>
-    <style:style style:name="P55" style:family="paragraph" style:parent-style-name="Table_20_Contents">
+    <style:style style:name="P73" style:family="paragraph" style:parent-style-name="Table_20_Contents">
       <style:text-properties officeooo:rsid="0054735d" officeooo:paragraph-rsid="0054735d"/>
     </style:style>
-    <style:style style:name="P56" style:family="paragraph" style:parent-style-name="Table_20_Contents">
+    <style:style style:name="P74" style:family="paragraph" style:parent-style-name="Table_20_Contents">
       <style:text-properties officeooo:rsid="00553ae7" officeooo:paragraph-rsid="00553ae7"/>
     </style:style>
-    <style:style style:name="P57" style:family="paragraph" style:parent-style-name="Table_20_Contents">
+    <style:style style:name="P75" style:family="paragraph" style:parent-style-name="Table_20_Contents">
       <style:text-properties officeooo:rsid="00553ae7" officeooo:paragraph-rsid="00569a11"/>
     </style:style>
-    <style:style style:name="P58" style:family="paragraph" style:parent-style-name="Table_20_Contents">
+    <style:style style:name="P76" style:family="paragraph" style:parent-style-name="Table_20_Contents">
       <style:text-properties officeooo:rsid="00553ae7" officeooo:paragraph-rsid="0057fc44"/>
     </style:style>
-    <style:style style:name="P59" style:family="paragraph" style:parent-style-name="Table_20_Contents">
+    <style:style style:name="P77" style:family="paragraph" style:parent-style-name="Table_20_Contents">
       <style:text-properties officeooo:rsid="00553ae7" officeooo:paragraph-rsid="005b7fa7"/>
     </style:style>
-    <style:style style:name="P60" style:family="paragraph" style:parent-style-name="Table_20_Contents">
+    <style:style style:name="P78" style:family="paragraph" style:parent-style-name="Table_20_Contents">
       <style:text-properties officeooo:rsid="00569a11" officeooo:paragraph-rsid="00569a11"/>
     </style:style>
-    <style:style style:name="P61" style:family="paragraph" style:parent-style-name="Table_20_Contents">
+    <style:style style:name="P79" style:family="paragraph" style:parent-style-name="Table_20_Contents">
       <style:text-properties officeooo:rsid="0057fc44" officeooo:paragraph-rsid="0057fc44"/>
     </style:style>
-    <style:style style:name="P62" style:family="paragraph" style:parent-style-name="Table_20_Contents">
+    <style:style style:name="P80" style:family="paragraph" style:parent-style-name="Table_20_Contents">
       <style:text-properties officeooo:rsid="0059cba6" officeooo:paragraph-rsid="0059cba6"/>
     </style:style>
-    <style:style style:name="P63" style:family="paragraph" style:parent-style-name="Table_20_Contents">
+    <style:style style:name="P81" style:family="paragraph" style:parent-style-name="Table_20_Contents">
       <style:text-properties officeooo:rsid="005b7fa7" officeooo:paragraph-rsid="005b7fa7"/>
     </style:style>
-    <style:style style:name="P64" style:family="paragraph" style:parent-style-name="Table_20_Contents">
+    <style:style style:name="P82" style:family="paragraph" style:parent-style-name="Table_20_Contents">
+      <style:text-properties officeooo:rsid="005b7fa7" officeooo:paragraph-rsid="00b52fd8"/>
+    </style:style>
+    <style:style style:name="P83" style:family="paragraph" style:parent-style-name="Table_20_Contents">
+      <style:text-properties officeooo:rsid="005b7fa7" officeooo:paragraph-rsid="00beb866"/>
+    </style:style>
+    <style:style style:name="P84" style:family="paragraph" style:parent-style-name="Table_20_Contents">
+      <style:text-properties officeooo:rsid="005b7fa7" officeooo:paragraph-rsid="00c2be74"/>
+    </style:style>
+    <style:style style:name="P85" style:family="paragraph" style:parent-style-name="Table_20_Contents">
+      <style:text-properties officeooo:rsid="005b7fa7" officeooo:paragraph-rsid="00c519ce"/>
+    </style:style>
+    <style:style style:name="P86" style:family="paragraph" style:parent-style-name="Table_20_Contents">
+      <style:text-properties officeooo:rsid="005b7fa7" officeooo:paragraph-rsid="00c54f83"/>
+    </style:style>
+    <style:style style:name="P87" style:family="paragraph" style:parent-style-name="Table_20_Contents">
+      <style:text-properties officeooo:rsid="005b7fa7" officeooo:paragraph-rsid="00ca5cd9"/>
+    </style:style>
+    <style:style style:name="P88" style:family="paragraph" style:parent-style-name="Table_20_Contents">
+      <style:text-properties officeooo:rsid="005b7fa7" officeooo:paragraph-rsid="00cc4b64"/>
+    </style:style>
+    <style:style style:name="P89" style:family="paragraph" style:parent-style-name="Table_20_Contents">
+      <style:text-properties officeooo:rsid="005b7fa7" officeooo:paragraph-rsid="00ce8c01"/>
+    </style:style>
+    <style:style style:name="P90" style:family="paragraph" style:parent-style-name="Table_20_Contents">
       <style:text-properties officeooo:rsid="005c84e4" officeooo:paragraph-rsid="005c84e4"/>
     </style:style>
-    <style:style style:name="P65" style:family="paragraph" style:parent-style-name="Table_20_Contents">
+    <style:style style:name="P91" style:family="paragraph" style:parent-style-name="Table_20_Contents">
       <style:text-properties officeooo:rsid="005e5931" officeooo:paragraph-rsid="005e5931"/>
     </style:style>
-    <style:style style:name="P66" style:family="paragraph" style:parent-style-name="Standard" style:list-style-name="L1">
+    <style:style style:name="P92" style:family="paragraph" style:parent-style-name="Table_20_Contents">
+      <style:text-properties officeooo:rsid="00b52fd8" officeooo:paragraph-rsid="00b52fd8"/>
+    </style:style>
+    <style:style style:name="P93" style:family="paragraph" style:parent-style-name="Table_20_Contents">
+      <style:text-properties officeooo:rsid="00beb866" officeooo:paragraph-rsid="00beb866"/>
+    </style:style>
+    <style:style style:name="P94" style:family="paragraph" style:parent-style-name="Table_20_Contents">
+      <style:text-properties officeooo:rsid="00b435d1" officeooo:paragraph-rsid="00beb866"/>
+    </style:style>
+    <style:style style:name="P95" style:family="paragraph" style:parent-style-name="Table_20_Contents">
+      <style:text-properties officeooo:rsid="00b435d1" officeooo:paragraph-rsid="00bf4415"/>
+    </style:style>
+    <style:style style:name="P96" style:family="paragraph" style:parent-style-name="Table_20_Contents">
+      <style:text-properties officeooo:rsid="00c0cedb" officeooo:paragraph-rsid="00c0cedb"/>
+    </style:style>
+    <style:style style:name="P97" style:family="paragraph" style:parent-style-name="Table_20_Contents">
+      <style:text-properties officeooo:rsid="00c519ce" officeooo:paragraph-rsid="00c519ce"/>
+    </style:style>
+    <style:style style:name="P98" style:family="paragraph" style:parent-style-name="Table_20_Contents">
+      <style:text-properties officeooo:rsid="00c53652" officeooo:paragraph-rsid="00c53652"/>
+    </style:style>
+    <style:style style:name="P99" style:family="paragraph" style:parent-style-name="Table_20_Contents">
+      <style:text-properties officeooo:rsid="00c54f83" officeooo:paragraph-rsid="00c54f83"/>
+    </style:style>
+    <style:style style:name="P100" style:family="paragraph" style:parent-style-name="Table_20_Contents">
+      <style:text-properties officeooo:rsid="00c54f83" officeooo:paragraph-rsid="00c8d525"/>
+    </style:style>
+    <style:style style:name="P101" style:family="paragraph" style:parent-style-name="Table_20_Contents">
+      <style:text-properties officeooo:rsid="00c54f83" officeooo:paragraph-rsid="00ca5cd9"/>
+    </style:style>
+    <style:style style:name="P102" style:family="paragraph" style:parent-style-name="Table_20_Contents">
+      <style:text-properties officeooo:rsid="00c54f83" officeooo:paragraph-rsid="00ccfd24"/>
+    </style:style>
+    <style:style style:name="P103" style:family="paragraph" style:parent-style-name="Table_20_Contents">
+      <style:text-properties officeooo:rsid="00c54f83" officeooo:paragraph-rsid="00ce8c01"/>
+    </style:style>
+    <style:style style:name="P104" style:family="paragraph" style:parent-style-name="Table_20_Contents">
+      <style:text-properties officeooo:rsid="00c74047" officeooo:paragraph-rsid="00c74047"/>
+    </style:style>
+    <style:style style:name="P105" style:family="paragraph" style:parent-style-name="Table_20_Contents">
+      <style:text-properties officeooo:rsid="00c84198" officeooo:paragraph-rsid="00c84198"/>
+    </style:style>
+    <style:style style:name="P106" style:family="paragraph" style:parent-style-name="Table_20_Contents">
+      <style:text-properties officeooo:rsid="00c8d525" officeooo:paragraph-rsid="00c8d525"/>
+    </style:style>
+    <style:style style:name="P107" style:family="paragraph" style:parent-style-name="Table_20_Contents">
+      <style:text-properties officeooo:rsid="00c9bda7" officeooo:paragraph-rsid="00c9bda7"/>
+    </style:style>
+    <style:style style:name="P108" style:family="paragraph" style:parent-style-name="Table_20_Contents">
+      <style:text-properties officeooo:rsid="00caca0b" officeooo:paragraph-rsid="00caca0b"/>
+    </style:style>
+    <style:style style:name="P109" style:family="paragraph" style:parent-style-name="Table_20_Contents">
+      <style:text-properties officeooo:rsid="00cd036a" officeooo:paragraph-rsid="00cd036a"/>
+    </style:style>
+    <style:style style:name="P110" style:family="paragraph" style:parent-style-name="Standard" style:list-style-name="L1">
       <style:text-properties officeooo:rsid="0016d1b1" officeooo:paragraph-rsid="0016d1b1"/>
     </style:style>
-    <style:style style:name="P67" style:family="paragraph" style:parent-style-name="Standard" style:list-style-name="L1">
+    <style:style style:name="P111" style:family="paragraph" style:parent-style-name="Standard" style:list-style-name="L1">
       <style:text-properties officeooo:rsid="0016d1b1" officeooo:paragraph-rsid="0017d6dc"/>
-    </style:style>
-    <style:style style:name="P68" style:family="paragraph" style:parent-style-name="Standard">
-      <style:text-properties style:font-name="Liberation Serif" fo:font-size="12pt" officeooo:rsid="003e0176" officeooo:paragraph-rsid="004d27e5" style:font-size-asian="12pt" style:font-size-complex="12pt"/>
-    </style:style>
-    <style:style style:name="P69" style:family="paragraph" style:parent-style-name="Standard">
-      <style:text-properties style:font-name="Liberation Serif" fo:font-size="12pt" officeooo:rsid="004ef3b1" officeooo:paragraph-rsid="0050af27" style:font-size-asian="12pt" style:font-size-complex="12pt"/>
-    </style:style>
-    <style:style style:name="P70" style:family="paragraph" style:parent-style-name="Standard">
-      <style:text-properties style:font-name="Liberation Serif" fo:font-size="12pt" officeooo:rsid="0050af27" officeooo:paragraph-rsid="005126b6" style:font-size-asian="12pt" style:font-size-complex="12pt"/>
-    </style:style>
-    <style:style style:name="P71" style:family="paragraph" style:parent-style-name="Standard">
-      <style:text-properties style:font-name="Liberation Serif" fo:font-size="12pt" officeooo:rsid="005126b6" officeooo:paragraph-rsid="0052153e" style:font-size-asian="12pt" style:font-size-complex="12pt"/>
-    </style:style>
-    <style:style style:name="P72" style:family="paragraph" style:parent-style-name="Standard">
-      <style:text-properties style:font-name="Liberation Serif" fo:font-size="12pt" fo:font-weight="bold" officeooo:rsid="008463bb" officeooo:paragraph-rsid="008463bb" style:font-size-asian="12pt" style:font-weight-asian="bold" style:font-size-complex="12pt" style:font-weight-complex="bold"/>
-    </style:style>
-    <style:style style:name="P73" style:family="paragraph" style:parent-style-name="Standard">
-      <style:paragraph-properties fo:margin-top="0cm" fo:margin-bottom="0.499cm" loext:contextual-spacing="false"/>
-      <style:text-properties style:font-name="Liberation Mono" fo:font-size="10pt" officeooo:rsid="001b56e6" officeooo:paragraph-rsid="0030cdcd" style:font-name-asian="Nimbus Mono L" style:font-size-asian="10pt" style:font-name-complex="Liberation Mono" style:font-size-complex="10pt"/>
     </style:style>
     <style:style style:name="T1" style:family="text">
       <style:text-properties fo:font-weight="bold" style:font-weight-asian="bold" style:font-weight-complex="bold"/>
@@ -360,76 +533,130 @@
       <style:text-properties style:font-name="Liberation Serif" fo:font-size="12pt" officeooo:rsid="0052153e" style:font-size-asian="12pt" style:font-size-complex="12pt"/>
     </style:style>
     <style:style style:name="T13" style:family="text">
-      <style:text-properties style:font-name="Liberation Serif" fo:font-size="12pt" officeooo:rsid="00539976" style:font-size-asian="12pt" style:font-size-complex="12pt"/>
+      <style:text-properties style:font-name="Liberation Serif" fo:font-size="12pt" officeooo:rsid="0054735d" style:font-size-asian="12pt" style:font-size-complex="12pt"/>
     </style:style>
     <style:style style:name="T14" style:family="text">
-      <style:text-properties style:font-name="Liberation Serif" fo:font-size="12pt" officeooo:rsid="0054735d" style:font-size-asian="12pt" style:font-size-complex="12pt"/>
+      <style:text-properties style:font-name="Liberation Serif" fo:font-size="12pt" officeooo:rsid="005fe6d6" style:font-size-asian="12pt" style:font-size-complex="12pt"/>
     </style:style>
     <style:style style:name="T15" style:family="text">
-      <style:text-properties style:font-name="Liberation Serif" fo:font-size="12pt" officeooo:rsid="005fe6d6" style:font-size-asian="12pt" style:font-size-complex="12pt"/>
+      <style:text-properties style:font-name="Liberation Serif" fo:font-size="12pt" officeooo:rsid="006b103b" style:font-size-asian="12pt" style:font-size-complex="12pt"/>
     </style:style>
     <style:style style:name="T16" style:family="text">
-      <style:text-properties style:font-name="Liberation Serif" fo:font-size="12pt" officeooo:rsid="006b103b" style:font-size-asian="12pt" style:font-size-complex="12pt"/>
+      <style:text-properties style:font-name="Liberation Serif" fo:font-size="12pt" fo:font-weight="bold" officeooo:rsid="001b56e6" style:font-size-asian="12pt" style:font-weight-asian="bold" style:font-size-complex="12pt" style:font-weight-complex="bold"/>
     </style:style>
     <style:style style:name="T17" style:family="text">
-      <style:text-properties style:font-name="Liberation Serif" fo:font-size="12pt" fo:font-weight="bold" officeooo:rsid="001b56e6" style:font-size-asian="12pt" style:font-weight-asian="bold" style:font-size-complex="12pt" style:font-weight-complex="bold"/>
+      <style:text-properties style:font-name="Liberation Serif" fo:font-size="12pt" fo:font-weight="bold" officeooo:rsid="00953932" style:font-size-asian="12pt" style:font-weight-asian="bold" style:font-size-complex="12pt" style:font-weight-complex="bold"/>
     </style:style>
     <style:style style:name="T18" style:family="text">
+      <style:text-properties style:font-name="Liberation Serif" fo:font-size="12pt" fo:font-weight="bold" officeooo:rsid="00a1bf49" style:font-size-asian="12pt" style:font-weight-asian="bold" style:font-size-complex="12pt" style:font-weight-complex="bold"/>
+    </style:style>
+    <style:style style:name="T19" style:family="text">
+      <style:text-properties style:font-name="Liberation Serif" fo:font-size="12pt" fo:font-weight="bold" officeooo:rsid="00a32a2f" style:font-size-asian="12pt" style:font-weight-asian="bold" style:font-size-complex="12pt" style:font-weight-complex="bold"/>
+    </style:style>
+    <style:style style:name="T20" style:family="text">
       <style:text-properties style:font-name="Liberation Serif" fo:font-size="12pt" fo:font-weight="normal" officeooo:rsid="00644715" style:font-size-asian="12pt" style:font-weight-asian="normal" style:font-size-complex="12pt" style:font-weight-complex="normal"/>
     </style:style>
-    <style:style style:name="T19" style:family="text">
+    <style:style style:name="T21" style:family="text">
       <style:text-properties style:font-name="Liberation Serif" fo:font-size="12pt" fo:font-weight="normal" officeooo:rsid="00663e37" style:font-size-asian="12pt" style:font-weight-asian="normal" style:font-size-complex="12pt" style:font-weight-complex="normal"/>
     </style:style>
-    <style:style style:name="T20" style:family="text">
+    <style:style style:name="T22" style:family="text">
       <style:text-properties style:font-name="Liberation Serif" fo:font-size="12pt" fo:font-weight="normal" officeooo:rsid="0068143d" style:font-size-asian="12pt" style:font-weight-asian="normal" style:font-size-complex="12pt" style:font-weight-complex="normal"/>
     </style:style>
-    <style:style style:name="T21" style:family="text">
+    <style:style style:name="T23" style:family="text">
       <style:text-properties style:font-name="Liberation Serif" fo:font-size="12pt" fo:font-weight="normal" officeooo:rsid="00692db9" style:font-size-asian="12pt" style:font-weight-asian="normal" style:font-size-complex="12pt" style:font-weight-complex="normal"/>
     </style:style>
-    <style:style style:name="T22" style:family="text">
+    <style:style style:name="T24" style:family="text">
+      <style:text-properties style:font-name="Liberation Serif" fo:font-size="12pt" fo:font-weight="normal" officeooo:rsid="00a32a2f" style:font-size-asian="12pt" style:font-weight-asian="normal" style:font-size-complex="12pt" style:font-weight-complex="normal"/>
+    </style:style>
+    <style:style style:name="T25" style:family="text">
+      <style:text-properties style:font-name="Liberation Serif" fo:font-size="12pt" fo:font-weight="normal" officeooo:rsid="00a6c091" style:font-size-asian="12pt" style:font-weight-asian="normal" style:font-size-complex="12pt" style:font-weight-complex="normal"/>
+    </style:style>
+    <style:style style:name="T26" style:family="text">
+      <style:text-properties style:font-name="Liberation Serif" fo:font-size="12pt" fo:font-weight="normal" officeooo:rsid="00af1617" style:font-size-asian="12pt" style:font-weight-asian="normal" style:font-size-complex="12pt" style:font-weight-complex="normal"/>
+    </style:style>
+    <style:style style:name="T27" style:family="text">
+      <style:text-properties style:font-name="Liberation Serif" fo:font-size="12pt" fo:font-weight="normal" officeooo:rsid="00afb7ed" style:font-size-asian="12pt" style:font-weight-asian="normal" style:font-size-complex="12pt" style:font-weight-complex="normal"/>
+    </style:style>
+    <style:style style:name="T28" style:family="text">
+      <style:text-properties style:font-name="Liberation Serif" fo:font-size="12pt" fo:font-weight="normal" officeooo:rsid="00b05a4b" style:font-size-asian="12pt" style:font-weight-asian="normal" style:font-size-complex="12pt" style:font-weight-complex="normal"/>
+    </style:style>
+    <style:style style:name="T29" style:family="text">
+      <style:text-properties style:font-name="Liberation Serif" fo:font-size="12pt" fo:font-weight="normal" officeooo:rsid="00b0b1bf" style:font-size-asian="12pt" style:font-weight-asian="normal" style:font-size-complex="12pt" style:font-weight-complex="normal"/>
+    </style:style>
+    <style:style style:name="T30" style:family="text">
       <style:text-properties officeooo:rsid="0020d91f"/>
     </style:style>
-    <style:style style:name="T23" style:family="text">
+    <style:style style:name="T31" style:family="text">
       <style:text-properties officeooo:rsid="002d487e"/>
     </style:style>
-    <style:style style:name="T24" style:family="text">
+    <style:style style:name="T32" style:family="text">
       <style:text-properties officeooo:rsid="002eecc7"/>
     </style:style>
-    <style:style style:name="T25" style:family="text">
+    <style:style style:name="T33" style:family="text">
       <style:text-properties style:font-name="Liberation Mono" fo:font-size="10pt" style:font-name-asian="Nimbus Mono L" style:font-size-asian="10pt" style:font-name-complex="Liberation Mono" style:font-size-complex="10pt"/>
     </style:style>
-    <style:style style:name="T26" style:family="text">
+    <style:style style:name="T34" style:family="text">
       <style:text-properties style:font-name="Liberation Mono" fo:font-size="10pt" officeooo:rsid="002f43be" style:font-name-asian="Nimbus Mono L" style:font-size-asian="10pt" style:font-name-complex="Liberation Mono" style:font-size-complex="10pt"/>
     </style:style>
-    <style:style style:name="T27" style:family="text">
+    <style:style style:name="T35" style:family="text">
       <style:text-properties style:font-name="Liberation Mono" fo:font-size="10pt" officeooo:rsid="002fcab1" style:font-name-asian="Nimbus Mono L" style:font-size-asian="10pt" style:font-name-complex="Liberation Mono" style:font-size-complex="10pt"/>
     </style:style>
-    <style:style style:name="T28" style:family="text">
+    <style:style style:name="T36" style:family="text">
       <style:text-properties style:font-name="Liberation Mono" fo:font-size="10pt" officeooo:rsid="0032c249" style:font-name-asian="Nimbus Mono L" style:font-size-asian="10pt" style:font-name-complex="Liberation Mono" style:font-size-complex="10pt"/>
     </style:style>
-    <style:style style:name="T29" style:family="text">
+    <style:style style:name="T37" style:family="text">
       <style:text-properties officeooo:rsid="003669fd"/>
     </style:style>
-    <style:style style:name="T30" style:family="text">
-      <style:text-properties officeooo:rsid="00569a11"/>
-    </style:style>
-    <style:style style:name="T31" style:family="text">
-      <style:text-properties officeooo:rsid="0057fc44"/>
-    </style:style>
-    <style:style style:name="T32" style:family="text">
+    <style:style style:name="T38" style:family="text">
       <style:text-properties officeooo:rsid="0059cba6"/>
     </style:style>
-    <style:style style:name="T33" style:family="text">
-      <style:text-properties officeooo:rsid="005b7fa7"/>
-    </style:style>
-    <style:style style:name="T34" style:family="text">
+    <style:style style:name="T39" style:family="text">
       <style:text-properties officeooo:rsid="006e975f"/>
     </style:style>
-    <style:style style:name="T35" style:family="text">
+    <style:style style:name="T40" style:family="text">
       <style:text-properties officeooo:rsid="006f87ac"/>
     </style:style>
-    <style:style style:name="T36" style:family="text">
+    <style:style style:name="T41" style:family="text">
       <style:text-properties officeooo:rsid="007a5872"/>
+    </style:style>
+    <style:style style:name="T42" style:family="text">
+      <style:text-properties officeooo:rsid="009202fc"/>
+    </style:style>
+    <style:style style:name="T43" style:family="text">
+      <style:text-properties officeooo:rsid="0095e94a"/>
+    </style:style>
+    <style:style style:name="T44" style:family="text">
+      <style:text-properties officeooo:rsid="00964503"/>
+    </style:style>
+    <style:style style:name="T45" style:family="text">
+      <style:text-properties officeooo:rsid="00976c3f"/>
+    </style:style>
+    <style:style style:name="T46" style:family="text">
+      <style:text-properties officeooo:rsid="00a1bf49"/>
+    </style:style>
+    <style:style style:name="T47" style:family="text">
+      <style:text-properties officeooo:rsid="00beb866"/>
+    </style:style>
+    <style:style style:name="T48" style:family="text">
+      <style:text-properties officeooo:rsid="00bf4415"/>
+    </style:style>
+    <style:style style:name="T49" style:family="text">
+      <style:text-properties officeooo:rsid="00c7a6b3"/>
+    </style:style>
+    <style:style style:name="T50" style:family="text">
+      <style:text-properties officeooo:rsid="00c8d525"/>
+    </style:style>
+    <style:style style:name="T51" style:family="text">
+      <style:text-properties officeooo:rsid="00ca5cd9"/>
+    </style:style>
+    <style:style style:name="T52" style:family="text">
+      <style:text-properties officeooo:rsid="00ccfd24"/>
+    </style:style>
+    <style:style style:name="T53" style:family="text">
+      <style:text-properties officeooo:rsid="00ce8c01"/>
+    </style:style>
+    <style:style style:name="T54" style:family="text">
+      <style:text-properties officeooo:rsid="00df2d5e"/>
     </style:style>
     <text:list-style style:name="L1">
       <text:list-level-style-bullet text:level="1" text:style-name="Bullet_20_Symbols" text:bullet-char="•">
@@ -508,15 +735,15 @@
         <text:span text:style-name="T1">Misra Rule checker</text:span>
       </text:p>
       <text:p text:style-name="P1"/>
-      <text:list xml:id="list2068795976619665970" text:style-name="L1">
+      <text:list xml:id="list9068230614005956877" text:style-name="L1">
         <text:list-item>
-          <text:p text:style-name="P66">Misra Rule checker has 143 rules that defines the coding standards.</text:p>
+          <text:p text:style-name="P110">Misra Rule checker has 143 rules that defines the coding standards.</text:p>
         </text:list-item>
         <text:list-item>
-          <text:p text:style-name="P66">The 143 rules are divided into 3 categorizes</text:p>
+          <text:p text:style-name="P110">The 143 rules are divided into 3 categorizes</text:p>
           <text:list>
             <text:list-header>
-              <text:p text:style-name="P66">
+              <text:p text:style-name="P110">
                 - Adviosry 
                 <text:s text:c="4"/>
                 ------ 
@@ -524,7 +751,7 @@
                 32 
                 <text:span text:style-name="T2">(Recommendations to be followed)</text:span>
               </text:p>
-              <text:p text:style-name="P67">
+              <text:p text:style-name="P111">
                 - Required 
                 <text:s text:c="4"/>
                 ------ 
@@ -539,7 +766,7 @@
                   deviation)
                 </text:span>
               </text:p>
-              <text:p text:style-name="P66">
+              <text:p text:style-name="P110">
                 - Mand
                 <text:span text:style-name="T2">a</text:span>
                 tory 
@@ -555,30 +782,30 @@
       </text:list>
       <text:p text:style-name="P1"/>
       <text:p text:style-name="P1"/>
-      <text:p text:style-name="P16">Below are few Misra Rules:</text:p>
-      <text:p text:style-name="P16"/>
-      <text:p text:style-name="P16"/>
+      <text:p text:style-name="P22">Below are few Misra Rules:</text:p>
+      <text:p text:style-name="P22"/>
+      <text:p text:style-name="P22"/>
       <table:table table:name="Table1" table:style-name="Table1">
         <table:table-column table:style-name="Table1.A"/>
         <table:table-column table:style-name="Table1.B"/>
         <table:table-column table:style-name="Table1.C"/>
         <table:table-row>
           <table:table-cell table:style-name="Table1.A1" office:value-type="string">
-            <text:p text:style-name="P13">
+            <text:p text:style-name="P19">
               <text:s text:c="2"/>
               Rule Number
             </text:p>
           </table:table-cell>
           <table:table-cell table:style-name="Table1.A1" office:value-type="string">
-            <text:p text:style-name="P13">Category</text:p>
+            <text:p text:style-name="P19">Category</text:p>
           </table:table-cell>
           <table:table-cell table:style-name="Table1.C1" office:value-type="string">
-            <text:p text:style-name="P13">Rule</text:p>
-          </table:table-cell>
-        </table:table-row>
-        <table:table-row>
-          <table:table-cell table:style-name="Table1.A2" office:value-type="string">
-            <text:p text:style-name="P21">
+            <text:p text:style-name="P19">Rule</text:p>
+          </table:table-cell>
+        </table:table-row>
+        <table:table-row>
+          <table:table-cell table:style-name="Table1.A2" office:value-type="string">
+            <text:p text:style-name="P27">
               <text:reference-ref text:reference-format="text" text:ref-name="ref8.1">Rule 8.1:</text:reference-ref>
             </text:p>
           </table:table-cell>
@@ -591,7 +818,7 @@
         </table:table-row>
         <table:table-row>
           <table:table-cell table:style-name="Table1.A2" office:value-type="string">
-            <text:p text:style-name="P68">
+            <text:p text:style-name="P9">
               <text:reference-ref text:reference-format="text" text:ref-name="ref8.2">Rule 8.2:</text:reference-ref>
             </text:p>
           </table:table-cell>
@@ -604,166 +831,164 @@
         </table:table-row>
         <table:table-row>
           <table:table-cell table:style-name="Table1.A2" office:value-type="string">
-            <text:p text:style-name="P18">
+            <text:p text:style-name="P24">
               <text:span text:style-name="T9">Rule 8.</text:span>
               <text:span text:style-name="T11">3</text:span>
             </text:p>
           </table:table-cell>
           <table:table-cell table:style-name="Table1.A2" office:value-type="string">
-            <text:p text:style-name="P47">Required</text:p>
+            <text:p text:style-name="P65">Required</text:p>
           </table:table-cell>
           <table:table-cell table:style-name="Table1.C2" office:value-type="string">
-            <text:p text:style-name="P48">All declarations of an object or function shall use the same names and type qualifiers</text:p>
-          </table:table-cell>
-        </table:table-row>
-        <table:table-row>
-          <table:table-cell table:style-name="Table1.A2" office:value-type="string">
-            <text:p text:style-name="P69">
+            <text:p text:style-name="P66">All declarations of an object or function shall use the same names and type qualifiers</text:p>
+          </table:table-cell>
+        </table:table-row>
+        <table:table-row>
+          <table:table-cell table:style-name="Table1.A2" office:value-type="string">
+            <text:p text:style-name="P10">
               <text:reference-ref text:reference-format="text" text:ref-name="ref8.4">Rule 8.4:</text:reference-ref>
             </text:p>
           </table:table-cell>
           <table:table-cell table:style-name="Table1.A2" office:value-type="string">
-            <text:p text:style-name="P48">Required</text:p>
+            <text:p text:style-name="P66">Required</text:p>
           </table:table-cell>
           <table:table-cell table:style-name="Table1.C2" office:value-type="string">
-            <text:p text:style-name="P48">A compatible declaration shall be visible when an object or function with external linkage is d efi ned</text:p>
-          </table:table-cell>
-        </table:table-row>
-        <table:table-row>
-          <table:table-cell table:style-name="Table1.A2" office:value-type="string">
-            <text:p text:style-name="P70">
+            <text:p text:style-name="P66">A compatible declaration shall be visible when an object or function with external linkage is d efined</text:p>
+          </table:table-cell>
+        </table:table-row>
+        <table:table-row>
+          <table:table-cell table:style-name="Table1.A2" office:value-type="string">
+            <text:p text:style-name="P11">
               <text:reference-ref text:reference-format="text" text:ref-name="ref8.5">Rule 8.5:</text:reference-ref>
             </text:p>
           </table:table-cell>
           <table:table-cell table:style-name="Table1.A2" office:value-type="string">
-            <text:p text:style-name="P49">Required</text:p>
+            <text:p text:style-name="P67">Required</text:p>
           </table:table-cell>
           <table:table-cell table:style-name="Table1.C2" office:value-type="string">
-            <text:p text:style-name="P50">An external object or function shall be declared once in one and only one file</text:p>
-          </table:table-cell>
-        </table:table-row>
-        <table:table-row>
-          <table:table-cell table:style-name="Table1.A2" office:value-type="string">
-            <text:p text:style-name="P71">
+            <text:p text:style-name="P68">An external object or function shall be declared once in one and only one file</text:p>
+          </table:table-cell>
+        </table:table-row>
+        <table:table-row>
+          <table:table-cell table:style-name="Table1.A2" office:value-type="string">
+            <text:p text:style-name="P12">
               <text:reference-ref text:reference-format="text" text:ref-name="ref8.6">Rule 8.6:</text:reference-ref>
             </text:p>
           </table:table-cell>
           <table:table-cell table:style-name="Table1.A2" office:value-type="string">
-            <text:p text:style-name="P49">Required</text:p>
+            <text:p text:style-name="P67">Required</text:p>
           </table:table-cell>
           <table:table-cell table:style-name="Table1.C2" office:value-type="string">
-            <text:p text:style-name="P51">An identifier with external linkage shall have exactly one external definition</text:p>
-          </table:table-cell>
-        </table:table-row>
-        <table:table-row>
-          <table:table-cell table:style-name="Table1.A2" office:value-type="string">
-            <text:p text:style-name="P19">
+            <text:p text:style-name="P69">An identifier with external linkage shall have exactly one external definition</text:p>
+          </table:table-cell>
+        </table:table-row>
+        <table:table-row>
+          <table:table-cell table:style-name="Table1.A2" office:value-type="string">
+            <text:p text:style-name="P25">
               <text:span text:style-name="T9">Rule 8.</text:span>
               <text:span text:style-name="T12">7</text:span>
             </text:p>
           </table:table-cell>
           <table:table-cell table:style-name="Table1.A2" office:value-type="string">
-            <text:p text:style-name="P53">Advisory</text:p>
+            <text:p text:style-name="P71">Advisory</text:p>
           </table:table-cell>
           <table:table-cell table:style-name="Table1.C2" office:value-type="string">
-            <text:p text:style-name="P52">Functions and objects should not be defi ned with external linkage if they are referenced in only one translation unit</text:p>
-          </table:table-cell>
-        </table:table-row>
-        <table:table-row>
-          <table:table-cell table:style-name="Table1.A2" office:value-type="string">
-            <text:p text:style-name="P19">
+            <text:p text:style-name="P70">Functions and objects should not be defined with external linkage if they are referenced in only one translation unit</text:p>
+          </table:table-cell>
+        </table:table-row>
+        <table:table-row>
+          <table:table-cell table:style-name="Table1.A2" office:value-type="string">
+            <text:p text:style-name="P13">
+              <text:reference-ref text:reference-format="text" text:ref-name="ref8.8">Rule 8.8:</text:reference-ref>
+            </text:p>
+          </table:table-cell>
+          <table:table-cell table:style-name="Table1.A2" office:value-type="string">
+            <text:p text:style-name="P67">Required</text:p>
+          </table:table-cell>
+          <table:table-cell table:style-name="Table1.C2" office:value-type="string">
+            <text:p text:style-name="P72">The static storage class specifier shall be used in all declarations of objects and functions that have internal linkage</text:p>
+          </table:table-cell>
+        </table:table-row>
+        <table:table-row>
+          <table:table-cell table:style-name="Table1.A2" office:value-type="string">
+            <text:p text:style-name="P26">
               <text:span text:style-name="T9">Rule 8.</text:span>
-              <text:span text:style-name="T13">8</text:span>
-            </text:p>
-          </table:table-cell>
-          <table:table-cell table:style-name="Table1.A2" office:value-type="string">
-            <text:p text:style-name="P49">Required</text:p>
+              <text:span text:style-name="T13">9</text:span>
+            </text:p>
+          </table:table-cell>
+          <table:table-cell table:style-name="Table1.A2" office:value-type="string">
+            <text:p text:style-name="P73">Advisory</text:p>
           </table:table-cell>
           <table:table-cell table:style-name="Table1.C2" office:value-type="string">
-            <text:p text:style-name="P54">The static storage class specifi er shall be used in all declarations of objects and functions that have internal linkage</text:p>
-          </table:table-cell>
-        </table:table-row>
-        <table:table-row>
-          <table:table-cell table:style-name="Table1.A2" office:value-type="string">
-            <text:p text:style-name="P20">
-              <text:span text:style-name="T9">Rule 8.</text:span>
-              <text:span text:style-name="T14">9</text:span>
-            </text:p>
-          </table:table-cell>
-          <table:table-cell table:style-name="Table1.A2" office:value-type="string">
-            <text:p text:style-name="P55">Advisory</text:p>
+            <text:p text:style-name="P73">An object should be defined at block scope if its identifi er only</text:p>
+            <text:p text:style-name="P73">appears in a single function</text:p>
+          </table:table-cell>
+        </table:table-row>
+        <table:table-row>
+          <table:table-cell table:style-name="Table1.A2" office:value-type="string">
+            <text:p text:style-name="P75">
+              <text:reference-ref text:reference-format="text" text:ref-name="ref8.10">Rule 8.10:</text:reference-ref>
+            </text:p>
+          </table:table-cell>
+          <table:table-cell table:style-name="Table1.A2" office:value-type="string">
+            <text:p text:style-name="P74">Required</text:p>
           </table:table-cell>
           <table:table-cell table:style-name="Table1.C2" office:value-type="string">
-            <text:p text:style-name="P55">An object should be defi ned at block scope if its identifi er only</text:p>
-            <text:p text:style-name="P55">appears in a single function</text:p>
-          </table:table-cell>
-        </table:table-row>
-        <table:table-row>
-          <table:table-cell table:style-name="Table1.A2" office:value-type="string">
-            <text:p text:style-name="P57">Rule 8.10</text:p>
-          </table:table-cell>
-          <table:table-cell table:style-name="Table1.A2" office:value-type="string">
-            <text:p text:style-name="P56">Required</text:p>
+            <text:p text:style-name="P74">An inline function shall be declared with the static storage class</text:p>
+          </table:table-cell>
+        </table:table-row>
+        <table:table-row>
+          <table:table-cell table:style-name="Table1.A2" office:value-type="string">
+            <text:p text:style-name="P75">
+              <text:reference-ref text:reference-format="text" text:ref-name="ref8.11">Rule 8.11:</text:reference-ref>
+            </text:p>
+          </table:table-cell>
+          <table:table-cell table:style-name="Table1.A2" office:value-type="string">
+            <text:p text:style-name="P78">Advisory</text:p>
           </table:table-cell>
           <table:table-cell table:style-name="Table1.C2" office:value-type="string">
-            <text:p text:style-name="P56">An inline function shall be declared with the static storage class</text:p>
-          </table:table-cell>
-        </table:table-row>
-        <table:table-row>
-          <table:table-cell table:style-name="Table1.A2" office:value-type="string">
-            <text:p text:style-name="P57">
+            <text:p text:style-name="P74">When an array with external linkage is declared, its size should be explicitly specified</text:p>
+          </table:table-cell>
+        </table:table-row>
+        <table:table-row>
+          <table:table-cell table:style-name="Table1.A2" office:value-type="string">
+            <text:p text:style-name="P76">
+              <text:reference-ref text:reference-format="text" text:ref-name="ref8.12">Rule 8.12:</text:reference-ref>
+            </text:p>
+          </table:table-cell>
+          <table:table-cell table:style-name="Table1.A2" office:value-type="string">
+            <text:p text:style-name="P79">Required</text:p>
+          </table:table-cell>
+          <table:table-cell table:style-name="Table1.C2" office:value-type="string">
+            <text:p text:style-name="P79">Within an enumerator list, the value of an implicitly-specified</text:p>
+            <text:p text:style-name="P79">enumeration constant shall be unique</text:p>
+          </table:table-cell>
+        </table:table-row>
+        <table:table-row>
+          <table:table-cell table:style-name="Table1.A2" office:value-type="string">
+            <text:p text:style-name="P77">
               Rule 8.1
-              <text:span text:style-name="T30">1</text:span>
-            </text:p>
-          </table:table-cell>
-          <table:table-cell table:style-name="Table1.A2" office:value-type="string">
-            <text:p text:style-name="P60">Advisory</text:p>
+              <text:span text:style-name="T38">3</text:span>
+            </text:p>
+          </table:table-cell>
+          <table:table-cell table:style-name="Table1.A2" office:value-type="string">
+            <text:p text:style-name="P80">Advisory</text:p>
           </table:table-cell>
           <table:table-cell table:style-name="Table1.C2" office:value-type="string">
-            <text:p text:style-name="P56">When an array with external linkage is declared, its size should be explicitly specifi ed</text:p>
-          </table:table-cell>
-        </table:table-row>
-        <table:table-row>
-          <table:table-cell table:style-name="Table1.A2" office:value-type="string">
-            <text:p text:style-name="P58">
-              Rule 8.1
-              <text:span text:style-name="T31">2</text:span>
-            </text:p>
-          </table:table-cell>
-          <table:table-cell table:style-name="Table1.A2" office:value-type="string">
-            <text:p text:style-name="P61">Required</text:p>
+            <text:p text:style-name="P80">A pointer should point to a const-qualified type whenever possible</text:p>
+          </table:table-cell>
+        </table:table-row>
+        <table:table-row>
+          <table:table-cell table:style-name="Table1.A2" office:value-type="string">
+            <text:p text:style-name="P77">
+              <text:reference-ref text:reference-format="text" text:ref-name="ref8.14">Rule 8.14:</text:reference-ref>
+            </text:p>
+          </table:table-cell>
+          <table:table-cell table:style-name="Table1.A2" office:value-type="string">
+            <text:p text:style-name="P82">Required</text:p>
           </table:table-cell>
           <table:table-cell table:style-name="Table1.C2" office:value-type="string">
-            <text:p text:style-name="P61">Within a n enumerator list, the value of an implicitly-specifi ed</text:p>
-            <text:p text:style-name="P61">enumeration constant shall be unique</text:p>
-          </table:table-cell>
-        </table:table-row>
-        <table:table-row>
-          <table:table-cell table:style-name="Table1.A2" office:value-type="string">
-            <text:p text:style-name="P59">
-              Rule 8.1
-              <text:span text:style-name="T32">3</text:span>
-            </text:p>
-          </table:table-cell>
-          <table:table-cell table:style-name="Table1.A2" office:value-type="string">
-            <text:p text:style-name="P62">Advisory</text:p>
-          </table:table-cell>
-          <table:table-cell table:style-name="Table1.C2" office:value-type="string">
-            <text:p text:style-name="P62">A pointe r should point to a const-qualifi ed type whenever possible</text:p>
-          </table:table-cell>
-        </table:table-row>
-        <table:table-row>
-          <table:table-cell table:style-name="Table1.A2" office:value-type="string">
-            <text:p text:style-name="P59">
-              Rule 8.1
-              <text:span text:style-name="T33">4</text:span>
-            </text:p>
-          </table:table-cell>
-          <table:table-cell table:style-name="Table1.A2" office:value-type="string">
-            <text:p text:style-name="P63">Required</text:p>
-          </table:table-cell>
-          <table:table-cell table:style-name="Table1.C2" office:value-type="string">
-            <text:p text:style-name="P63">The restrict type qualifier shall not be used</text:p>
+            <text:p text:style-name="P81">The restrict type qualifier shall not be used</text:p>
           </table:table-cell>
         </table:table-row>
       </table:table>
@@ -773,44 +998,419 @@
         <table:table-column table:style-name="Table2.C"/>
         <table:table-row>
           <table:table-cell table:style-name="Table2.A1" office:value-type="string">
-            <text:p text:style-name="P65">Rule 9.1</text:p>
+            <text:p text:style-name="P91">
+              <text:reference-ref text:reference-format="text" text:ref-name="ref9.1">Rule 9.1:</text:reference-ref>
+            </text:p>
           </table:table-cell>
           <table:table-cell table:style-name="Table2.A1" office:value-type="string">
-            <text:p text:style-name="P65">Mandatory</text:p>
+            <text:p text:style-name="P91">Mandatory</text:p>
           </table:table-cell>
           <table:table-cell table:style-name="Table2.C1" office:value-type="string">
-            <text:p text:style-name="P64">The value of an object with automatic storage duration shall not be read before it has been set</text:p>
+            <text:p text:style-name="P90">The value of an object with automatic storage duration shall not be read before it has been set</text:p>
           </table:table-cell>
         </table:table-row>
         <table:table-row>
           <table:table-cell table:style-name="Table2.A2" office:value-type="string">
-            <text:p text:style-name="Table_20_Contents"/>
+            <text:p text:style-name="P94">Rule 9.2</text:p>
           </table:table-cell>
           <table:table-cell table:style-name="Table2.A2" office:value-type="string">
-            <text:p text:style-name="Table_20_Contents"/>
+            <text:p text:style-name="P83">Required</text:p>
           </table:table-cell>
           <table:table-cell table:style-name="Table2.C2" office:value-type="string">
-            <text:p text:style-name="Table_20_Contents"/>
+            <text:p text:style-name="P92">The initializer for an aggregate or union shall be enclosed in braces</text:p>
           </table:table-cell>
         </table:table-row>
       </table:table>
-      <text:p text:style-name="P16"/>
+      <table:table table:name="Table3" table:style-name="Table3">
+        <table:table-column table:style-name="Table3.A"/>
+        <table:table-column table:style-name="Table3.B"/>
+        <table:table-column table:style-name="Table3.C"/>
+        <table:table-row>
+          <table:table-cell table:style-name="Table3.A1" office:value-type="string">
+            <text:p text:style-name="P94">
+              Rule 9.
+              <text:span text:style-name="T47">3</text:span>
+            </text:p>
+          </table:table-cell>
+          <table:table-cell table:style-name="Table3.A1" office:value-type="string">
+            <text:p text:style-name="P83">Required</text:p>
+          </table:table-cell>
+          <table:table-cell table:style-name="Table3.C1" office:value-type="string">
+            <text:p text:style-name="P93">Arrays shall not be partially initialized</text:p>
+          </table:table-cell>
+        </table:table-row>
+        <text:soft-page-break/>
+        <table:table-row>
+          <table:table-cell table:style-name="Table3.A2" office:value-type="string">
+            <text:p text:style-name="P95">
+              Rule 9.
+              <text:span text:style-name="T48">4</text:span>
+            </text:p>
+          </table:table-cell>
+          <table:table-cell table:style-name="Table3.A2" office:value-type="string">
+            <text:p text:style-name="P84">Required</text:p>
+          </table:table-cell>
+          <table:table-cell table:style-name="Table3.C2" office:value-type="string">
+            <text:p text:style-name="P96">An element of an object shall not be in itialized more than once</text:p>
+          </table:table-cell>
+        </table:table-row>
+        <table:table-row>
+          <table:table-cell table:style-name="Table3.A2" office:value-type="string">
+            <text:p text:style-name="P95">
+              Rule 9.
+              <text:span text:style-name="T48">5</text:span>
+            </text:p>
+          </table:table-cell>
+          <table:table-cell table:style-name="Table3.A2" office:value-type="string">
+            <text:p text:style-name="P85">Required</text:p>
+          </table:table-cell>
+          <table:table-cell table:style-name="Table3.C2" office:value-type="string">
+            <text:p text:style-name="P96">Where designated initializers are used t o initialize an array object the size of the array shall be specifi ed explicitly</text:p>
+          </table:table-cell>
+        </table:table-row>
+        <table:table-row>
+          <table:table-cell table:style-name="Table3.A2" office:value-type="string">
+            <text:p text:style-name="P97">Rule 10.1</text:p>
+          </table:table-cell>
+          <table:table-cell table:style-name="Table3.A2" office:value-type="string">
+            <text:p text:style-name="P85">Required</text:p>
+          </table:table-cell>
+          <table:table-cell table:style-name="Table3.C2" office:value-type="string">
+            <text:p text:style-name="P97">Operands shall not be of an inappropriate essential type</text:p>
+          </table:table-cell>
+        </table:table-row>
+        <table:table-row>
+          <table:table-cell table:style-name="Table3.A2" office:value-type="string">
+            <text:p text:style-name="P97">Rule 10.2</text:p>
+          </table:table-cell>
+          <table:table-cell table:style-name="Table3.A2" office:value-type="string">
+            <text:p text:style-name="P85">Required</text:p>
+          </table:table-cell>
+          <table:table-cell table:style-name="Table3.C2" office:value-type="string">
+            <text:p text:style-name="P97">Expressions of essentially character type shall not be used</text:p>
+            <text:p text:style-name="P97">inappropriately in addition and subtraction operations</text:p>
+          </table:table-cell>
+        </table:table-row>
+        <table:table-row>
+          <table:table-cell table:style-name="Table3.A2" office:value-type="string">
+            <text:p text:style-name="P99">Rule 10.3</text:p>
+          </table:table-cell>
+          <table:table-cell table:style-name="Table3.A2" office:value-type="string">
+            <text:p text:style-name="P86">Required</text:p>
+          </table:table-cell>
+          <table:table-cell table:style-name="Table3.C2" office:value-type="string">
+            <text:p text:style-name="P98">The value of an expression shall not be assigned to an object with a narrower essential type or of a diff erent essential type category</text:p>
+          </table:table-cell>
+        </table:table-row>
+        <table:table-row>
+          <table:table-cell table:style-name="Table3.A2" office:value-type="string">
+            <text:p text:style-name="P100">
+              Rule 10.
+              <text:span text:style-name="T49">4</text:span>
+            </text:p>
+          </table:table-cell>
+          <table:table-cell table:style-name="Table3.A2" office:value-type="string">
+            <text:p text:style-name="P87">Required</text:p>
+          </table:table-cell>
+          <table:table-cell table:style-name="Table3.C2" office:value-type="string">
+            <text:p text:style-name="P104">Both operands of a n operator in which the usual arithmetic conversions are performed s hall have the same essential type category</text:p>
+          </table:table-cell>
+        </table:table-row>
+        <table:table-row>
+          <table:table-cell table:style-name="Table3.A2" office:value-type="string">
+            <text:p text:style-name="P100">
+              Rule 10.
+              <text:span text:style-name="T50">5</text:span>
+            </text:p>
+          </table:table-cell>
+          <table:table-cell table:style-name="Table3.A2" office:value-type="string">
+            <text:p text:style-name="P106">Advisory</text:p>
+          </table:table-cell>
+          <table:table-cell table:style-name="Table3.C2" office:value-type="string">
+            <text:p text:style-name="P105">The value of an expression should not be cast to an inappropriate</text:p>
+            <text:p text:style-name="P105">essential type</text:p>
+          </table:table-cell>
+        </table:table-row>
+        <table:table-row>
+          <table:table-cell table:style-name="Table3.A2" office:value-type="string">
+            <text:p text:style-name="P101">
+              Rule 10.
+              <text:span text:style-name="T51">6</text:span>
+            </text:p>
+          </table:table-cell>
+          <table:table-cell table:style-name="Table3.A2" office:value-type="string">
+            <text:p text:style-name="P87">Required</text:p>
+          </table:table-cell>
+          <table:table-cell table:style-name="Table3.C2" office:value-type="string">
+            <text:p text:style-name="P107">The value of a composite expression shall not be assigned to an object with wider essential type</text:p>
+          </table:table-cell>
+        </table:table-row>
+        <table:table-row>
+          <table:table-cell table:style-name="Table3.A2" office:value-type="string">
+            <text:p text:style-name="P102">
+              Rule 10.
+              <text:span text:style-name="T52">7</text:span>
+            </text:p>
+          </table:table-cell>
+          <table:table-cell table:style-name="Table3.A2" office:value-type="string">
+            <text:p text:style-name="P88">Required</text:p>
+          </table:table-cell>
+          <table:table-cell table:style-name="Table3.C2" office:value-type="string">
+            <text:p text:style-name="P108">If a composite expression is used as one operand of an operator in which the u sual arithmetic conversions are performed then the other operand shall not have wider essential type</text:p>
+          </table:table-cell>
+        </table:table-row>
+        <table:table-row>
+          <table:table-cell table:style-name="Table3.A2" office:value-type="string">
+            <text:p text:style-name="P103">
+              Rule 10.
+              <text:span text:style-name="T53">8</text:span>
+            </text:p>
+          </table:table-cell>
+          <table:table-cell table:style-name="Table3.A2" office:value-type="string">
+            <text:p text:style-name="P89">Required</text:p>
+          </table:table-cell>
+          <table:table-cell table:style-name="Table3.C2" office:value-type="string">
+            <text:p text:style-name="P109">The value of a composite expression shal l not be cast to a different essential type category or a wider essential type</text:p>
+          </table:table-cell>
+        </table:table-row>
+        <table:table-row>
+          <table:table-cell table:style-name="Table3.A2" office:value-type="string">
+            <text:p text:style-name="Table_20_Contents"/>
+          </table:table-cell>
+          <table:table-cell table:style-name="Table3.A2" office:value-type="string">
+            <text:p text:style-name="Table_20_Contents"/>
+          </table:table-cell>
+          <table:table-cell table:style-name="Table3.C2" office:value-type="string">
+            <text:p text:style-name="Table_20_Contents"/>
+          </table:table-cell>
+        </table:table-row>
+        <table:table-row>
+          <table:table-cell table:style-name="Table3.A2" office:value-type="string">
+            <text:p text:style-name="Table_20_Contents"/>
+          </table:table-cell>
+          <table:table-cell table:style-name="Table3.A2" office:value-type="string">
+            <text:p text:style-name="Table_20_Contents"/>
+          </table:table-cell>
+          <table:table-cell table:style-name="Table3.C2" office:value-type="string">
+            <text:p text:style-name="Table_20_Contents"/>
+          </table:table-cell>
+        </table:table-row>
+        <table:table-row>
+          <table:table-cell table:style-name="Table3.A2" office:value-type="string">
+            <text:p text:style-name="Table_20_Contents"/>
+          </table:table-cell>
+          <table:table-cell table:style-name="Table3.A2" office:value-type="string">
+            <text:p text:style-name="Table_20_Contents"/>
+          </table:table-cell>
+          <table:table-cell table:style-name="Table3.C2" office:value-type="string">
+            <text:p text:style-name="Table_20_Contents"/>
+          </table:table-cell>
+        </table:table-row>
+        <table:table-row>
+          <table:table-cell table:style-name="Table3.A2" office:value-type="string">
+            <text:p text:style-name="Table_20_Contents"/>
+          </table:table-cell>
+          <table:table-cell table:style-name="Table3.A2" office:value-type="string">
+            <text:p text:style-name="Table_20_Contents"/>
+          </table:table-cell>
+          <table:table-cell table:style-name="Table3.C2" office:value-type="string">
+            <text:p text:style-name="Table_20_Contents"/>
+          </table:table-cell>
+        </table:table-row>
+      </table:table>
+      <table:table table:name="Table4" table:style-name="Table4">
+        <table:table-column table:style-name="Table4.A"/>
+        <table:table-column table:style-name="Table4.B"/>
+        <table:table-column table:style-name="Table4.C"/>
+        <table:table-row>
+          <table:table-cell table:style-name="Table4.A1" office:value-type="string">
+            <text:p text:style-name="Table_20_Contents"/>
+          </table:table-cell>
+          <table:table-cell table:style-name="Table4.A1" office:value-type="string">
+            <text:p text:style-name="Table_20_Contents"/>
+          </table:table-cell>
+          <table:table-cell table:style-name="Table4.C1" office:value-type="string">
+            <text:p text:style-name="Table_20_Contents"/>
+          </table:table-cell>
+        </table:table-row>
+        <table:table-row>
+          <table:table-cell table:style-name="Table4.A2" office:value-type="string">
+            <text:p text:style-name="Table_20_Contents"/>
+          </table:table-cell>
+          <table:table-cell table:style-name="Table4.A2" office:value-type="string">
+            <text:p text:style-name="Table_20_Contents"/>
+          </table:table-cell>
+          <table:table-cell table:style-name="Table4.C2" office:value-type="string">
+            <text:p text:style-name="Table_20_Contents"/>
+          </table:table-cell>
+        </table:table-row>
+        <table:table-row>
+          <table:table-cell table:style-name="Table4.A2" office:value-type="string">
+            <text:p text:style-name="Table_20_Contents"/>
+          </table:table-cell>
+          <table:table-cell table:style-name="Table4.A2" office:value-type="string">
+            <text:p text:style-name="Table_20_Contents"/>
+          </table:table-cell>
+          <table:table-cell table:style-name="Table4.C2" office:value-type="string">
+            <text:p text:style-name="Table_20_Contents"/>
+          </table:table-cell>
+        </table:table-row>
+        <table:table-row>
+          <table:table-cell table:style-name="Table4.A2" office:value-type="string">
+            <text:p text:style-name="Table_20_Contents"/>
+          </table:table-cell>
+          <table:table-cell table:style-name="Table4.A2" office:value-type="string">
+            <text:p text:style-name="Table_20_Contents"/>
+          </table:table-cell>
+          <table:table-cell table:style-name="Table4.C2" office:value-type="string">
+            <text:p text:style-name="Table_20_Contents"/>
+          </table:table-cell>
+        </table:table-row>
+        <table:table-row>
+          <table:table-cell table:style-name="Table4.A2" office:value-type="string">
+            <text:p text:style-name="Table_20_Contents"/>
+          </table:table-cell>
+          <table:table-cell table:style-name="Table4.A2" office:value-type="string">
+            <text:p text:style-name="Table_20_Contents"/>
+          </table:table-cell>
+          <table:table-cell table:style-name="Table4.C2" office:value-type="string">
+            <text:p text:style-name="Table_20_Contents"/>
+          </table:table-cell>
+        </table:table-row>
+        <table:table-row>
+          <table:table-cell table:style-name="Table4.A2" office:value-type="string">
+            <text:p text:style-name="Table_20_Contents"/>
+          </table:table-cell>
+          <table:table-cell table:style-name="Table4.A2" office:value-type="string">
+            <text:p text:style-name="Table_20_Contents"/>
+          </table:table-cell>
+          <table:table-cell table:style-name="Table4.C2" office:value-type="string">
+            <text:p text:style-name="Table_20_Contents"/>
+          </table:table-cell>
+        </table:table-row>
+        <table:table-row>
+          <table:table-cell table:style-name="Table4.A2" office:value-type="string">
+            <text:p text:style-name="Table_20_Contents"/>
+          </table:table-cell>
+          <table:table-cell table:style-name="Table4.A2" office:value-type="string">
+            <text:p text:style-name="Table_20_Contents"/>
+          </table:table-cell>
+          <table:table-cell table:style-name="Table4.C2" office:value-type="string">
+            <text:p text:style-name="Table_20_Contents"/>
+          </table:table-cell>
+        </table:table-row>
+        <table:table-row>
+          <table:table-cell table:style-name="Table4.A2" office:value-type="string">
+            <text:p text:style-name="Table_20_Contents"/>
+          </table:table-cell>
+          <table:table-cell table:style-name="Table4.A2" office:value-type="string">
+            <text:p text:style-name="Table_20_Contents"/>
+          </table:table-cell>
+          <table:table-cell table:style-name="Table4.C2" office:value-type="string">
+            <text:p text:style-name="Table_20_Contents"/>
+          </table:table-cell>
+        </table:table-row>
+        <table:table-row>
+          <table:table-cell table:style-name="Table4.A2" office:value-type="string">
+            <text:p text:style-name="Table_20_Contents"/>
+          </table:table-cell>
+          <table:table-cell table:style-name="Table4.A2" office:value-type="string">
+            <text:p text:style-name="Table_20_Contents"/>
+          </table:table-cell>
+          <table:table-cell table:style-name="Table4.C2" office:value-type="string">
+            <text:p text:style-name="Table_20_Contents"/>
+          </table:table-cell>
+        </table:table-row>
+        <table:table-row>
+          <table:table-cell table:style-name="Table4.A2" office:value-type="string">
+            <text:p text:style-name="Table_20_Contents"/>
+          </table:table-cell>
+          <table:table-cell table:style-name="Table4.A2" office:value-type="string">
+            <text:p text:style-name="Table_20_Contents"/>
+          </table:table-cell>
+          <table:table-cell table:style-name="Table4.C2" office:value-type="string">
+            <text:p text:style-name="Table_20_Contents"/>
+          </table:table-cell>
+        </table:table-row>
+        <table:table-row>
+          <table:table-cell table:style-name="Table4.A2" office:value-type="string">
+            <text:p text:style-name="Table_20_Contents"/>
+          </table:table-cell>
+          <table:table-cell table:style-name="Table4.A2" office:value-type="string">
+            <text:p text:style-name="Table_20_Contents"/>
+          </table:table-cell>
+          <table:table-cell table:style-name="Table4.C2" office:value-type="string">
+            <text:p text:style-name="Table_20_Contents"/>
+          </table:table-cell>
+        </table:table-row>
+        <table:table-row>
+          <table:table-cell table:style-name="Table4.A2" office:value-type="string">
+            <text:p text:style-name="Table_20_Contents"/>
+          </table:table-cell>
+          <table:table-cell table:style-name="Table4.A2" office:value-type="string">
+            <text:p text:style-name="Table_20_Contents"/>
+          </table:table-cell>
+          <table:table-cell table:style-name="Table4.C2" office:value-type="string">
+            <text:p text:style-name="Table_20_Contents"/>
+          </table:table-cell>
+        </table:table-row>
+        <table:table-row>
+          <table:table-cell table:style-name="Table4.A2" office:value-type="string">
+            <text:p text:style-name="Table_20_Contents"/>
+          </table:table-cell>
+          <table:table-cell table:style-name="Table4.A2" office:value-type="string">
+            <text:p text:style-name="Table_20_Contents"/>
+          </table:table-cell>
+          <table:table-cell table:style-name="Table4.C2" office:value-type="string">
+            <text:p text:style-name="Table_20_Contents"/>
+          </table:table-cell>
+        </table:table-row>
+        <table:table-row>
+          <table:table-cell table:style-name="Table4.A2" office:value-type="string">
+            <text:p text:style-name="Table_20_Contents"/>
+          </table:table-cell>
+          <table:table-cell table:style-name="Table4.A2" office:value-type="string">
+            <text:p text:style-name="Table_20_Contents"/>
+          </table:table-cell>
+          <table:table-cell table:style-name="Table4.C2" office:value-type="string">
+            <text:p text:style-name="Table_20_Contents"/>
+          </table:table-cell>
+        </table:table-row>
+        <table:table-row>
+          <table:table-cell table:style-name="Table4.A2" office:value-type="string">
+            <text:p text:style-name="Table_20_Contents"/>
+          </table:table-cell>
+          <table:table-cell table:style-name="Table4.A2" office:value-type="string">
+            <text:p text:style-name="Table_20_Contents"/>
+          </table:table-cell>
+          <table:table-cell table:style-name="Table4.C2" office:value-type="string">
+            <text:p text:style-name="Table_20_Contents"/>
+          </table:table-cell>
+        </table:table-row>
+      </table:table>
+      <text:p text:style-name="P22"/>
+      <text:p text:style-name="P8">
+        <text:soft-page-break/>
+      </text:p>
       <text:p text:style-name="P8"/>
       <text:p text:style-name="P8"/>
-      <text:p text:style-name="P10">
-        <text:soft-page-break/>
+      <text:p text:style-name="P8"/>
+      <text:p text:style-name="P8"/>
+      <text:p text:style-name="P8"/>
+      <text:p text:style-name="P8"/>
+      <text:p text:style-name="P15">
         E
-        <text:span text:style-name="T22">xample Set for above Misra rules:</text:span>
-      </text:p>
-      <text:p text:style-name="P17"/>
-      <text:p text:style-name="P72">
+        <text:span text:style-name="T30">xample Set for above Misra rules:</text:span>
+      </text:p>
+      <text:p text:style-name="P23"/>
+      <text:p text:style-name="P16">
         <text:reference-mark-start text:name="ref8.1"/>
         Rule 8.1:
         <text:reference-mark-end text:name="ref8.1"/>
       </text:p>
-      <text:p text:style-name="P72"/>
-      <text:p text:style-name="P17">
-        <text:span text:style-name="T17">
+      <text:p text:style-name="P16"/>
+      <text:p text:style-name="P23">
+        <text:span text:style-name="T16">
           <text:tab/>
         </text:span>
         <text:span text:style-name="T4">
@@ -819,17 +1419,17 @@
           // wrong
         </text:span>
       </text:p>
-      <text:p text:style-name="P27">
+      <text:p text:style-name="P33">
         <text:s text:c="12"/>
         const x; // wrong
       </text:p>
-      <text:p text:style-name="P27">
+      <text:p text:style-name="P33">
         <text:s text:c="4"/>
         Fixture
       </text:p>
-      <text:p text:style-name="P26">
+      <text:p text:style-name="P32">
         <text:tab/>
-        <text:span text:style-name="T29">
+        <text:span text:style-name="T37">
           extern int32_t 
           <text:s/>
           x; 
@@ -837,7 +1437,7 @@
           //datatype of the variable should be mentioned
         </text:span>
       </text:p>
-      <text:p text:style-name="P38">
+      <text:p text:style-name="P47">
         <text:span text:style-name="T4">
           <text:tab/>
         </text:span>
@@ -847,26 +1447,26 @@
           //datatype of the constanst variable should be mentioned
         </text:span>
       </text:p>
-      <text:p text:style-name="P27"/>
-      <text:p text:style-name="P31">
+      <text:p text:style-name="P33"/>
+      <text:p text:style-name="P37">
         <text:reference-mark-start text:name="ref8.2"/>
         Rule 8.2:
         <text:reference-mark-end text:name="ref8.2"/>
       </text:p>
-      <text:p text:style-name="P28">
+      <text:p text:style-name="P34">
         <text:tab/>
         extern void func1 ( int16_t ); 
         <text:s text:c="3"/>
         // wrong parameter name is not mentioned
       </text:p>
-      <text:p text:style-name="P28">
+      <text:p text:style-name="P34">
         <text:tab/>
         static int16_t func2 ( ); 
         <text:s/>
         // wrong for null parameters atleast void should be mentioned
       </text:p>
-      <text:p text:style-name="P28">Fixture</text:p>
-      <text:p text:style-name="P39">
+      <text:p text:style-name="P34">Fixture</text:p>
+      <text:p text:style-name="P48">
         <text:span text:style-name="T8">
           <text:tab/>
           extern int16_t func1 ( int16_t n ); 
@@ -875,7 +1475,7 @@
         </text:span>
         <text:span text:style-name="T10">Function parameter name is mentioned as n</text:span>
       </text:p>
-      <text:p text:style-name="P40">
+      <text:p text:style-name="P49">
         <text:span text:style-name="T8">
           <text:tab/>
           static int16_t func2 ( void ); 
@@ -884,77 +1484,78 @@
         </text:span>
         <text:span text:style-name="T10">For null parameters it is passed with void</text:span>
       </text:p>
-      <text:p text:style-name="P29"/>
-      <text:p text:style-name="P41">
+      <text:p text:style-name="P35"/>
+      <text:p text:style-name="P50">
         <text:reference-mark-start text:name="ref8.4"/>
         <text:span text:style-name="T8">Rule 8.</text:span>
-        <text:span text:style-name="T15">4</text:span>
+        <text:span text:style-name="T14">4</text:span>
         <text:span text:style-name="T8">:</text:span>
         <text:reference-mark-end text:name="ref8.4"/>
       </text:p>
-      <text:p text:style-name="P42">
+      <text:p text:style-name="P51">
         <text:span text:style-name="T8">
           <text:tab/>
         </text:span>
-        <text:span text:style-name="T18">
+        <text:span text:style-name="T20">
           extern uint16_t speed = 6000u; 
           <text:s/>
           // Wrong no declaration is specified before this definition
         </text:span>
       </text:p>
-      <text:p text:style-name="P33">Fixture</text:p>
-      <text:p text:style-name="P43">
-        <text:span text:style-name="T19">
+      <text:p text:style-name="P41">Fixture</text:p>
+      <text:p text:style-name="P52">
+        <text:span text:style-name="T21">
           <text:tab/>
         </text:span>
-        <text:span text:style-name="T20">extern int16_t </text:span>
-        <text:span text:style-name="T18">speed</text:span>
-        <text:span text:style-name="T20">
+        <text:span text:style-name="T22">extern int16_t </text:span>
+        <text:span text:style-name="T20">speed</text:span>
+        <text:span text:style-name="T22">
           ; 
           <text:s text:c="2"/>
           // 
         </text:span>
-        <text:span text:style-name="T21">declaration</text:span>
-      </text:p>
-      <text:p text:style-name="P43">
-        <text:span text:style-name="T20">
+        <text:span text:style-name="T23">declaration</text:span>
+      </text:p>
+      <text:p text:style-name="P52">
+        <text:span text:style-name="T22">
           <text:tab/>
           int16_t 
         </text:span>
-        <text:span text:style-name="T18">speed</text:span>
-        <text:span text:style-name="T20"> = 0;</text:span>
-        <text:span text:style-name="T18">
+        <text:span text:style-name="T20">speed</text:span>
+        <text:span text:style-name="T22"> = 0;</text:span>
+        <text:span text:style-name="T20">
           <text:s/>
           // 
         </text:span>
-        <text:span text:style-name="T21">And this is definition after it is decelared</text:span>
-      </text:p>
-      <text:p text:style-name="P44">
+        <text:span text:style-name="T23">And this is definition after it is decelared</text:span>
+      </text:p>
+      <text:p text:style-name="P53">
         <text:reference-mark-start text:name="ref8.5"/>
         <text:span text:style-name="T8">Rule 8.</text:span>
-        <text:span text:style-name="T16">5</text:span>
+        <text:span text:style-name="T15">5</text:span>
         <text:span text:style-name="T8">:</text:span>
         <text:reference-mark-end text:name="ref8.5"/>
       </text:p>
-      <text:p text:style-name="P34">
+      <text:p text:style-name="P42">
         <text:tab/>
         /* 
-        <text:span text:style-name="T34">featureX.h */ </text:span>
-      </text:p>
-      <text:p text:style-name="P37">
+        <text:span text:style-name="T39">featureX.h */ </text:span>
+      </text:p>
+      <text:p text:style-name="P45">
         <text:tab/>
         extern int16_t a; 
         <text:s text:c="3"/>
         //Declare a
       </text:p>
-      <text:p text:style-name="P34">
+      <text:p text:style-name="P42">
+        <text:soft-page-break/>
         <text:tab/>
         /*
-        <text:span text:style-name="T35">featureY.h */</text:span>
-      </text:p>
-      <text:p text:style-name="P35">
+        <text:span text:style-name="T40">featureY.h */</text:span>
+      </text:p>
+      <text:p text:style-name="P43">
         <text:tab/>
-        <text:span text:style-name="T34">
+        <text:span text:style-name="T39">
           extern int16_t a; 
           <text:s/>
           //wrong a is already decelaerd in 
@@ -967,34 +1568,278 @@
           in one file
         </text:span>
       </text:p>
-      <text:p text:style-name="P35"/>
-      <text:p text:style-name="P32">
-        <text:soft-page-break/>
+      <text:p text:style-name="P43"/>
+      <text:p text:style-name="P38">
         <text:reference-mark-start text:name="ref8.6"/>
         Rule 8.6:
         <text:reference-mark-end text:name="ref8.6"/>
       </text:p>
-      <text:p text:style-name="P36">/* file1.c */</text:p>
-      <text:p text:style-name="P36">int16_t i = 10;</text:p>
-      <text:p text:style-name="P36">/* file2.c */</text:p>
-      <text:p text:style-name="P36">
+      <text:p text:style-name="P44">/* file1.c */</text:p>
+      <text:p text:style-name="P44">int16_t i = 10;</text:p>
+      <text:p text:style-name="P44">/* file2.c */</text:p>
+      <text:p text:style-name="P44">
         int16_t i = 20; 
         <text:s text:c="6"/>
         /* 
-        <text:span text:style-name="T36">wrong</text:span>
+        <text:span text:style-name="T41">wrong</text:span>
         - two definitions of i*/
       </text:p>
-      <text:p text:style-name="P11">
-        <text:span text:style-name="T4">E</text:span>
-        <text:span text:style-name="T5">xample for Rule </text:span>
+      <text:p text:style-name="P44"/>
+      <text:p text:style-name="P39">
+        <text:reference-mark-start text:name="ref8.8"/>
+        Rule 8.8:
+        <text:reference-mark-end text:name="ref8.8"/>
+      </text:p>
+      <text:p text:style-name="P46">
+        <text:tab/>
+        static int32_t x = 0; // Defined for the file scope
+      </text:p>
+      <text:p text:style-name="P46">
+        <text:tab/>
+        extern int32_t x; 
+        <text:s/>
+        //wrong - trying to make the 
+        <text:span text:style-name="T42">same </text:span>
+        variable for Global scope
+      </text:p>
+      <text:p text:style-name="P40">
+        <text:reference-mark-start text:name="ref8.10"/>
+        Rule 8.10:
+        <text:reference-mark-end text:name="ref8.10"/>
+      </text:p>
+      <text:p text:style-name="P54">
+        <text:span text:style-name="T17">
+          <text:tab/>
+        </text:span>
+        <text:span text:style-name="Source_20_Text">
+          inline int fun() 
+          <text:s text:c="2"/>
+          // 
+        </text:span>
+        <text:span text:style-name="Source_20_Text">
+          <text:span text:style-name="T43">Wrong</text:span>
+        </text:span>
+      </text:p>
+      <text:p text:style-name="Preformatted_20_Text">
+        <text:span text:style-name="Source_20_Text">
+          <text:tab/>
+          {
+        </text:span>
+      </text:p>
+      <text:p text:style-name="Preformatted_20_Text">
+        <text:span text:style-name="Source_20_Text">
+          <text:s text:c="4"/>
+          <text:tab/>
+          <text:tab/>
+          return 3;
+        </text:span>
+      </text:p>
+      <text:p text:style-name="P28">
+        <text:span text:style-name="Source_20_Text">
+          <text:tab/>
+          }
+        </text:span>
+      </text:p>
+      <text:p text:style-name="P55">
+        <text:span text:style-name="Source_20_Text">
+          <text:span text:style-name="T44">Fixture</text:span>
+        </text:span>
+      </text:p>
+      <text:p text:style-name="P55">
+        <text:span text:style-name="Source_20_Text">
+          <text:tab/>
+          static inline int fun() 
+          <text:s/>
+          //
+        </text:span>
+        <text:span text:style-name="Source_20_Text">
+          <text:span text:style-name="T45">Right way to decelare the inline fucntion</text:span>
+        </text:span>
+      </text:p>
+      <text:p text:style-name="Preformatted_20_Text">
+        <text:span text:style-name="Source_20_Text">
+          <text:tab/>
+          {
+        </text:span>
+      </text:p>
+      <text:p text:style-name="Preformatted_20_Text">
+        <text:span text:style-name="Source_20_Text">
+          <text:s text:c="4"/>
+          <text:tab/>
+          return 3;
+        </text:span>
+      </text:p>
+      <text:p text:style-name="P28">
+        <text:span text:style-name="Source_20_Text">
+          <text:tab/>
+          }
+        </text:span>
+      </text:p>
+      <text:p text:style-name="P56">
+        <text:reference-mark-start text:name="ref8.11"/>
+        <text:span text:style-name="Source_20_Text">
+          <text:span text:style-name="T18">Rule 8.11:</text:span>
+        </text:span>
+        <text:reference-mark-end text:name="ref8.11"/>
+      </text:p>
+      <text:p text:style-name="P56">
+        <text:span text:style-name="Source_20_Text">
+          <text:tab/>
+        </text:span>
+        <text:span text:style-name="Source_20_Text">
+          <text:span text:style-name="T46">
+            extern int32_t array2[ ]; 
+            <text:s/>
+            //Wrong - array size should be mentioned
+          </text:span>
+        </text:span>
+      </text:p>
+      <text:p text:style-name="P56">
+        <text:span text:style-name="Source_20_Text">
+          <text:span text:style-name="T46">Fixture</text:span>
+        </text:span>
+      </text:p>
+      <text:p text:style-name="P56">
+        <text:span text:style-name="Source_20_Text">
+          <text:span text:style-name="T46">
+            <text:tab/>
+            extern int32_t array1[ 10 ]; 
+            <text:s/>
+            // Correct
+          </text:span>
+        </text:span>
+      </text:p>
+      <text:p text:style-name="P57">
+        <text:reference-mark-start text:name="ref8.12"/>
+        <text:span text:style-name="Source_20_Text">
+          <text:span text:style-name="T19">Rule 8.12:</text:span>
+        </text:span>
+        <text:reference-mark-end text:name="ref8.12"/>
+      </text:p>
+      <text:p text:style-name="P57">
+        <text:span text:style-name="Source_20_Text">
+          <text:span text:style-name="T19">
+            <text:tab/>
+          </text:span>
+        </text:span>
+        <text:span text:style-name="Source_20_Text">
+          <text:span text:style-name="T24">enum colour { red = 3, blue, green, yellow = 5 }; // Wrong - yellow replicates implicit green</text:span>
+        </text:span>
+      </text:p>
+      <text:p text:style-name="P58">
+        <text:span text:style-name="Source_20_Text">
+          <text:span text:style-name="T25">Fixture</text:span>
+        </text:span>
+      </text:p>
+      <text:p text:style-name="P57">
+        <text:soft-page-break/>
+        <text:span text:style-name="Source_20_Text">
+          <text:span text:style-name="T19">
+            <text:tab/>
+          </text:span>
+        </text:span>
+        <text:span text:style-name="Source_20_Text">
+          <text:span text:style-name="T24">
+            enum colour { red = 3, blue, green = 5, yellow = 5 }; 
+            <text:s/>
+            // Correct 
+          </text:span>
+        </text:span>
+      </text:p>
+      <text:p text:style-name="P57">
+        <text:span text:style-name="Source_20_Text">
+          <text:span text:style-name="T24"/>
+        </text:span>
+      </text:p>
+      <text:p text:style-name="P57">
+        <text:span text:style-name="Source_20_Text">
+          <text:span text:style-name="T24"/>
+        </text:span>
+      </text:p>
+      <text:p text:style-name="P59">
+        <text:reference-mark-start text:name="ref8.14"/>
+        <text:span text:style-name="Source_20_Text">
+          <text:span text:style-name="T26">Rule 8.14:</text:span>
+        </text:span>
+        <text:reference-mark-end text:name="ref8.14"/>
+      </text:p>
+      <text:p text:style-name="P60">
+        <text:span text:style-name="Source_20_Text">
+          <text:span text:style-name="T27">
+            void user_copy ( void * restrict p, void * restrict q, size_t n ) 
+            <text:s text:c="2"/>
+            // Wrong
+          </text:span>
+        </text:span>
+      </text:p>
+      <text:p text:style-name="P60">
+        <text:span text:style-name="Source_20_Text">
+          <text:span text:style-name="T27">{</text:span>
+        </text:span>
+      </text:p>
+      <text:p text:style-name="P60">
+        <text:span text:style-name="Source_20_Text">
+          <text:span text:style-name="T27">}</text:span>
+        </text:span>
+      </text:p>
+      <text:p text:style-name="P61">
+        <text:span text:style-name="Source_20_Text">
+          <text:span text:style-name="T28">Fixture</text:span>
+        </text:span>
+      </text:p>
+      <text:p text:style-name="P61">
+        <text:span text:style-name="Source_20_Text">
+          <text:span text:style-name="T28">
+            <text:tab/>
+            void f ( void )
+          </text:span>
+        </text:span>
+      </text:p>
+      <text:p text:style-name="P61">
+        <text:span text:style-name="Source_20_Text">
+          <text:span text:style-name="T28">
+            <text:tab/>
+            {
+          </text:span>
+        </text:span>
+      </text:p>
+      <text:p text:style-name="P62">
+        <text:span text:style-name="Source_20_Text">
+          <text:span text:style-name="T28">
+            <text:tab/>
+            <text:s text:c="4"/>
+            memcpy ( p, q, n ); 
+            <text:s/>
+            //
+          </text:span>
+        </text:span>
+        <text:span text:style-name="Source_20_Text">
+          <text:span text:style-name="T29">memcpy has restrict-qualified parameters</text:span>
+        </text:span>
+      </text:p>
+      <text:p text:style-name="P61">
+        <text:span text:style-name="Source_20_Text">
+          <text:span text:style-name="T28">
+            <text:tab/>
+            }
+          </text:span>
+        </text:span>
+      </text:p>
+      <text:p text:style-name="P17">
+        <text:reference-mark-start text:name="ref9.1"/>
+        <text:span text:style-name="T5">Rule </text:span>
         <text:span text:style-name="T7">9.1</text:span>
         <text:span text:style-name="T5">:</text:span>
+        <text:reference-mark-end text:name="ref9.1"/>
       </text:p>
       <text:p text:style-name="P4"/>
-      <text:p text:style-name="P46">void function(int flag, int b) {</text:p>
+      <text:p text:style-name="P64">void function(int flag, int b) {</text:p>
       <text:p text:style-name="Preformatted_20_Text">
         <text:s text:c="2"/>
-        int a;
+        int a; 
+        <text:s text:c="2"/>
+        //
+        <text:span text:style-name="T54">auto variable</text:span>
       </text:p>
       <text:p text:style-name="Preformatted_20_Text">
         <text:s text:c="2"/>
@@ -1013,46 +1858,46 @@
         return a; 
         <text:s text:c="2"/>
         // 
-        <text:span text:style-name="T24">wrong a is not intiliazed in all paths</text:span>
-      </text:p>
-      <text:p text:style-name="P22">}</text:p>
-      <text:p text:style-name="P30">Fixture</text:p>
-      <text:p text:style-name="P23">
-        <text:span text:style-name="T26">
+        <text:span text:style-name="T32">wrong a is not intiliazed in all paths</text:span>
+      </text:p>
+      <text:p text:style-name="P28">}</text:p>
+      <text:p text:style-name="P36">Fixture</text:p>
+      <text:p text:style-name="P29">
+        <text:span text:style-name="T34">
           <text:s text:c="4"/>
         </text:span>
-        <text:span text:style-name="T27">void function(int flag, int b) {</text:span>
-      </text:p>
-      <text:p text:style-name="P24">
-        <text:span text:style-name="T25">
+        <text:span text:style-name="T35">void function(int flag, int b) {</text:span>
+      </text:p>
+      <text:p text:style-name="P30">
+        <text:span text:style-name="T33">
           <text:s text:c="2"/>
           <text:tab/>
           int a = 0; // 
         </text:span>
-        <text:span text:style-name="T28">a is initiliazed</text:span>
-      </text:p>
-      <text:p text:style-name="P25">
+        <text:span text:style-name="T36">a is initiliazed</text:span>
+      </text:p>
+      <text:p text:style-name="P31">
         <text:s text:c="6"/>
         if (flag) {
       </text:p>
-      <text:p text:style-name="P25">
+      <text:p text:style-name="P31">
         <text:s text:c="4"/>
         <text:tab/>
         <text:tab/>
         a = b;
       </text:p>
-      <text:p text:style-name="P25">
+      <text:p text:style-name="P31">
         <text:s text:c="4"/>
         <text:tab/>
         <text:tab/>
         }
       </text:p>
-      <text:p text:style-name="P25">
+      <text:p text:style-name="P31">
         <text:s/>
         return a;
       </text:p>
-      <text:p text:style-name="P25">}</text:p>
-      <text:p text:style-name="P12">
+      <text:p text:style-name="P31">}</text:p>
+      <text:p text:style-name="P18">
         <text:span text:style-name="T4">E</text:span>
         <text:span text:style-name="T5">xample for Rule 13.5:</text:span>
       </text:p>
@@ -1065,7 +1910,9 @@
         <text:tab/>
         {
       </text:p>
-      <text:p text:style-name="P5"/>
+      <text:p text:style-name="P5">
+        <text:soft-page-break/>
+      </text:p>
       <text:p text:style-name="P5">
         <text:tab/>
         if ( ishigh &amp;&amp; ( a == f ( x ) ) ) 
@@ -1081,7 +1928,7 @@
         }
       </text:p>
       <text:p text:style-name="P5"/>
-      <text:p text:style-name="P14">
+      <text:p text:style-name="P20">
         <text:span text:style-name="T3">
           <text:tab/>
           if ( ishigh 
@@ -1104,41 +1951,40 @@
       <text:p text:style-name="P5">
         <text:tab/>
       </text:p>
-      <text:p text:style-name="P45">
+      <text:p text:style-name="P63">
         <text:tab/>
         }
       </text:p>
-      <text:p text:style-name="P45"/>
-      <text:p text:style-name="P45"/>
-      <text:p text:style-name="P9">
-        <text:soft-page-break/>
+      <text:p text:style-name="P63"/>
+      <text:p text:style-name="P63"/>
+      <text:p text:style-name="P14">
         E
-        <text:span text:style-name="T22">xample for Rule 13.6:</text:span>
+        <text:span text:style-name="T30">xample for Rule 13.6:</text:span>
       </text:p>
       <text:p text:style-name="P3"/>
-      <text:p text:style-name="P15">
+      <text:p text:style-name="P21">
         <text:span text:style-name="T4">
           <text:tab/>
         </text:span>
         j = sizeof( i = 1234 ); 
         <text:s text:c="4"/>
         // 
-        <text:span text:style-name="T23">wrong</text:span>
-      </text:p>
-      <text:p text:style-name="P15">
+        <text:span text:style-name="T31">wrong</text:span>
+      </text:p>
+      <text:p text:style-name="P21">
         <text:s text:c="4"/>
-        <text:span text:style-name="T23">Fixture</text:span>
-      </text:p>
-      <text:p text:style-name="P15">
+        <text:span text:style-name="T31">Fixture</text:span>
+      </text:p>
+      <text:p text:style-name="P21">
         <text:s text:c="11"/>
         i = 1234;
       </text:p>
-      <text:p text:style-name="P22">
+      <text:p text:style-name="P28">
         <text:s text:c="5"/>
         j = sizeof( i );
       </text:p>
-      <text:p text:style-name="P15"/>
-      <text:p text:style-name="P15"/>
+      <text:p text:style-name="P21"/>
+      <text:p text:style-name="P21"/>
       <text:p text:style-name="P3"/>
       <text:p text:style-name="P2"/>
       <text:p text:style-name="P2"/>
@@ -1151,11 +1997,11 @@
 <office:document-meta xmlns:office="urn:oasis:names:tc:opendocument:xmlns:office:1.0" xmlns:xlink="http://www.w3.org/1999/xlink" xmlns:dc="http://purl.org/dc/elements/1.1/" xmlns:meta="urn:oasis:names:tc:opendocument:xmlns:meta:1.0" xmlns:ooo="http://openoffice.org/2004/office" xmlns:grddl="http://www.w3.org/2003/g/data-view#" office:version="1.2">
   <office:meta>
     <meta:creation-date>2020-08-26T16:04:34.035380228</meta:creation-date>
-    <dc:date>2020-08-31T11:14:24.785604976</dc:date>
-    <meta:editing-duration>P4DT5H39M33S</meta:editing-duration>
-    <meta:editing-cycles>94</meta:editing-cycles>
+    <dc:date>2020-09-02T10:17:35.196693822</dc:date>
+    <meta:editing-duration>P4DT14H42M30S</meta:editing-duration>
+    <meta:editing-cycles>154</meta:editing-cycles>
     <meta:generator>LibreOffice/5.1.6.2$Linux_X86_64 LibreOffice_project/10m0$Build-2</meta:generator>
-    <meta:document-statistic meta:table-count="2" meta:image-count="0" meta:object-count="0" meta:page-count="4" meta:paragraph-count="117" meta:word-count="645" meta:character-count="3638" meta:non-whitespace-character-count="2879"/>
+    <meta:document-statistic meta:table-count="4" meta:image-count="0" meta:object-count="0" meta:page-count="6" meta:paragraph-count="185" meta:word-count="1030" meta:character-count="5823" meta:non-whitespace-character-count="4702"/>
   </office:meta>
 </office:document-meta>
 </file>
@@ -1164,7 +2010,7 @@
 <office:document-settings xmlns:office="urn:oasis:names:tc:opendocument:xmlns:office:1.0" xmlns:xlink="http://www.w3.org/1999/xlink" xmlns:config="urn:oasis:names:tc:opendocument:xmlns:config:1.0" xmlns:ooo="http://openoffice.org/2004/office" office:version="1.2">
   <office:settings>
     <config:config-item-set config:name="ooo:view-settings">
-      <config:config-item config:name="ViewAreaTop" config:type="long">77682</config:config-item>
+      <config:config-item config:name="ViewAreaTop" config:type="long">124883</config:config-item>
       <config:config-item config:name="ViewAreaLeft" config:type="long">0</config:config-item>
       <config:config-item config:name="ViewAreaWidth" config:type="long">32810</config:config-item>
       <config:config-item config:name="ViewAreaHeight" config:type="long">15215</config:config-item>
@@ -1174,11 +2020,11 @@
         <config:config-item-map-entry>
           <config:config-item config:name="ViewId" config:type="string">view2</config:config-item>
           <config:config-item config:name="ViewLeft" config:type="long">7904</config:config-item>
-          <config:config-item config:name="ViewTop" config:type="long">87607</config:config-item>
+          <config:config-item config:name="ViewTop" config:type="long">135139</config:config-item>
           <config:config-item config:name="VisibleLeft" config:type="long">0</config:config-item>
-          <config:config-item config:name="VisibleTop" config:type="long">77682</config:config-item>
+          <config:config-item config:name="VisibleTop" config:type="long">124883</config:config-item>
           <config:config-item config:name="VisibleRight" config:type="long">32808</config:config-item>
-          <config:config-item config:name="VisibleBottom" config:type="long">92895</config:config-item>
+          <config:config-item config:name="VisibleBottom" config:type="long">140097</config:config-item>
           <config:config-item config:name="ZoomType" config:type="short">0</config:config-item>
           <config:config-item config:name="ViewLayoutColumns" config:type="short">1</config:config-item>
           <config:config-item config:name="ViewLayoutBookMode" config:type="boolean">false</config:config-item>
@@ -1228,7 +2074,7 @@
       <config:config-item config:name="InvertBorderSpacing" config:type="boolean">false</config:config-item>
       <config:config-item config:name="SaveGlobalDocumentLinks" config:type="boolean">false</config:config-item>
       <config:config-item config:name="TabsRelativeToIndent" config:type="boolean">true</config:config-item>
-      <config:config-item config:name="Rsid" config:type="int">9446319</config:config-item>
+      <config:config-item config:name="Rsid" config:type="int">14949561</config:config-item>
       <config:config-item config:name="PrintProspectRTL" config:type="boolean">false</config:config-item>
       <config:config-item config:name="PrintEmptyPages" config:type="boolean">false</config:config-item>
       <config:config-item config:name="ApplyUserData" config:type="boolean">true</config:config-item>
@@ -1243,6 +2089,22 @@
       <config:config-item config:name="PrinterIndependentLayout" config:type="string">high-resolution</config:config-item>
       <config:config-item config:name="IsKernAsianPunctuation" config:type="boolean">false</config:config-item>
       <config:config-item config:name="UseFormerObjectPositioning" config:type="boolean">false</config:config-item>
+      <config:config-item-map-indexed config:name="ForbiddenCharacters">
+        <config:config-item-map-entry>
+          <config:config-item config:name="Language" config:type="string">en</config:config-item>
+          <config:config-item config:name="Country" config:type="string">US</config:config-item>
+          <config:config-item config:name="Variant" config:type="string"/>
+          <config:config-item config:name="BeginLine" config:type="string"/>
+          <config:config-item config:name="EndLine" config:type="string"/>
+        </config:config-item-map-entry>
+        <config:config-item-map-entry>
+          <config:config-item config:name="Language" config:type="string">en</config:config-item>
+          <config:config-item config:name="Country" config:type="string">GB</config:config-item>
+          <config:config-item config:name="Variant" config:type="string"/>
+          <config:config-item config:name="BeginLine" config:type="string"/>
+          <config:config-item config:name="EndLine" config:type="string"/>
+        </config:config-item-map-entry>
+      </config:config-item-map-indexed>
       <config:config-item config:name="AddVerticalFrameOffsets" config:type="boolean">false</config:config-item>
       <config:config-item config:name="SubtractFlysAnchoredAtFlys" config:type="boolean">false</config:config-item>
       <config:config-item config:name="AddParaSpacingToTableCells" config:type="boolean">true</config:config-item>
@@ -1344,6 +2206,9 @@
     </style:style>
     <style:style style:name="Visited_20_Internet_20_Link" style:display-name="Visited Internet Link" style:family="text">
       <style:text-properties fo:color="#800000" fo:language="zxx" fo:country="none" style:text-underline-style="solid" style:text-underline-width="auto" style:text-underline-color="font-color" style:language-asian="zxx" style:country-asian="none" style:language-complex="zxx" style:country-complex="none"/>
+    </style:style>
+    <style:style style:name="Source_20_Text" style:display-name="Source Text" style:family="text">
+      <style:text-properties style:font-name="Liberation Mono" fo:font-family="'Liberation Mono'" style:font-family-generic="modern" style:font-pitch="fixed" style:font-name-asian="Nimbus Mono L" style:font-family-asian="'Nimbus Mono L'" style:font-family-generic-asian="modern" style:font-pitch-asian="fixed" style:font-name-complex="Liberation Mono" style:font-family-complex="'Liberation Mono'" style:font-family-generic-complex="modern" style:font-pitch-complex="fixed"/>
     </style:style>
     <text:outline-style style:name="Outline">
       <text:outline-level-style text:level="1" style:num-format="">

</xml_diff>